<commit_message>
better instructions - moved many non move commands to functions
</commit_message>
<xml_diff>
--- a/Dyna Draw 3D instructions.docx
+++ b/Dyna Draw 3D instructions.docx
@@ -209,7 +209,7 @@
     </w:p>
     <w:p>
       <w:pPr>
-        <w:ind w:right="3240"/>
+        <w:ind w:right="2880"/>
       </w:pPr>
       <w:r>
         <w:rPr>
@@ -354,49 +354,86 @@
         </mc:AlternateContent>
       </w:r>
       <w:r>
-        <w:t>This dynamic drawing tool will have you creating wild and crazy scenes that you will love to share with others. The single letter programming commands are like the LOGO Turtle graphics of ‘old’ and a great educational platform.</w:t>
-      </w:r>
-      <w:r>
-        <w:t xml:space="preserve"> </w:t>
+        <w:t>This dynamic drawing tool will have you creating wild and crazy scenes that you will love to share with others. The single letter programming commands are like the LOGO Turtle graphics of ‘old’ and a great educational platform</w:t>
+      </w:r>
+      <w:r>
+        <w:t xml:space="preserve"> for 3 dimensional special concepts and programming.</w:t>
       </w:r>
     </w:p>
     <w:p>
-      <w:pPr>
-        <w:ind w:right="3240"/>
-      </w:pPr>
-      <w:r>
-        <w:t>Happy Drawing!</w:t>
+      <w:r>
+        <w:t xml:space="preserve">You can share with anyone on any platform including smart phones and tables, but if you want to roll up your sleeves and create your own, a keyboard is needed. </w:t>
       </w:r>
     </w:p>
     <w:p>
       <w:pPr>
-        <w:pStyle w:val="Heading1"/>
-      </w:pPr>
-      <w:r>
-        <w:t>Drawing, Rotation, and MOtion</w:t>
+        <w:ind w:right="3240"/>
+      </w:pPr>
+      <w:r>
+        <w:t>Happy Drawing!</w:t>
       </w:r>
     </w:p>
     <w:p>
       <w:pPr>
-        <w:pStyle w:val="checkboxindent"/>
-        <w:numPr>
-          <w:ilvl w:val="0"/>
-          <w:numId w:val="14"/>
-        </w:numPr>
-        <w:ind w:right="3240"/>
-      </w:pPr>
-      <w:r>
-        <w:t>Lower case, single step, upper case dynamic motion</w:t>
+        <w:pStyle w:val="Heading1"/>
+      </w:pPr>
+      <w:r>
+        <w:t xml:space="preserve">Single Letter MOTION &amp; </w:t>
+      </w:r>
+      <w:r>
+        <w:t>Rotation</w:t>
       </w:r>
     </w:p>
     <w:p>
-      <w:pPr>
-        <w:pStyle w:val="checkboxindent"/>
-        <w:numPr>
-          <w:ilvl w:val="0"/>
-          <w:numId w:val="8"/>
-        </w:numPr>
-        <w:ind w:right="3240"/>
+      <w:r>
+        <w:t xml:space="preserve">The first command you should learn is ‘f’ which </w:t>
+      </w:r>
+      <w:r>
+        <w:t>d</w:t>
+      </w:r>
+      <w:r>
+        <w:t xml:space="preserve">raws a short line forward.  If you enter more than one </w:t>
+      </w:r>
+      <w:r>
+        <w:t>‘</w:t>
+      </w:r>
+      <w:r>
+        <w:t>f</w:t>
+      </w:r>
+      <w:r>
+        <w:t>’</w:t>
+      </w:r>
+      <w:r>
+        <w:t xml:space="preserve"> the line gets longer</w:t>
+      </w:r>
+      <w:r>
+        <w:t>,</w:t>
+      </w:r>
+      <w:r>
+        <w:t xml:space="preserve"> ‘ffff’</w:t>
+      </w:r>
+      <w:r>
+        <w:t xml:space="preserve"> is four times as long</w:t>
+      </w:r>
+      <w:r>
+        <w:t xml:space="preserve">.  If you use a capital </w:t>
+      </w:r>
+      <w:r>
+        <w:t>‘</w:t>
+      </w:r>
+      <w:r>
+        <w:t>F</w:t>
+      </w:r>
+      <w:r>
+        <w:t>’</w:t>
+      </w:r>
+      <w:r>
+        <w:t>, the line dynamically grows and shrinks in both directions.</w:t>
+      </w:r>
+    </w:p>
+    <w:p>
+      <w:pPr>
+        <w:jc w:val="center"/>
       </w:pPr>
       <w:r>
         <w:rPr>
@@ -406,8 +443,96 @@
           <w:sz w:val="28"/>
           <w:szCs w:val="28"/>
         </w:rPr>
-        <w:t>f</w:t>
-      </w:r>
+        <w:t>f/F</w:t>
+      </w:r>
+      <w:r>
+        <w:t xml:space="preserve">:  </w:t>
+      </w:r>
+      <w:r>
+        <w:t>Line</w:t>
+      </w:r>
+      <w:r>
+        <w:t xml:space="preserve"> Forward</w:t>
+      </w:r>
+    </w:p>
+    <w:p>
+      <w:r>
+        <w:t xml:space="preserve">This is a special command because it actually draws something on the screen.  The only other commands that draw on the screen are the </w:t>
+      </w:r>
+      <w:r>
+        <w:rPr>
+          <w:b/>
+          <w:bCs/>
+        </w:rPr>
+        <w:t>3D Object</w:t>
+      </w:r>
+      <w:r>
+        <w:t xml:space="preserve"> commands, for example </w:t>
+      </w:r>
+      <w:r>
+        <w:rPr>
+          <w:b/>
+          <w:bCs/>
+        </w:rPr>
+        <w:t>&lt;World&gt;</w:t>
+      </w:r>
+      <w:r>
+        <w:t xml:space="preserve">, or </w:t>
+      </w:r>
+      <w:r>
+        <w:rPr>
+          <w:b/>
+          <w:bCs/>
+        </w:rPr>
+        <w:t>&lt;Smoke&gt;</w:t>
+      </w:r>
+      <w:r>
+        <w:t>.</w:t>
+      </w:r>
+      <w:r>
+        <w:t xml:space="preserve"> </w:t>
+      </w:r>
+    </w:p>
+    <w:p>
+      <w:r>
+        <w:t>All the other commands will give you control over the position, rotation, size, and color</w:t>
+      </w:r>
+      <w:r>
+        <w:t xml:space="preserve"> of your creation.</w:t>
+      </w:r>
+    </w:p>
+    <w:p>
+      <w:r>
+        <w:t xml:space="preserve">Some special commands let you interact with your creation by aiming and shooting </w:t>
+      </w:r>
+      <w:r>
+        <w:t>cannon</w:t>
+      </w:r>
+      <w:r>
+        <w:t xml:space="preserve"> balls</w:t>
+      </w:r>
+      <w:r>
+        <w:t>.</w:t>
+      </w:r>
+    </w:p>
+    <w:p>
+      <w:r>
+        <w:t>Some really special command</w:t>
+      </w:r>
+      <w:r>
+        <w:t>s</w:t>
+      </w:r>
+      <w:r>
+        <w:t xml:space="preserve"> give you </w:t>
+      </w:r>
+      <w:r>
+        <w:t>programmatic type controls of your drawing scripts, to create your own functions, encapsulate transforms, and make repetitive scripts easier.</w:t>
+      </w:r>
+    </w:p>
+    <w:p>
+      <w:pPr>
+        <w:jc w:val="center"/>
+      </w:pPr>
       <w:r>
         <w:rPr>
           <w:rFonts w:ascii="Courier New" w:hAnsi="Courier New" w:cs="Courier New"/>
@@ -416,28 +541,37 @@
           <w:sz w:val="28"/>
           <w:szCs w:val="28"/>
         </w:rPr>
-        <w:t>/F</w:t>
-      </w:r>
-      <w:r>
-        <w:t xml:space="preserve">:  Move </w:t>
-      </w:r>
-      <w:r>
-        <w:t>F</w:t>
-      </w:r>
-      <w:r>
-        <w:t>orward drawing a line</w:t>
+        <w:t>#’s</w:t>
+      </w:r>
+      <w:r>
+        <w:t>: as a multiplier</w:t>
+      </w:r>
+      <w:r>
+        <w:t xml:space="preserve"> </w:t>
+      </w:r>
+      <w:r>
+        <w:t>(Maximum 25)</w:t>
       </w:r>
     </w:p>
     <w:p>
-      <w:pPr>
-        <w:pStyle w:val="checkboxindent"/>
-        <w:numPr>
-          <w:ilvl w:val="0"/>
-          <w:numId w:val="8"/>
-        </w:numPr>
-        <w:ind w:right="3240"/>
-      </w:pPr>
-      <w:r>
+      <w:r>
+        <w:t>#’s Give a multiplier to a single letter command</w:t>
+      </w:r>
+      <w:r>
+        <w:t>.  For example, 5f is the same as ‘fffff’</w:t>
+      </w:r>
+      <w:r>
+        <w:t>, 6r is a 90</w:t>
+      </w:r>
+      <w:r>
+        <w:t xml:space="preserve"> ˚</w:t>
+      </w:r>
+      <w:r>
+        <w:t xml:space="preserve"> turn!</w:t>
+      </w:r>
+    </w:p>
+    <w:p>
+      <w:pPr>
         <w:rPr>
           <w:rFonts w:ascii="Courier New" w:hAnsi="Courier New" w:cs="Courier New"/>
           <w:b/>
@@ -445,9 +579,297 @@
           <w:sz w:val="28"/>
           <w:szCs w:val="28"/>
         </w:rPr>
-        <w:t>m</w:t>
-      </w:r>
-      <w:r>
+      </w:pPr>
+      <w:r>
+        <w:t xml:space="preserve">Note, this also </w:t>
+      </w:r>
+      <w:r>
+        <w:t xml:space="preserve">works with </w:t>
+      </w:r>
+      <w:r>
+        <w:t xml:space="preserve">all step and dynamic rotate commands as well as </w:t>
+      </w:r>
+      <w:r>
+        <w:t xml:space="preserve">c (copy), and z (zoom) </w:t>
+      </w:r>
+    </w:p>
+    <w:p>
+      <w:pPr>
+        <w:pStyle w:val="checkboxindent"/>
+        <w:ind w:left="0" w:right="3240" w:firstLine="0"/>
+      </w:pPr>
+      <w:r>
+        <w:rPr>
+          <w:rFonts w:asciiTheme="majorHAnsi" w:hAnsiTheme="majorHAnsi"/>
+          <w:caps/>
+          <w:color w:val="19AED7" w:themeColor="accent2"/>
+          <w:sz w:val="28"/>
+          <w:szCs w:val="56"/>
+        </w:rPr>
+        <w:t>2D</w:t>
+      </w:r>
+      <w:r>
+        <w:rPr>
+          <w:rFonts w:asciiTheme="majorHAnsi" w:hAnsiTheme="majorHAnsi"/>
+          <w:caps/>
+          <w:color w:val="19AED7" w:themeColor="accent2"/>
+          <w:sz w:val="28"/>
+          <w:szCs w:val="56"/>
+        </w:rPr>
+        <w:t xml:space="preserve"> - </w:t>
+      </w:r>
+      <w:r>
+        <w:t>Lower case, single step, upper case dynamic motion</w:t>
+      </w:r>
+      <w:r>
+        <w:t>/rotation</w:t>
+      </w:r>
+    </w:p>
+    <w:tbl>
+      <w:tblPr>
+        <w:tblStyle w:val="TableGrid"/>
+        <w:tblW w:w="0" w:type="auto"/>
+        <w:tblInd w:w="357" w:type="dxa"/>
+        <w:tblLook w:val="04A0" w:firstRow="1" w:lastRow="0" w:firstColumn="1" w:lastColumn="0" w:noHBand="0" w:noVBand="1"/>
+      </w:tblPr>
+      <w:tblGrid>
+        <w:gridCol w:w="3234"/>
+        <w:gridCol w:w="3244"/>
+        <w:gridCol w:w="3235"/>
+      </w:tblGrid>
+      <w:tr>
+        <w:tc>
+          <w:tcPr>
+            <w:tcW w:w="3234" w:type="dxa"/>
+          </w:tcPr>
+          <w:p>
+            <w:pPr>
+              <w:pStyle w:val="checkboxindent"/>
+              <w:ind w:left="0" w:right="3240" w:firstLine="0"/>
+              <w:rPr>
+                <w:rFonts w:ascii="Courier New" w:hAnsi="Courier New" w:cs="Courier New"/>
+                <w:b/>
+                <w:bCs/>
+                <w:sz w:val="28"/>
+                <w:szCs w:val="28"/>
+              </w:rPr>
+            </w:pPr>
+          </w:p>
+        </w:tc>
+        <w:tc>
+          <w:tcPr>
+            <w:tcW w:w="3244" w:type="dxa"/>
+          </w:tcPr>
+          <w:p>
+            <w:pPr>
+              <w:pStyle w:val="checkboxindent"/>
+              <w:ind w:left="360" w:firstLine="0"/>
+            </w:pPr>
+            <w:r>
+              <w:rPr>
+                <w:rFonts w:ascii="Courier New" w:hAnsi="Courier New" w:cs="Courier New"/>
+                <w:b/>
+                <w:bCs/>
+                <w:sz w:val="28"/>
+                <w:szCs w:val="28"/>
+              </w:rPr>
+              <w:t>m/M</w:t>
+            </w:r>
+            <w:r>
+              <w:t>: Move</w:t>
+            </w:r>
+            <w:r>
+              <w:t xml:space="preserve"> forward</w:t>
+            </w:r>
+          </w:p>
+        </w:tc>
+        <w:tc>
+          <w:tcPr>
+            <w:tcW w:w="3235" w:type="dxa"/>
+          </w:tcPr>
+          <w:p>
+            <w:pPr>
+              <w:pStyle w:val="checkboxindent"/>
+              <w:ind w:left="0" w:right="3240" w:firstLine="0"/>
+              <w:rPr>
+                <w:rFonts w:ascii="Courier New" w:hAnsi="Courier New" w:cs="Courier New"/>
+                <w:b/>
+                <w:bCs/>
+                <w:sz w:val="28"/>
+                <w:szCs w:val="28"/>
+              </w:rPr>
+            </w:pPr>
+          </w:p>
+        </w:tc>
+      </w:tr>
+      <w:tr>
+        <w:tc>
+          <w:tcPr>
+            <w:tcW w:w="3234" w:type="dxa"/>
+          </w:tcPr>
+          <w:p>
+            <w:pPr>
+              <w:pStyle w:val="checkboxindent"/>
+              <w:ind w:left="360" w:firstLine="0"/>
+              <w:rPr>
+                <w:rFonts w:ascii="Courier New" w:hAnsi="Courier New" w:cs="Courier New"/>
+                <w:b/>
+                <w:bCs/>
+                <w:sz w:val="28"/>
+                <w:szCs w:val="28"/>
+              </w:rPr>
+            </w:pPr>
+            <w:r>
+              <w:rPr>
+                <w:rFonts w:ascii="Courier New" w:hAnsi="Courier New" w:cs="Courier New"/>
+                <w:b/>
+                <w:bCs/>
+                <w:sz w:val="28"/>
+                <w:szCs w:val="28"/>
+              </w:rPr>
+              <w:t>r/R</w:t>
+            </w:r>
+            <w:r>
+              <w:t>: Rotate Right</w:t>
+            </w:r>
+            <w:r>
+              <w:t xml:space="preserve"> 15 ˚</w:t>
+            </w:r>
+          </w:p>
+        </w:tc>
+        <w:tc>
+          <w:tcPr>
+            <w:tcW w:w="3244" w:type="dxa"/>
+          </w:tcPr>
+          <w:p>
+            <w:pPr>
+              <w:pStyle w:val="checkboxindent"/>
+              <w:ind w:left="0" w:right="3240" w:firstLine="0"/>
+              <w:rPr>
+                <w:rFonts w:ascii="Courier New" w:hAnsi="Courier New" w:cs="Courier New"/>
+                <w:b/>
+                <w:bCs/>
+                <w:sz w:val="28"/>
+                <w:szCs w:val="28"/>
+              </w:rPr>
+            </w:pPr>
+          </w:p>
+        </w:tc>
+        <w:tc>
+          <w:tcPr>
+            <w:tcW w:w="3235" w:type="dxa"/>
+          </w:tcPr>
+          <w:p>
+            <w:pPr>
+              <w:pStyle w:val="checkboxindent"/>
+              <w:ind w:left="360" w:firstLine="0"/>
+              <w:rPr>
+                <w:rFonts w:ascii="Courier New" w:hAnsi="Courier New" w:cs="Courier New"/>
+                <w:b/>
+                <w:bCs/>
+                <w:sz w:val="28"/>
+                <w:szCs w:val="28"/>
+              </w:rPr>
+            </w:pPr>
+            <w:r>
+              <w:rPr>
+                <w:rFonts w:ascii="Courier New" w:hAnsi="Courier New" w:cs="Courier New"/>
+                <w:b/>
+                <w:bCs/>
+                <w:sz w:val="28"/>
+                <w:szCs w:val="28"/>
+              </w:rPr>
+              <w:t>l/L</w:t>
+            </w:r>
+            <w:r>
+              <w:t>: Rotate Left</w:t>
+            </w:r>
+            <w:r>
+              <w:t xml:space="preserve"> 15 ˚</w:t>
+            </w:r>
+          </w:p>
+        </w:tc>
+      </w:tr>
+      <w:tr>
+        <w:tc>
+          <w:tcPr>
+            <w:tcW w:w="3234" w:type="dxa"/>
+          </w:tcPr>
+          <w:p>
+            <w:pPr>
+              <w:pStyle w:val="checkboxindent"/>
+              <w:ind w:left="0" w:right="3240" w:firstLine="0"/>
+              <w:rPr>
+                <w:rFonts w:ascii="Courier New" w:hAnsi="Courier New" w:cs="Courier New"/>
+                <w:b/>
+                <w:bCs/>
+                <w:sz w:val="28"/>
+                <w:szCs w:val="28"/>
+              </w:rPr>
+            </w:pPr>
+          </w:p>
+        </w:tc>
+        <w:tc>
+          <w:tcPr>
+            <w:tcW w:w="3244" w:type="dxa"/>
+          </w:tcPr>
+          <w:p>
+            <w:pPr>
+              <w:pStyle w:val="checkboxindent"/>
+              <w:ind w:left="360" w:firstLine="0"/>
+              <w:rPr>
+                <w:rFonts w:ascii="Courier New" w:hAnsi="Courier New" w:cs="Courier New"/>
+                <w:b/>
+                <w:bCs/>
+                <w:sz w:val="28"/>
+                <w:szCs w:val="28"/>
+              </w:rPr>
+            </w:pPr>
+            <w:r>
+              <w:rPr>
+                <w:rFonts w:ascii="Courier New" w:hAnsi="Courier New" w:cs="Courier New"/>
+                <w:b/>
+                <w:bCs/>
+                <w:sz w:val="28"/>
+                <w:szCs w:val="28"/>
+              </w:rPr>
+              <w:t>b/B</w:t>
+            </w:r>
+            <w:r>
+              <w:t xml:space="preserve">: </w:t>
+            </w:r>
+            <w:r>
+              <w:t xml:space="preserve">Move </w:t>
+            </w:r>
+            <w:r>
+              <w:t>Back</w:t>
+            </w:r>
+          </w:p>
+        </w:tc>
+        <w:tc>
+          <w:tcPr>
+            <w:tcW w:w="3235" w:type="dxa"/>
+          </w:tcPr>
+          <w:p>
+            <w:pPr>
+              <w:pStyle w:val="checkboxindent"/>
+              <w:ind w:left="0" w:right="3240" w:firstLine="0"/>
+              <w:rPr>
+                <w:rFonts w:ascii="Courier New" w:hAnsi="Courier New" w:cs="Courier New"/>
+                <w:b/>
+                <w:bCs/>
+                <w:sz w:val="28"/>
+                <w:szCs w:val="28"/>
+              </w:rPr>
+            </w:pPr>
+          </w:p>
+        </w:tc>
+      </w:tr>
+    </w:tbl>
+    <w:p>
+      <w:pPr>
+        <w:pStyle w:val="checkboxindent"/>
+        <w:ind w:left="0" w:right="3240" w:firstLine="0"/>
         <w:rPr>
           <w:rFonts w:ascii="Courier New" w:hAnsi="Courier New" w:cs="Courier New"/>
           <w:b/>
@@ -455,22 +877,12 @@
           <w:sz w:val="28"/>
           <w:szCs w:val="28"/>
         </w:rPr>
-        <w:t>/M</w:t>
-      </w:r>
-      <w:r>
-        <w:t>: Move, just like the f command, but no line is drawn</w:t>
-      </w:r>
+      </w:pPr>
     </w:p>
     <w:p>
       <w:pPr>
         <w:pStyle w:val="checkboxindent"/>
-        <w:numPr>
-          <w:ilvl w:val="0"/>
-          <w:numId w:val="8"/>
-        </w:numPr>
-        <w:ind w:right="3240"/>
-      </w:pPr>
-      <w:r>
+        <w:ind w:left="0" w:right="3240" w:firstLine="0"/>
         <w:rPr>
           <w:rFonts w:ascii="Courier New" w:hAnsi="Courier New" w:cs="Courier New"/>
           <w:b/>
@@ -478,9 +890,283 @@
           <w:sz w:val="28"/>
           <w:szCs w:val="28"/>
         </w:rPr>
-        <w:t>b</w:t>
-      </w:r>
-      <w:r>
+      </w:pPr>
+      <w:r>
+        <w:rPr>
+          <w:rFonts w:asciiTheme="majorHAnsi" w:hAnsiTheme="majorHAnsi"/>
+          <w:caps/>
+          <w:color w:val="19AED7" w:themeColor="accent2"/>
+          <w:sz w:val="28"/>
+          <w:szCs w:val="56"/>
+        </w:rPr>
+        <w:t xml:space="preserve">3D - </w:t>
+      </w:r>
+      <w:r>
+        <w:t xml:space="preserve">Lower case, single step, upper case dynamic </w:t>
+      </w:r>
+      <w:r>
+        <w:t>rotation</w:t>
+      </w:r>
+    </w:p>
+    <w:tbl>
+      <w:tblPr>
+        <w:tblStyle w:val="TableGrid"/>
+        <w:tblW w:w="0" w:type="auto"/>
+        <w:tblInd w:w="357" w:type="dxa"/>
+        <w:tblLook w:val="04A0" w:firstRow="1" w:lastRow="0" w:firstColumn="1" w:lastColumn="0" w:noHBand="0" w:noVBand="1"/>
+      </w:tblPr>
+      <w:tblGrid>
+        <w:gridCol w:w="3243"/>
+        <w:gridCol w:w="3235"/>
+        <w:gridCol w:w="3235"/>
+      </w:tblGrid>
+      <w:tr>
+        <w:tc>
+          <w:tcPr>
+            <w:tcW w:w="3243" w:type="dxa"/>
+          </w:tcPr>
+          <w:p>
+            <w:pPr>
+              <w:pStyle w:val="checkboxindent"/>
+              <w:ind w:left="0" w:right="3240" w:firstLine="0"/>
+              <w:rPr>
+                <w:rFonts w:ascii="Courier New" w:hAnsi="Courier New" w:cs="Courier New"/>
+                <w:b/>
+                <w:bCs/>
+                <w:sz w:val="28"/>
+                <w:szCs w:val="28"/>
+              </w:rPr>
+            </w:pPr>
+            <w:bookmarkStart w:id="0" w:name="_Hlk58942944"/>
+          </w:p>
+        </w:tc>
+        <w:tc>
+          <w:tcPr>
+            <w:tcW w:w="3235" w:type="dxa"/>
+          </w:tcPr>
+          <w:p>
+            <w:pPr>
+              <w:pStyle w:val="checkboxindent"/>
+              <w:ind w:left="360" w:firstLine="0"/>
+            </w:pPr>
+            <w:r>
+              <w:rPr>
+                <w:rFonts w:ascii="Courier New" w:hAnsi="Courier New" w:cs="Courier New"/>
+                <w:b/>
+                <w:bCs/>
+                <w:sz w:val="28"/>
+                <w:szCs w:val="28"/>
+              </w:rPr>
+              <w:t>u/U</w:t>
+            </w:r>
+            <w:r>
+              <w:t>: Rotate Up</w:t>
+            </w:r>
+            <w:r>
+              <w:t xml:space="preserve"> 15 ˚</w:t>
+            </w:r>
+          </w:p>
+        </w:tc>
+        <w:tc>
+          <w:tcPr>
+            <w:tcW w:w="3235" w:type="dxa"/>
+          </w:tcPr>
+          <w:p>
+            <w:pPr>
+              <w:pStyle w:val="checkboxindent"/>
+              <w:ind w:left="0" w:right="3240" w:firstLine="0"/>
+              <w:rPr>
+                <w:rFonts w:ascii="Courier New" w:hAnsi="Courier New" w:cs="Courier New"/>
+                <w:b/>
+                <w:bCs/>
+                <w:sz w:val="28"/>
+                <w:szCs w:val="28"/>
+              </w:rPr>
+            </w:pPr>
+          </w:p>
+        </w:tc>
+      </w:tr>
+      <w:tr>
+        <w:tc>
+          <w:tcPr>
+            <w:tcW w:w="3243" w:type="dxa"/>
+          </w:tcPr>
+          <w:p>
+            <w:pPr>
+              <w:pStyle w:val="checkboxindent"/>
+              <w:rPr>
+                <w:rFonts w:ascii="Courier New" w:hAnsi="Courier New" w:cs="Courier New"/>
+                <w:b/>
+                <w:bCs/>
+                <w:sz w:val="28"/>
+                <w:szCs w:val="28"/>
+              </w:rPr>
+            </w:pPr>
+            <w:r>
+              <w:rPr>
+                <w:rFonts w:ascii="Courier New" w:hAnsi="Courier New" w:cs="Courier New"/>
+                <w:b/>
+                <w:bCs/>
+                <w:sz w:val="28"/>
+                <w:szCs w:val="28"/>
+              </w:rPr>
+              <w:t>o/O</w:t>
+            </w:r>
+            <w:r>
+              <w:t xml:space="preserve">: Rotate Out </w:t>
+            </w:r>
+            <w:r>
+              <w:t>–</w:t>
+            </w:r>
+            <w:r>
+              <w:t xml:space="preserve"> spin</w:t>
+            </w:r>
+            <w:r>
+              <w:t xml:space="preserve"> clockwise</w:t>
+            </w:r>
+            <w:r>
+              <w:t xml:space="preserve"> 15 ˚</w:t>
+            </w:r>
+          </w:p>
+        </w:tc>
+        <w:tc>
+          <w:tcPr>
+            <w:tcW w:w="3235" w:type="dxa"/>
+          </w:tcPr>
+          <w:p>
+            <w:pPr>
+              <w:pStyle w:val="checkboxindent"/>
+              <w:ind w:left="0" w:right="3240" w:firstLine="0"/>
+              <w:rPr>
+                <w:rFonts w:ascii="Courier New" w:hAnsi="Courier New" w:cs="Courier New"/>
+                <w:b/>
+                <w:bCs/>
+                <w:sz w:val="28"/>
+                <w:szCs w:val="28"/>
+              </w:rPr>
+            </w:pPr>
+          </w:p>
+        </w:tc>
+        <w:tc>
+          <w:tcPr>
+            <w:tcW w:w="3235" w:type="dxa"/>
+          </w:tcPr>
+          <w:p>
+            <w:pPr>
+              <w:pStyle w:val="checkboxindent"/>
+              <w:rPr>
+                <w:rFonts w:ascii="Courier New" w:hAnsi="Courier New" w:cs="Courier New"/>
+                <w:b/>
+                <w:bCs/>
+                <w:sz w:val="28"/>
+                <w:szCs w:val="28"/>
+              </w:rPr>
+            </w:pPr>
+            <w:r>
+              <w:rPr>
+                <w:rFonts w:ascii="Courier New" w:hAnsi="Courier New" w:cs="Courier New"/>
+                <w:b/>
+                <w:bCs/>
+                <w:sz w:val="28"/>
+                <w:szCs w:val="28"/>
+              </w:rPr>
+              <w:t>i/I</w:t>
+            </w:r>
+            <w:r>
+              <w:t xml:space="preserve">: Rotate In </w:t>
+            </w:r>
+            <w:r>
+              <w:t>–</w:t>
+            </w:r>
+            <w:r>
+              <w:t xml:space="preserve"> spin</w:t>
+            </w:r>
+            <w:r>
+              <w:t xml:space="preserve"> counter-clock wise</w:t>
+            </w:r>
+            <w:r>
+              <w:t xml:space="preserve"> 15 ˚</w:t>
+            </w:r>
+          </w:p>
+        </w:tc>
+      </w:tr>
+      <w:tr>
+        <w:tc>
+          <w:tcPr>
+            <w:tcW w:w="3243" w:type="dxa"/>
+          </w:tcPr>
+          <w:p>
+            <w:pPr>
+              <w:pStyle w:val="checkboxindent"/>
+              <w:ind w:left="0" w:right="3240" w:firstLine="0"/>
+              <w:rPr>
+                <w:rFonts w:ascii="Courier New" w:hAnsi="Courier New" w:cs="Courier New"/>
+                <w:b/>
+                <w:bCs/>
+                <w:sz w:val="28"/>
+                <w:szCs w:val="28"/>
+              </w:rPr>
+            </w:pPr>
+          </w:p>
+        </w:tc>
+        <w:tc>
+          <w:tcPr>
+            <w:tcW w:w="3235" w:type="dxa"/>
+          </w:tcPr>
+          <w:p>
+            <w:pPr>
+              <w:pStyle w:val="checkboxindent"/>
+              <w:ind w:left="360" w:firstLine="0"/>
+              <w:rPr>
+                <w:rFonts w:ascii="Courier New" w:hAnsi="Courier New" w:cs="Courier New"/>
+                <w:b/>
+                <w:bCs/>
+                <w:sz w:val="28"/>
+                <w:szCs w:val="28"/>
+              </w:rPr>
+            </w:pPr>
+            <w:r>
+              <w:rPr>
+                <w:rFonts w:ascii="Courier New" w:hAnsi="Courier New" w:cs="Courier New"/>
+                <w:b/>
+                <w:bCs/>
+                <w:sz w:val="28"/>
+                <w:szCs w:val="28"/>
+              </w:rPr>
+              <w:t>d/D</w:t>
+            </w:r>
+            <w:r>
+              <w:t>: Rotate Down</w:t>
+            </w:r>
+            <w:r>
+              <w:t xml:space="preserve"> 15 ˚</w:t>
+            </w:r>
+          </w:p>
+        </w:tc>
+        <w:tc>
+          <w:tcPr>
+            <w:tcW w:w="3235" w:type="dxa"/>
+          </w:tcPr>
+          <w:p>
+            <w:pPr>
+              <w:pStyle w:val="checkboxindent"/>
+              <w:ind w:left="0" w:right="3240" w:firstLine="0"/>
+              <w:rPr>
+                <w:rFonts w:ascii="Courier New" w:hAnsi="Courier New" w:cs="Courier New"/>
+                <w:b/>
+                <w:bCs/>
+                <w:sz w:val="28"/>
+                <w:szCs w:val="28"/>
+              </w:rPr>
+            </w:pPr>
+          </w:p>
+        </w:tc>
+      </w:tr>
+    </w:tbl>
+    <w:p>
+      <w:pPr>
+        <w:pStyle w:val="checkboxindent"/>
+        <w:ind w:left="0" w:firstLine="0"/>
         <w:rPr>
           <w:rFonts w:ascii="Courier New" w:hAnsi="Courier New" w:cs="Courier New"/>
           <w:b/>
@@ -488,20 +1174,51 @@
           <w:sz w:val="28"/>
           <w:szCs w:val="28"/>
         </w:rPr>
-        <w:t>/B</w:t>
-      </w:r>
-      <w:r>
-        <w:t>: Back, just like m but the opposite direction</w:t>
-      </w:r>
+      </w:pPr>
+    </w:p>
+    <w:p>
+      <w:pPr>
+        <w:pStyle w:val="checkboxindent"/>
+        <w:ind w:left="0" w:firstLine="0"/>
+        <w:rPr>
+          <w:rFonts w:ascii="Courier New" w:hAnsi="Courier New" w:cs="Courier New"/>
+          <w:b/>
+          <w:bCs/>
+          <w:sz w:val="28"/>
+          <w:szCs w:val="28"/>
+        </w:rPr>
+      </w:pPr>
+    </w:p>
+    <w:p>
+      <w:pPr>
+        <w:pStyle w:val="checkboxindent"/>
+        <w:ind w:left="0" w:firstLine="0"/>
+        <w:rPr>
+          <w:rFonts w:ascii="Courier New" w:hAnsi="Courier New" w:cs="Courier New"/>
+          <w:b/>
+          <w:bCs/>
+          <w:sz w:val="28"/>
+          <w:szCs w:val="28"/>
+        </w:rPr>
+      </w:pPr>
+    </w:p>
+    <w:p>
+      <w:pPr>
+        <w:pStyle w:val="Heading1"/>
+      </w:pPr>
+      <w:r>
+        <w:lastRenderedPageBreak/>
+        <w:t>3D Objects to add to your Scene</w:t>
+      </w:r>
+      <w:bookmarkEnd w:id="0"/>
     </w:p>
     <w:p>
       <w:pPr>
         <w:pStyle w:val="checkboxindent"/>
         <w:numPr>
           <w:ilvl w:val="0"/>
-          <w:numId w:val="8"/>
+          <w:numId w:val="9"/>
         </w:numPr>
-        <w:ind w:right="3240"/>
         <w:rPr>
           <w:rFonts w:ascii="Courier New" w:hAnsi="Courier New" w:cs="Courier New"/>
           <w:b/>
@@ -516,240 +1233,6 @@
           <w:footerReference w:type="default" r:id="rId13"/>
           <w:headerReference w:type="first" r:id="rId14"/>
           <w:footerReference w:type="first" r:id="rId15"/>
-          <w:pgSz w:w="12240" w:h="15840"/>
-          <w:pgMar w:top="936" w:right="1080" w:bottom="936" w:left="1080" w:header="720" w:footer="144" w:gutter="0"/>
-          <w:pgBorders w:zOrder="back" w:offsetFrom="page">
-            <w:top w:val="single" w:sz="4" w:space="31" w:color="80B350" w:themeColor="accent3"/>
-            <w:left w:val="single" w:sz="4" w:space="31" w:color="80B350" w:themeColor="accent3"/>
-            <w:bottom w:val="single" w:sz="4" w:space="31" w:color="80B350" w:themeColor="accent3"/>
-            <w:right w:val="single" w:sz="4" w:space="31" w:color="80B350" w:themeColor="accent3"/>
-          </w:pgBorders>
-          <w:cols w:space="720"/>
-          <w:titlePg/>
-          <w:docGrid w:linePitch="360"/>
-        </w:sectPr>
-      </w:pPr>
-    </w:p>
-    <w:p>
-      <w:pPr>
-        <w:pStyle w:val="checkboxindent"/>
-        <w:numPr>
-          <w:ilvl w:val="0"/>
-          <w:numId w:val="8"/>
-        </w:numPr>
-        <w:ind w:right="3240"/>
-      </w:pPr>
-      <w:r>
-        <w:rPr>
-          <w:rFonts w:ascii="Courier New" w:hAnsi="Courier New" w:cs="Courier New"/>
-          <w:b/>
-          <w:bCs/>
-          <w:sz w:val="28"/>
-          <w:szCs w:val="28"/>
-        </w:rPr>
-        <w:t>r</w:t>
-      </w:r>
-      <w:r>
-        <w:rPr>
-          <w:rFonts w:ascii="Courier New" w:hAnsi="Courier New" w:cs="Courier New"/>
-          <w:b/>
-          <w:bCs/>
-          <w:sz w:val="28"/>
-          <w:szCs w:val="28"/>
-        </w:rPr>
-        <w:t>/R</w:t>
-      </w:r>
-      <w:r>
-        <w:t xml:space="preserve">: Rotate </w:t>
-      </w:r>
-      <w:r>
-        <w:t>R</w:t>
-      </w:r>
-      <w:r>
-        <w:t>ight</w:t>
-      </w:r>
-    </w:p>
-    <w:p>
-      <w:pPr>
-        <w:pStyle w:val="checkboxindent"/>
-        <w:numPr>
-          <w:ilvl w:val="0"/>
-          <w:numId w:val="8"/>
-        </w:numPr>
-        <w:ind w:right="3240"/>
-      </w:pPr>
-      <w:r>
-        <w:rPr>
-          <w:rFonts w:ascii="Courier New" w:hAnsi="Courier New" w:cs="Courier New"/>
-          <w:b/>
-          <w:bCs/>
-          <w:sz w:val="28"/>
-          <w:szCs w:val="28"/>
-        </w:rPr>
-        <w:t>l</w:t>
-      </w:r>
-      <w:r>
-        <w:rPr>
-          <w:rFonts w:ascii="Courier New" w:hAnsi="Courier New" w:cs="Courier New"/>
-          <w:b/>
-          <w:bCs/>
-          <w:sz w:val="28"/>
-          <w:szCs w:val="28"/>
-        </w:rPr>
-        <w:t>/L</w:t>
-      </w:r>
-      <w:r>
-        <w:t xml:space="preserve">: Rotate </w:t>
-      </w:r>
-      <w:r>
-        <w:t>L</w:t>
-      </w:r>
-      <w:r>
-        <w:t>eft</w:t>
-      </w:r>
-    </w:p>
-    <w:p>
-      <w:pPr>
-        <w:pStyle w:val="checkboxindent"/>
-        <w:numPr>
-          <w:ilvl w:val="0"/>
-          <w:numId w:val="8"/>
-        </w:numPr>
-        <w:ind w:right="3240"/>
-      </w:pPr>
-      <w:r>
-        <w:rPr>
-          <w:rFonts w:ascii="Courier New" w:hAnsi="Courier New" w:cs="Courier New"/>
-          <w:b/>
-          <w:bCs/>
-          <w:sz w:val="28"/>
-          <w:szCs w:val="28"/>
-        </w:rPr>
-        <w:t>u</w:t>
-      </w:r>
-      <w:r>
-        <w:rPr>
-          <w:rFonts w:ascii="Courier New" w:hAnsi="Courier New" w:cs="Courier New"/>
-          <w:b/>
-          <w:bCs/>
-          <w:sz w:val="28"/>
-          <w:szCs w:val="28"/>
-        </w:rPr>
-        <w:t>/U</w:t>
-      </w:r>
-      <w:r>
-        <w:t>: Rotate Up</w:t>
-      </w:r>
-    </w:p>
-    <w:p>
-      <w:pPr>
-        <w:pStyle w:val="checkboxindent"/>
-        <w:numPr>
-          <w:ilvl w:val="0"/>
-          <w:numId w:val="8"/>
-        </w:numPr>
-        <w:ind w:right="3240"/>
-      </w:pPr>
-      <w:r>
-        <w:rPr>
-          <w:rFonts w:ascii="Courier New" w:hAnsi="Courier New" w:cs="Courier New"/>
-          <w:b/>
-          <w:bCs/>
-          <w:sz w:val="28"/>
-          <w:szCs w:val="28"/>
-        </w:rPr>
-        <w:t>d</w:t>
-      </w:r>
-      <w:r>
-        <w:rPr>
-          <w:rFonts w:ascii="Courier New" w:hAnsi="Courier New" w:cs="Courier New"/>
-          <w:b/>
-          <w:bCs/>
-          <w:sz w:val="28"/>
-          <w:szCs w:val="28"/>
-        </w:rPr>
-        <w:t>/D</w:t>
-      </w:r>
-      <w:r>
-        <w:t>: Rotate Down</w:t>
-      </w:r>
-    </w:p>
-    <w:p>
-      <w:pPr>
-        <w:pStyle w:val="checkboxindent"/>
-        <w:numPr>
-          <w:ilvl w:val="0"/>
-          <w:numId w:val="8"/>
-        </w:numPr>
-        <w:ind w:right="3240"/>
-      </w:pPr>
-      <w:r>
-        <w:rPr>
-          <w:rFonts w:ascii="Courier New" w:hAnsi="Courier New" w:cs="Courier New"/>
-          <w:b/>
-          <w:bCs/>
-          <w:sz w:val="28"/>
-          <w:szCs w:val="28"/>
-        </w:rPr>
-        <w:t>i</w:t>
-      </w:r>
-      <w:r>
-        <w:rPr>
-          <w:rFonts w:ascii="Courier New" w:hAnsi="Courier New" w:cs="Courier New"/>
-          <w:b/>
-          <w:bCs/>
-          <w:sz w:val="28"/>
-          <w:szCs w:val="28"/>
-        </w:rPr>
-        <w:t>/I</w:t>
-      </w:r>
-      <w:r>
-        <w:t xml:space="preserve">: Rotate In - </w:t>
-      </w:r>
-      <w:r>
-        <w:t>spin</w:t>
-      </w:r>
-    </w:p>
-    <w:p>
-      <w:pPr>
-        <w:pStyle w:val="checkboxindent"/>
-        <w:numPr>
-          <w:ilvl w:val="0"/>
-          <w:numId w:val="8"/>
-        </w:numPr>
-        <w:ind w:right="3240"/>
-      </w:pPr>
-      <w:r>
-        <w:rPr>
-          <w:rFonts w:ascii="Courier New" w:hAnsi="Courier New" w:cs="Courier New"/>
-          <w:b/>
-          <w:bCs/>
-          <w:sz w:val="28"/>
-          <w:szCs w:val="28"/>
-        </w:rPr>
-        <w:t>o</w:t>
-      </w:r>
-      <w:r>
-        <w:rPr>
-          <w:rFonts w:ascii="Courier New" w:hAnsi="Courier New" w:cs="Courier New"/>
-          <w:b/>
-          <w:bCs/>
-          <w:sz w:val="28"/>
-          <w:szCs w:val="28"/>
-        </w:rPr>
-        <w:t>/O</w:t>
-      </w:r>
-      <w:r>
-        <w:t xml:space="preserve">: Rotate Out - </w:t>
-      </w:r>
-      <w:r>
-        <w:t>spin</w:t>
-      </w:r>
-    </w:p>
-    <w:p>
-      <w:pPr>
-        <w:pStyle w:val="Heading1"/>
-        <w:sectPr>
           <w:type w:val="continuous"/>
           <w:pgSz w:w="12240" w:h="15840"/>
           <w:pgMar w:top="936" w:right="1080" w:bottom="936" w:left="1080" w:header="720" w:footer="144" w:gutter="0"/>
@@ -764,24 +1247,152 @@
           <w:docGrid w:linePitch="360"/>
         </w:sectPr>
       </w:pPr>
-      <w:bookmarkStart w:id="0" w:name="_Hlk58942944"/>
-    </w:p>
-    <w:p>
-      <w:pPr>
-        <w:pStyle w:val="Heading1"/>
-      </w:pPr>
-      <w:r>
-        <w:t>3D Objects to add to your Scene</w:t>
-      </w:r>
-      <w:bookmarkEnd w:id="0"/>
     </w:p>
     <w:p>
       <w:pPr>
         <w:pStyle w:val="checkboxindent"/>
         <w:numPr>
           <w:ilvl w:val="0"/>
-          <w:numId w:val="9"/>
+          <w:numId w:val="17"/>
         </w:numPr>
+      </w:pPr>
+      <w:r>
+        <w:rPr>
+          <w:rFonts w:ascii="Courier New" w:hAnsi="Courier New" w:cs="Courier New"/>
+          <w:b/>
+          <w:bCs/>
+          <w:sz w:val="28"/>
+          <w:szCs w:val="28"/>
+        </w:rPr>
+        <w:t>&lt;World&gt; &lt;Sword&gt; &lt;Asteroid&gt; &lt;Rocket&gt; &lt;Disk&gt; &lt;Torus&gt;</w:t>
+      </w:r>
+    </w:p>
+    <w:p>
+      <w:pPr>
+        <w:pStyle w:val="checkboxindent"/>
+        <w:numPr>
+          <w:ilvl w:val="0"/>
+          <w:numId w:val="17"/>
+        </w:numPr>
+      </w:pPr>
+      <w:r>
+        <w:t xml:space="preserve">Lights: </w:t>
+      </w:r>
+      <w:r>
+        <w:rPr>
+          <w:rFonts w:ascii="Courier New" w:hAnsi="Courier New" w:cs="Courier New"/>
+          <w:b/>
+          <w:bCs/>
+          <w:sz w:val="28"/>
+          <w:szCs w:val="28"/>
+        </w:rPr>
+        <w:t>&lt;Point&gt; &lt;Spot&gt;</w:t>
+      </w:r>
+      <w:r>
+        <w:t xml:space="preserve"> for a point light or a spotlight.</w:t>
+      </w:r>
+    </w:p>
+    <w:p>
+      <w:pPr>
+        <w:pStyle w:val="checkboxindent"/>
+        <w:numPr>
+          <w:ilvl w:val="0"/>
+          <w:numId w:val="17"/>
+        </w:numPr>
+      </w:pPr>
+      <w:r>
+        <w:t xml:space="preserve">Drawing </w:t>
+      </w:r>
+      <w:r>
+        <w:rPr>
+          <w:rFonts w:ascii="Courier New" w:hAnsi="Courier New" w:cs="Courier New"/>
+          <w:b/>
+          <w:bCs/>
+          <w:sz w:val="28"/>
+          <w:szCs w:val="28"/>
+        </w:rPr>
+        <w:t>&lt;Smoke&gt;</w:t>
+      </w:r>
+      <w:r>
+        <w:t xml:space="preserve"> must be placed somewhere that is moving. It will leave a smoke trail behind.</w:t>
+      </w:r>
+    </w:p>
+    <w:p>
+      <w:pPr>
+        <w:pStyle w:val="checkboxindent"/>
+        <w:numPr>
+          <w:ilvl w:val="0"/>
+          <w:numId w:val="17"/>
+        </w:numPr>
+      </w:pPr>
+      <w:r>
+        <w:rPr>
+          <w:rFonts w:ascii="Courier New" w:hAnsi="Courier New" w:cs="Courier New"/>
+          <w:b/>
+          <w:bCs/>
+          <w:sz w:val="28"/>
+          <w:szCs w:val="28"/>
+        </w:rPr>
+        <w:t>“”</w:t>
+      </w:r>
+      <w:r>
+        <w:t>:</w:t>
+      </w:r>
+      <w:r>
+        <w:t xml:space="preserve"> Quotes. Any letters (or space character) inside quotes will be drawn as 3D characters. </w:t>
+      </w:r>
+    </w:p>
+    <w:p>
+      <w:pPr>
+        <w:pStyle w:val="Heading1"/>
+      </w:pPr>
+      <w:r>
+        <w:t xml:space="preserve">Objects </w:t>
+      </w:r>
+      <w:r>
+        <w:t>That Add Interaction</w:t>
+      </w:r>
+    </w:p>
+    <w:p>
+      <w:pPr>
+        <w:pStyle w:val="checkboxindent"/>
+        <w:ind w:left="0" w:firstLine="0"/>
+      </w:pPr>
+      <w:r>
+        <w:t>Keyboard</w:t>
+      </w:r>
+      <w:r>
+        <w:t xml:space="preserve">, </w:t>
+      </w:r>
+      <w:r>
+        <w:t>Gamepad</w:t>
+      </w:r>
+      <w:r>
+        <w:t xml:space="preserve"> &amp; Onscreen</w:t>
+      </w:r>
+      <w:r>
+        <w:t xml:space="preserve"> controls</w:t>
+      </w:r>
+      <w:r>
+        <w:t xml:space="preserve"> will control</w:t>
+      </w:r>
+      <w:r>
+        <w:t xml:space="preserve"> the angle</w:t>
+      </w:r>
+      <w:r>
+        <w:t xml:space="preserve"> &amp;</w:t>
+      </w:r>
+      <w:r>
+        <w:t xml:space="preserve"> s</w:t>
+      </w:r>
+      <w:r>
+        <w:t>hooting</w:t>
+      </w:r>
+    </w:p>
+    <w:p>
+      <w:pPr>
+        <w:pStyle w:val="checkboxindent"/>
+        <w:ind w:left="360" w:firstLine="0"/>
         <w:rPr>
           <w:rFonts w:ascii="Courier New" w:hAnsi="Courier New" w:cs="Courier New"/>
           <w:b/>
@@ -810,159 +1421,8 @@
         <w:pStyle w:val="checkboxindent"/>
         <w:numPr>
           <w:ilvl w:val="0"/>
-          <w:numId w:val="9"/>
+          <w:numId w:val="20"/>
         </w:numPr>
-      </w:pPr>
-      <w:r>
-        <w:rPr>
-          <w:rFonts w:ascii="Courier New" w:hAnsi="Courier New" w:cs="Courier New"/>
-          <w:b/>
-          <w:bCs/>
-          <w:sz w:val="28"/>
-          <w:szCs w:val="28"/>
-        </w:rPr>
-        <w:t>W</w:t>
-      </w:r>
-      <w:r>
-        <w:t>: World</w:t>
-      </w:r>
-    </w:p>
-    <w:p>
-      <w:pPr>
-        <w:pStyle w:val="checkboxindent"/>
-        <w:numPr>
-          <w:ilvl w:val="0"/>
-          <w:numId w:val="9"/>
-        </w:numPr>
-      </w:pPr>
-      <w:r>
-        <w:rPr>
-          <w:rFonts w:ascii="Courier New" w:hAnsi="Courier New" w:cs="Courier New"/>
-          <w:b/>
-          <w:bCs/>
-          <w:sz w:val="28"/>
-          <w:szCs w:val="28"/>
-        </w:rPr>
-        <w:t>S</w:t>
-      </w:r>
-      <w:r>
-        <w:t>:</w:t>
-      </w:r>
-      <w:r>
-        <w:t xml:space="preserve"> </w:t>
-      </w:r>
-      <w:r>
-        <w:t>Sword</w:t>
-      </w:r>
-    </w:p>
-    <w:p>
-      <w:pPr>
-        <w:pStyle w:val="checkboxindent"/>
-        <w:numPr>
-          <w:ilvl w:val="0"/>
-          <w:numId w:val="9"/>
-        </w:numPr>
-      </w:pPr>
-      <w:r>
-        <w:rPr>
-          <w:rFonts w:ascii="Courier New" w:hAnsi="Courier New" w:cs="Courier New"/>
-          <w:b/>
-          <w:bCs/>
-          <w:sz w:val="28"/>
-          <w:szCs w:val="28"/>
-        </w:rPr>
-        <w:t>A</w:t>
-      </w:r>
-      <w:r>
-        <w:t>: Asteroid</w:t>
-      </w:r>
-    </w:p>
-    <w:p>
-      <w:pPr>
-        <w:pStyle w:val="checkboxindent"/>
-        <w:numPr>
-          <w:ilvl w:val="0"/>
-          <w:numId w:val="9"/>
-        </w:numPr>
-      </w:pPr>
-      <w:r>
-        <w:rPr>
-          <w:rFonts w:ascii="Courier New" w:hAnsi="Courier New" w:cs="Courier New"/>
-          <w:b/>
-          <w:bCs/>
-          <w:sz w:val="28"/>
-          <w:szCs w:val="28"/>
-        </w:rPr>
-        <w:t>J</w:t>
-      </w:r>
-      <w:r>
-        <w:t xml:space="preserve">: Jet Rocket </w:t>
-      </w:r>
-    </w:p>
-    <w:p>
-      <w:pPr>
-        <w:pStyle w:val="checkboxindent"/>
-        <w:numPr>
-          <w:ilvl w:val="0"/>
-          <w:numId w:val="9"/>
-        </w:numPr>
-      </w:pPr>
-      <w:r>
-        <w:rPr>
-          <w:rFonts w:ascii="Courier New" w:hAnsi="Courier New" w:cs="Courier New"/>
-          <w:b/>
-          <w:bCs/>
-          <w:sz w:val="28"/>
-          <w:szCs w:val="28"/>
-        </w:rPr>
-        <w:t>K</w:t>
-      </w:r>
-      <w:r>
-        <w:t>: 5</w:t>
-      </w:r>
-      <w:r>
-        <w:t xml:space="preserve"> </w:t>
-      </w:r>
-      <w:r>
-        <w:t xml:space="preserve">KW Light  </w:t>
-      </w:r>
-    </w:p>
-    <w:p>
-      <w:pPr>
-        <w:pStyle w:val="checkboxindent"/>
-        <w:numPr>
-          <w:ilvl w:val="0"/>
-          <w:numId w:val="9"/>
-        </w:numPr>
-      </w:pPr>
-      <w:r>
-        <w:rPr>
-          <w:rFonts w:ascii="Courier New" w:hAnsi="Courier New" w:cs="Courier New"/>
-          <w:b/>
-          <w:bCs/>
-          <w:sz w:val="28"/>
-          <w:szCs w:val="28"/>
-        </w:rPr>
-        <w:t>P</w:t>
-      </w:r>
-      <w:r>
-        <w:t>: Pixel Drawing - leaves a line behind</w:t>
-      </w:r>
-    </w:p>
-    <w:p>
-      <w:pPr>
-        <w:pStyle w:val="checkboxindent"/>
-        <w:numPr>
-          <w:ilvl w:val="0"/>
-          <w:numId w:val="9"/>
-        </w:numPr>
-        <w:rPr>
-          <w:rFonts w:ascii="Courier New" w:hAnsi="Courier New" w:cs="Courier New"/>
-          <w:b/>
-          <w:bCs/>
-          <w:sz w:val="28"/>
-          <w:szCs w:val="28"/>
-        </w:rPr>
         <w:sectPr>
           <w:type w:val="continuous"/>
           <w:pgSz w:w="12240" w:h="15840"/>
@@ -978,15 +1438,6 @@
           <w:docGrid w:linePitch="360"/>
         </w:sectPr>
       </w:pPr>
-    </w:p>
-    <w:p>
-      <w:pPr>
-        <w:pStyle w:val="checkboxindent"/>
-        <w:numPr>
-          <w:ilvl w:val="0"/>
-          <w:numId w:val="9"/>
-        </w:numPr>
-      </w:pPr>
       <w:r>
         <w:rPr>
           <w:rFonts w:ascii="Courier New" w:hAnsi="Courier New" w:cs="Courier New"/>
@@ -995,21 +1446,10 @@
           <w:sz w:val="28"/>
           <w:szCs w:val="28"/>
         </w:rPr>
-        <w:t>“”</w:t>
-      </w:r>
-      <w:r>
-        <w:t>:</w:t>
-      </w:r>
-      <w:r>
-        <w:t xml:space="preserve"> Quotes. Any letters (or space character) inside quotes will be drawn as 3D characters. </w:t>
-      </w:r>
-    </w:p>
-    <w:p>
-      <w:pPr>
-        <w:pStyle w:val="Heading1"/>
-      </w:pPr>
-      <w:r>
-        <w:t>Objects with SPecial Triggers</w:t>
+        <w:t>&lt;Shoot&gt;</w:t>
+      </w:r>
+      <w:r>
+        <w:t>: Shoots a cannon ball</w:t>
       </w:r>
     </w:p>
     <w:p>
@@ -1017,23 +1457,7 @@
         <w:pStyle w:val="checkboxindent"/>
         <w:numPr>
           <w:ilvl w:val="0"/>
-          <w:numId w:val="14"/>
-        </w:numPr>
-        <w:ind w:right="3240"/>
-      </w:pPr>
-      <w:r>
-        <w:t>Keyboard or Gamepad controls the angle</w:t>
-      </w:r>
-      <w:r>
-        <w:t>/shooting</w:t>
-      </w:r>
-    </w:p>
-    <w:p>
-      <w:pPr>
-        <w:pStyle w:val="checkboxindent"/>
-        <w:numPr>
-          <w:ilvl w:val="0"/>
-          <w:numId w:val="10"/>
+          <w:numId w:val="20"/>
         </w:numPr>
       </w:pPr>
       <w:r>
@@ -1044,10 +1468,13 @@
           <w:sz w:val="28"/>
           <w:szCs w:val="28"/>
         </w:rPr>
-        <w:t>t</w:t>
-      </w:r>
-      <w:r>
-        <w:t>: Tilter</w:t>
+        <w:t>&lt;Tilt&gt;</w:t>
+      </w:r>
+      <w:r>
+        <w:t xml:space="preserve">: </w:t>
+      </w:r>
+      <w:r>
+        <w:t>Tilter</w:t>
       </w:r>
     </w:p>
     <w:p>
@@ -1055,7 +1482,7 @@
         <w:pStyle w:val="checkboxindent"/>
         <w:numPr>
           <w:ilvl w:val="0"/>
-          <w:numId w:val="10"/>
+          <w:numId w:val="20"/>
         </w:numPr>
       </w:pPr>
       <w:r>
@@ -1066,35 +1493,22 @@
           <w:sz w:val="28"/>
           <w:szCs w:val="28"/>
         </w:rPr>
-        <w:t>T</w:t>
-      </w:r>
-      <w:r>
-        <w:t xml:space="preserve">: Tilter, </w:t>
-      </w:r>
-      <w:r>
-        <w:t>opposite direction</w:t>
-      </w:r>
-    </w:p>
-    <w:p>
-      <w:pPr>
-        <w:pStyle w:val="checkboxindent"/>
-        <w:numPr>
-          <w:ilvl w:val="0"/>
-          <w:numId w:val="10"/>
-        </w:numPr>
-      </w:pPr>
-      <w:r>
-        <w:rPr>
-          <w:rFonts w:ascii="Courier New" w:hAnsi="Courier New" w:cs="Courier New"/>
-          <w:b/>
-          <w:bCs/>
-          <w:sz w:val="28"/>
-          <w:szCs w:val="28"/>
-        </w:rPr>
-        <w:t>s</w:t>
-      </w:r>
-      <w:r>
-        <w:t>: Shooter, Shoots a cannon ball</w:t>
+        <w:t>&lt;Atilt&gt;</w:t>
+      </w:r>
+      <w:r>
+        <w:t>: Tilter</w:t>
+      </w:r>
+      <w:r>
+        <w:t>, but in the</w:t>
+      </w:r>
+      <w:r>
+        <w:t xml:space="preserve"> </w:t>
+      </w:r>
+      <w:r>
+        <w:t>opposite directio</w:t>
+      </w:r>
+      <w:r>
+        <w:t>n</w:t>
       </w:r>
     </w:p>
     <w:p>
@@ -1140,7 +1554,7 @@
         <w:pStyle w:val="checkboxindent"/>
         <w:numPr>
           <w:ilvl w:val="0"/>
-          <w:numId w:val="11"/>
+          <w:numId w:val="18"/>
         </w:numPr>
       </w:pPr>
       <w:r>
@@ -1162,15 +1576,9 @@
       <w:r>
         <w:t>Smaller</w:t>
       </w:r>
-    </w:p>
-    <w:p>
-      <w:pPr>
-        <w:pStyle w:val="checkboxindent"/>
-        <w:numPr>
-          <w:ilvl w:val="0"/>
-          <w:numId w:val="11"/>
-        </w:numPr>
-      </w:pPr>
+      <w:r>
+        <w:t xml:space="preserve">,  </w:t>
+      </w:r>
       <w:r>
         <w:rPr>
           <w:rFonts w:ascii="Courier New" w:hAnsi="Courier New" w:cs="Courier New"/>
@@ -1196,145 +1604,7 @@
         <w:pStyle w:val="checkboxindent"/>
         <w:numPr>
           <w:ilvl w:val="0"/>
-          <w:numId w:val="11"/>
-        </w:numPr>
-        <w:rPr>
-          <w:rFonts w:ascii="Courier New" w:hAnsi="Courier New" w:cs="Courier New"/>
-          <w:b/>
-          <w:bCs/>
-          <w:sz w:val="28"/>
-          <w:szCs w:val="28"/>
-        </w:rPr>
-        <w:sectPr>
-          <w:type w:val="continuous"/>
-          <w:pgSz w:w="12240" w:h="15840"/>
-          <w:pgMar w:top="936" w:right="1080" w:bottom="936" w:left="1080" w:header="720" w:footer="144" w:gutter="0"/>
-          <w:pgBorders w:zOrder="back" w:offsetFrom="page">
-            <w:top w:val="single" w:sz="4" w:space="31" w:color="80B350" w:themeColor="accent3"/>
-            <w:left w:val="single" w:sz="4" w:space="31" w:color="80B350" w:themeColor="accent3"/>
-            <w:bottom w:val="single" w:sz="4" w:space="31" w:color="80B350" w:themeColor="accent3"/>
-            <w:right w:val="single" w:sz="4" w:space="31" w:color="80B350" w:themeColor="accent3"/>
-          </w:pgBorders>
-          <w:cols w:num="2" w:space="720"/>
-          <w:titlePg/>
-          <w:docGrid w:linePitch="360"/>
-        </w:sectPr>
-      </w:pPr>
-    </w:p>
-    <w:p>
-      <w:pPr>
-        <w:pStyle w:val="checkboxindent"/>
-        <w:numPr>
-          <w:ilvl w:val="0"/>
-          <w:numId w:val="11"/>
-        </w:numPr>
-      </w:pPr>
-      <w:r>
-        <w:rPr>
-          <w:rFonts w:ascii="Courier New" w:hAnsi="Courier New" w:cs="Courier New"/>
-          <w:b/>
-          <w:bCs/>
-          <w:sz w:val="28"/>
-          <w:szCs w:val="28"/>
-        </w:rPr>
-        <w:t>0</w:t>
-      </w:r>
-      <w:r>
-        <w:rPr>
-          <w:rFonts w:ascii="Courier New" w:hAnsi="Courier New" w:cs="Courier New"/>
-          <w:b/>
-          <w:bCs/>
-          <w:sz w:val="28"/>
-          <w:szCs w:val="28"/>
-        </w:rPr>
-        <w:t>,</w:t>
-      </w:r>
-      <w:r>
-        <w:rPr>
-          <w:rFonts w:ascii="Courier New" w:hAnsi="Courier New" w:cs="Courier New"/>
-          <w:b/>
-          <w:bCs/>
-          <w:sz w:val="28"/>
-          <w:szCs w:val="28"/>
-        </w:rPr>
-        <w:t>1,2,3,4,5,6,7,8,9</w:t>
-      </w:r>
-      <w:r>
-        <w:t>: Set a color</w:t>
-      </w:r>
-    </w:p>
-    <w:p>
-      <w:pPr>
-        <w:pStyle w:val="checkboxindent"/>
-        <w:numPr>
-          <w:ilvl w:val="1"/>
-          <w:numId w:val="11"/>
-        </w:numPr>
-      </w:pPr>
-      <w:r>
-        <w:t>0: black, 1:</w:t>
-      </w:r>
-      <w:r>
-        <w:t xml:space="preserve"> </w:t>
-      </w:r>
-      <w:r>
-        <w:t>white, 2:</w:t>
-      </w:r>
-      <w:r>
-        <w:t xml:space="preserve"> </w:t>
-      </w:r>
-      <w:r>
-        <w:t>red, 3:</w:t>
-      </w:r>
-      <w:r>
-        <w:t xml:space="preserve"> </w:t>
-      </w:r>
-      <w:r>
-        <w:t>green, 4:</w:t>
-      </w:r>
-      <w:r>
-        <w:t xml:space="preserve"> </w:t>
-      </w:r>
-      <w:r>
-        <w:t>blue, 5:</w:t>
-      </w:r>
-      <w:r>
-        <w:t xml:space="preserve"> </w:t>
-      </w:r>
-      <w:r>
-        <w:t>yellow, 6:</w:t>
-      </w:r>
-      <w:r>
-        <w:t xml:space="preserve"> </w:t>
-      </w:r>
-      <w:r>
-        <w:t>magenta, 7:</w:t>
-      </w:r>
-      <w:r>
-        <w:t xml:space="preserve"> </w:t>
-      </w:r>
-      <w:r>
-        <w:t>cyan, 8:</w:t>
-      </w:r>
-      <w:r>
-        <w:t xml:space="preserve"> </w:t>
-      </w:r>
-      <w:r>
-        <w:t>gray, 9:</w:t>
-      </w:r>
-      <w:r>
-        <w:t xml:space="preserve"> </w:t>
-      </w:r>
-      <w:r>
-        <w:t>clear</w:t>
-      </w:r>
-    </w:p>
-    <w:p>
-      <w:pPr>
-        <w:pStyle w:val="checkboxindent"/>
-        <w:numPr>
-          <w:ilvl w:val="0"/>
-          <w:numId w:val="11"/>
+          <w:numId w:val="18"/>
         </w:numPr>
       </w:pPr>
       <w:r>
@@ -1348,42 +1618,13 @@
         <w:t>C</w:t>
       </w:r>
       <w:r>
-        <w:t xml:space="preserve">: </w:t>
-      </w:r>
-      <w:r>
-        <w:t xml:space="preserve">Dynamic </w:t>
-      </w:r>
-      <w:r>
-        <w:t xml:space="preserve">Rotate the colors </w:t>
-      </w:r>
-      <w:r>
-        <w:t>–</w:t>
-      </w:r>
-      <w:r>
-        <w:t xml:space="preserve"> </w:t>
-      </w:r>
-      <w:r>
-        <w:t>“</w:t>
-      </w:r>
-      <w:r>
-        <w:t xml:space="preserve">Taste the </w:t>
-      </w:r>
-      <w:r>
-        <w:t>R</w:t>
-      </w:r>
-      <w:r>
-        <w:t>ainbow!</w:t>
-      </w:r>
-      <w:r>
-        <w:t>”</w:t>
-      </w:r>
-    </w:p>
-    <w:p>
-      <w:pPr>
-        <w:pStyle w:val="Heading1"/>
-      </w:pPr>
-      <w:r>
-        <w:t>Special Programming Commands</w:t>
+        <w:t>: Dynamic Rotate colors</w:t>
+      </w:r>
+      <w:r>
+        <w:t xml:space="preserve"> of anything drawn after this</w:t>
+      </w:r>
+      <w:r>
+        <w:t xml:space="preserve"> – “Taste the Rainbow!”</w:t>
       </w:r>
     </w:p>
     <w:p>
@@ -1391,7 +1632,154 @@
         <w:pStyle w:val="checkboxindent"/>
         <w:numPr>
           <w:ilvl w:val="0"/>
-          <w:numId w:val="13"/>
+          <w:numId w:val="18"/>
+        </w:numPr>
+      </w:pPr>
+      <w:r>
+        <w:rPr>
+          <w:rFonts w:ascii="Courier New" w:hAnsi="Courier New" w:cs="Courier New"/>
+          <w:b/>
+          <w:bCs/>
+          <w:sz w:val="28"/>
+          <w:szCs w:val="28"/>
+        </w:rPr>
+        <w:t>&lt;Color(</w:t>
+      </w:r>
+      <w:r>
+        <w:rPr>
+          <w:rFonts w:ascii="Courier New" w:hAnsi="Courier New" w:cs="Courier New"/>
+          <w:b/>
+          <w:bCs/>
+          <w:sz w:val="28"/>
+          <w:szCs w:val="28"/>
+        </w:rPr>
+        <w:t>C</w:t>
+      </w:r>
+      <w:r>
+        <w:rPr>
+          <w:rFonts w:ascii="Courier New" w:hAnsi="Courier New" w:cs="Courier New"/>
+          <w:b/>
+          <w:bCs/>
+          <w:sz w:val="28"/>
+          <w:szCs w:val="28"/>
+        </w:rPr>
+        <w:t>)&gt;</w:t>
+      </w:r>
+      <w:r>
+        <w:t>: S</w:t>
+      </w:r>
+      <w:r>
+        <w:t>ame as the above single letter ‘C’ command.</w:t>
+      </w:r>
+    </w:p>
+    <w:p>
+      <w:pPr>
+        <w:pStyle w:val="checkboxindent"/>
+        <w:numPr>
+          <w:ilvl w:val="0"/>
+          <w:numId w:val="18"/>
+        </w:numPr>
+      </w:pPr>
+      <w:r>
+        <w:rPr>
+          <w:rFonts w:ascii="Courier New" w:hAnsi="Courier New" w:cs="Courier New"/>
+          <w:b/>
+          <w:bCs/>
+          <w:sz w:val="28"/>
+          <w:szCs w:val="28"/>
+        </w:rPr>
+        <w:t>&lt;Color(1)&gt;</w:t>
+      </w:r>
+      <w:r>
+        <w:t xml:space="preserve">: Set a </w:t>
+      </w:r>
+      <w:r>
+        <w:t xml:space="preserve">specific </w:t>
+      </w:r>
+      <w:r>
+        <w:t>color</w:t>
+      </w:r>
+      <w:r>
+        <w:t>:</w:t>
+      </w:r>
+    </w:p>
+    <w:p>
+      <w:pPr>
+        <w:pStyle w:val="checkboxindent"/>
+        <w:ind w:left="1080" w:firstLine="0"/>
+      </w:pPr>
+      <w:r>
+        <w:t>0: black, 1:</w:t>
+      </w:r>
+      <w:r>
+        <w:t xml:space="preserve"> </w:t>
+      </w:r>
+      <w:r>
+        <w:t>white, 2:</w:t>
+      </w:r>
+      <w:r>
+        <w:t xml:space="preserve"> </w:t>
+      </w:r>
+      <w:r>
+        <w:t>red, 3:</w:t>
+      </w:r>
+      <w:r>
+        <w:t xml:space="preserve"> </w:t>
+      </w:r>
+      <w:r>
+        <w:t>green, 4:</w:t>
+      </w:r>
+      <w:r>
+        <w:t xml:space="preserve"> </w:t>
+      </w:r>
+      <w:r>
+        <w:t>blue, 5:</w:t>
+      </w:r>
+      <w:r>
+        <w:t xml:space="preserve"> </w:t>
+      </w:r>
+      <w:r>
+        <w:t>yellow, 6:</w:t>
+      </w:r>
+      <w:r>
+        <w:t xml:space="preserve"> </w:t>
+      </w:r>
+      <w:r>
+        <w:t>magenta, 7:</w:t>
+      </w:r>
+      <w:r>
+        <w:t xml:space="preserve"> </w:t>
+      </w:r>
+      <w:r>
+        <w:t>cyan, 8:</w:t>
+      </w:r>
+      <w:r>
+        <w:t xml:space="preserve"> </w:t>
+      </w:r>
+      <w:r>
+        <w:t>gray, 9:</w:t>
+      </w:r>
+      <w:r>
+        <w:t xml:space="preserve"> </w:t>
+      </w:r>
+      <w:r>
+        <w:t>clear</w:t>
+      </w:r>
+    </w:p>
+    <w:p>
+      <w:pPr>
+        <w:pStyle w:val="Heading1"/>
+      </w:pPr>
+      <w:r>
+        <w:t>Special Programming Commands</w:t>
+      </w:r>
+    </w:p>
+    <w:p>
+      <w:pPr>
+        <w:pStyle w:val="checkboxindent"/>
+        <w:numPr>
+          <w:ilvl w:val="0"/>
+          <w:numId w:val="19"/>
         </w:numPr>
       </w:pPr>
       <w:r>
@@ -1441,9 +1829,57 @@
     <w:p>
       <w:pPr>
         <w:pStyle w:val="checkboxindent"/>
+        <w:ind w:left="360" w:firstLine="0"/>
+      </w:pPr>
+      <w:r>
+        <w:t>You can also have copies inside copies:</w:t>
+      </w:r>
+      <w:r>
+        <w:t xml:space="preserve"> </w:t>
+      </w:r>
+      <w:r>
+        <w:rPr>
+          <w:rFonts w:ascii="Courier New" w:hAnsi="Courier New" w:cs="Courier New"/>
+          <w:b/>
+          <w:bCs/>
+          <w:sz w:val="28"/>
+          <w:szCs w:val="28"/>
+        </w:rPr>
+        <w:t>((6r</w:t>
+      </w:r>
+      <w:r>
+        <w:rPr>
+          <w:rFonts w:ascii="Courier New" w:hAnsi="Courier New" w:cs="Courier New"/>
+          <w:b/>
+          <w:bCs/>
+          <w:sz w:val="28"/>
+          <w:szCs w:val="28"/>
+        </w:rPr>
+        <w:t>5</w:t>
+      </w:r>
+      <w:r>
+        <w:rPr>
+          <w:rFonts w:ascii="Courier New" w:hAnsi="Courier New" w:cs="Courier New"/>
+          <w:b/>
+          <w:bCs/>
+          <w:sz w:val="28"/>
+          <w:szCs w:val="28"/>
+        </w:rPr>
+        <w:t>f)ccc6r)ccc</w:t>
+      </w:r>
+    </w:p>
+    <w:p>
+      <w:pPr>
+        <w:pStyle w:val="checkboxindent"/>
+        <w:ind w:left="0" w:firstLine="0"/>
+      </w:pPr>
+    </w:p>
+    <w:p>
+      <w:pPr>
+        <w:pStyle w:val="checkboxindent"/>
         <w:numPr>
           <w:ilvl w:val="0"/>
-          <w:numId w:val="13"/>
+          <w:numId w:val="19"/>
         </w:numPr>
       </w:pPr>
       <w:r>
@@ -1477,19 +1913,25 @@
         <w:t>]</w:t>
       </w:r>
       <w:r>
-        <w:t>: Encapsulate all Transforms (rotation/movement), nice for branching from the same point</w:t>
+        <w:t xml:space="preserve">: </w:t>
+      </w:r>
+      <w:r>
+        <w:t xml:space="preserve">Branch. Any motion/rotation or zooms set inside the brackets are reset to where they started at the beginning of the branch.  This is </w:t>
+      </w:r>
+      <w:r>
+        <w:t>nice for branching from the same point</w:t>
       </w:r>
     </w:p>
     <w:p>
       <w:pPr>
         <w:pStyle w:val="checkboxindent"/>
-        <w:numPr>
-          <w:ilvl w:val="1"/>
-          <w:numId w:val="13"/>
-        </w:numPr>
+        <w:ind w:left="1080" w:firstLine="0"/>
       </w:pPr>
       <w:r>
         <w:t>Example:</w:t>
+      </w:r>
+      <w:r>
+        <w:t xml:space="preserve"> </w:t>
       </w:r>
       <w:r>
         <w:rPr>
@@ -1499,10 +1941,519 @@
           <w:sz w:val="28"/>
           <w:szCs w:val="28"/>
         </w:rPr>
-        <w:t>[ffff][rrrrrrffff]</w:t>
+        <w:t>ffff[Rffff][Lffff]</w:t>
       </w:r>
       <w:r>
         <w:t>, both arms start from the same point</w:t>
+      </w:r>
+      <w:r>
+        <w:t>.  You can do branches inside branches as well.</w:t>
+      </w:r>
+    </w:p>
+    <w:p>
+      <w:pPr>
+        <w:pStyle w:val="checkboxindent"/>
+        <w:ind w:left="1080" w:firstLine="0"/>
+      </w:pPr>
+    </w:p>
+    <w:p>
+      <w:pPr>
+        <w:pStyle w:val="checkboxindent"/>
+        <w:numPr>
+          <w:ilvl w:val="0"/>
+          <w:numId w:val="13"/>
+        </w:numPr>
+      </w:pPr>
+      <w:r>
+        <w:rPr>
+          <w:rFonts w:ascii="Courier New" w:hAnsi="Courier New" w:cs="Courier New"/>
+          <w:b/>
+          <w:bCs/>
+          <w:sz w:val="28"/>
+          <w:szCs w:val="28"/>
+        </w:rPr>
+        <w:t>&lt;</w:t>
+      </w:r>
+      <w:r>
+        <w:rPr>
+          <w:rFonts w:ascii="Courier New" w:hAnsi="Courier New" w:cs="Courier New"/>
+          <w:b/>
+          <w:bCs/>
+          <w:sz w:val="28"/>
+          <w:szCs w:val="28"/>
+        </w:rPr>
+        <w:t xml:space="preserve"> </w:t>
+      </w:r>
+      <w:r>
+        <w:rPr>
+          <w:rFonts w:ascii="Courier New" w:hAnsi="Courier New" w:cs="Courier New"/>
+          <w:b/>
+          <w:bCs/>
+          <w:sz w:val="28"/>
+          <w:szCs w:val="28"/>
+        </w:rPr>
+        <w:t>&gt;</w:t>
+      </w:r>
+      <w:r>
+        <w:t xml:space="preserve">: Create and use your own functions </w:t>
+      </w:r>
+    </w:p>
+    <w:p>
+      <w:pPr>
+        <w:pStyle w:val="checkboxindent"/>
+        <w:ind w:left="720" w:firstLine="0"/>
+      </w:pPr>
+    </w:p>
+    <w:tbl>
+      <w:tblPr>
+        <w:tblStyle w:val="TableGrid"/>
+        <w:tblW w:w="0" w:type="auto"/>
+        <w:tblInd w:w="720" w:type="dxa"/>
+        <w:tblLook w:val="04A0" w:firstRow="1" w:lastRow="0" w:firstColumn="1" w:lastColumn="0" w:noHBand="0" w:noVBand="1"/>
+      </w:tblPr>
+      <w:tblGrid>
+        <w:gridCol w:w="4106"/>
+        <w:gridCol w:w="3144"/>
+        <w:gridCol w:w="2100"/>
+      </w:tblGrid>
+      <w:tr>
+        <w:tc>
+          <w:tcPr>
+            <w:tcW w:w="4106" w:type="dxa"/>
+          </w:tcPr>
+          <w:p>
+            <w:pPr>
+              <w:pStyle w:val="checkboxindent"/>
+            </w:pPr>
+            <w:r>
+              <w:t>Create Function</w:t>
+            </w:r>
+            <w:r>
+              <w:t xml:space="preserve"> – X gets replaced</w:t>
+            </w:r>
+          </w:p>
+        </w:tc>
+        <w:tc>
+          <w:tcPr>
+            <w:tcW w:w="3144" w:type="dxa"/>
+          </w:tcPr>
+          <w:p>
+            <w:pPr>
+              <w:pStyle w:val="checkboxindent"/>
+            </w:pPr>
+            <w:r>
+              <w:t xml:space="preserve">Use </w:t>
+            </w:r>
+            <w:r>
+              <w:t xml:space="preserve">Your </w:t>
+            </w:r>
+            <w:r>
+              <w:t>Function</w:t>
+            </w:r>
+          </w:p>
+        </w:tc>
+        <w:tc>
+          <w:tcPr>
+            <w:tcW w:w="2100" w:type="dxa"/>
+          </w:tcPr>
+          <w:p>
+            <w:pPr>
+              <w:pStyle w:val="checkboxindent"/>
+            </w:pPr>
+            <w:r>
+              <w:t>Result</w:t>
+            </w:r>
+            <w:r>
+              <w:t>s</w:t>
+            </w:r>
+          </w:p>
+        </w:tc>
+      </w:tr>
+      <w:tr>
+        <w:tc>
+          <w:tcPr>
+            <w:tcW w:w="4106" w:type="dxa"/>
+          </w:tcPr>
+          <w:p>
+            <w:pPr>
+              <w:pStyle w:val="checkboxindent"/>
+              <w:rPr>
+                <w:rFonts w:ascii="Courier New" w:hAnsi="Courier New" w:cs="Courier New"/>
+              </w:rPr>
+            </w:pPr>
+            <w:r>
+              <w:rPr>
+                <w:rFonts w:ascii="Courier New" w:hAnsi="Courier New" w:cs="Courier New"/>
+                <w:b/>
+                <w:bCs/>
+                <w:sz w:val="28"/>
+                <w:szCs w:val="28"/>
+              </w:rPr>
+              <w:t>&lt;rightbend=ffrrffrr&gt;</w:t>
+            </w:r>
+          </w:p>
+        </w:tc>
+        <w:tc>
+          <w:tcPr>
+            <w:tcW w:w="3144" w:type="dxa"/>
+          </w:tcPr>
+          <w:p>
+            <w:pPr>
+              <w:pStyle w:val="checkboxindent"/>
+              <w:ind w:left="0" w:firstLine="0"/>
+              <w:rPr>
+                <w:rFonts w:ascii="Courier New" w:hAnsi="Courier New" w:cs="Courier New"/>
+                <w:b/>
+                <w:bCs/>
+                <w:sz w:val="28"/>
+                <w:szCs w:val="28"/>
+              </w:rPr>
+            </w:pPr>
+            <w:r>
+              <w:rPr>
+                <w:rFonts w:ascii="Courier New" w:hAnsi="Courier New" w:cs="Courier New"/>
+                <w:b/>
+                <w:bCs/>
+                <w:sz w:val="28"/>
+                <w:szCs w:val="28"/>
+              </w:rPr>
+              <w:t>&lt;rightbend&gt;</w:t>
+            </w:r>
+          </w:p>
+        </w:tc>
+        <w:tc>
+          <w:tcPr>
+            <w:tcW w:w="2100" w:type="dxa"/>
+          </w:tcPr>
+          <w:p>
+            <w:pPr>
+              <w:pStyle w:val="checkboxindent"/>
+              <w:ind w:left="0" w:firstLine="0"/>
+              <w:rPr>
+                <w:rFonts w:ascii="Courier New" w:hAnsi="Courier New" w:cs="Courier New"/>
+                <w:b/>
+                <w:bCs/>
+                <w:sz w:val="28"/>
+                <w:szCs w:val="28"/>
+              </w:rPr>
+            </w:pPr>
+            <w:r>
+              <w:rPr>
+                <w:rFonts w:ascii="Courier New" w:hAnsi="Courier New" w:cs="Courier New"/>
+                <w:b/>
+                <w:bCs/>
+                <w:sz w:val="28"/>
+                <w:szCs w:val="28"/>
+              </w:rPr>
+              <w:t>ffrrffrr</w:t>
+            </w:r>
+          </w:p>
+        </w:tc>
+      </w:tr>
+      <w:tr>
+        <w:tc>
+          <w:tcPr>
+            <w:tcW w:w="4106" w:type="dxa"/>
+          </w:tcPr>
+          <w:p>
+            <w:pPr>
+              <w:pStyle w:val="checkboxindent"/>
+              <w:ind w:left="0" w:firstLine="0"/>
+              <w:rPr>
+                <w:rFonts w:ascii="Courier New" w:hAnsi="Courier New" w:cs="Courier New"/>
+                <w:b/>
+                <w:bCs/>
+                <w:sz w:val="28"/>
+                <w:szCs w:val="28"/>
+              </w:rPr>
+            </w:pPr>
+            <w:r>
+              <w:rPr>
+                <w:rFonts w:ascii="Courier New" w:hAnsi="Courier New" w:cs="Courier New"/>
+                <w:b/>
+                <w:bCs/>
+                <w:sz w:val="28"/>
+                <w:szCs w:val="28"/>
+              </w:rPr>
+              <w:t>&lt;square()=(Xf6r)ccc&gt;</w:t>
+            </w:r>
+          </w:p>
+        </w:tc>
+        <w:tc>
+          <w:tcPr>
+            <w:tcW w:w="3144" w:type="dxa"/>
+          </w:tcPr>
+          <w:p>
+            <w:pPr>
+              <w:pStyle w:val="checkboxindent"/>
+              <w:ind w:left="0" w:firstLine="0"/>
+              <w:rPr>
+                <w:rFonts w:ascii="Courier New" w:hAnsi="Courier New" w:cs="Courier New"/>
+                <w:b/>
+                <w:bCs/>
+                <w:sz w:val="28"/>
+                <w:szCs w:val="28"/>
+              </w:rPr>
+            </w:pPr>
+            <w:r>
+              <w:rPr>
+                <w:rFonts w:ascii="Courier New" w:hAnsi="Courier New" w:cs="Courier New"/>
+                <w:b/>
+                <w:bCs/>
+                <w:sz w:val="28"/>
+                <w:szCs w:val="28"/>
+              </w:rPr>
+              <w:t>&lt;square(3)&gt;</w:t>
+            </w:r>
+          </w:p>
+        </w:tc>
+        <w:tc>
+          <w:tcPr>
+            <w:tcW w:w="2100" w:type="dxa"/>
+          </w:tcPr>
+          <w:p>
+            <w:pPr>
+              <w:pStyle w:val="checkboxindent"/>
+              <w:ind w:left="0" w:firstLine="0"/>
+              <w:rPr>
+                <w:rFonts w:ascii="Courier New" w:hAnsi="Courier New" w:cs="Courier New"/>
+                <w:b/>
+                <w:bCs/>
+                <w:sz w:val="28"/>
+                <w:szCs w:val="28"/>
+              </w:rPr>
+            </w:pPr>
+            <w:r>
+              <w:rPr>
+                <w:rFonts w:ascii="Courier New" w:hAnsi="Courier New" w:cs="Courier New"/>
+                <w:b/>
+                <w:bCs/>
+                <w:sz w:val="28"/>
+                <w:szCs w:val="28"/>
+              </w:rPr>
+              <w:t>(3f6r)ccc</w:t>
+            </w:r>
+          </w:p>
+        </w:tc>
+      </w:tr>
+      <w:tr>
+        <w:tc>
+          <w:tcPr>
+            <w:tcW w:w="4106" w:type="dxa"/>
+          </w:tcPr>
+          <w:p>
+            <w:pPr>
+              <w:pStyle w:val="checkboxindent"/>
+              <w:ind w:left="0" w:firstLine="0"/>
+              <w:rPr>
+                <w:rFonts w:ascii="Courier New" w:hAnsi="Courier New" w:cs="Courier New"/>
+                <w:b/>
+                <w:bCs/>
+                <w:sz w:val="28"/>
+                <w:szCs w:val="28"/>
+              </w:rPr>
+            </w:pPr>
+            <w:r>
+              <w:rPr>
+                <w:rFonts w:ascii="Courier New" w:hAnsi="Courier New" w:cs="Courier New"/>
+                <w:b/>
+                <w:bCs/>
+                <w:sz w:val="28"/>
+                <w:szCs w:val="28"/>
+              </w:rPr>
+              <w:t>&lt;rotdisk()=XI&lt;Disk&gt;&gt;</w:t>
+            </w:r>
+          </w:p>
+        </w:tc>
+        <w:tc>
+          <w:tcPr>
+            <w:tcW w:w="3144" w:type="dxa"/>
+          </w:tcPr>
+          <w:p>
+            <w:pPr>
+              <w:pStyle w:val="checkboxindent"/>
+              <w:ind w:left="0" w:firstLine="0"/>
+              <w:rPr>
+                <w:rFonts w:ascii="Courier New" w:hAnsi="Courier New" w:cs="Courier New"/>
+                <w:b/>
+                <w:bCs/>
+                <w:sz w:val="28"/>
+                <w:szCs w:val="28"/>
+              </w:rPr>
+            </w:pPr>
+            <w:r>
+              <w:rPr>
+                <w:rFonts w:ascii="Courier New" w:hAnsi="Courier New" w:cs="Courier New"/>
+                <w:b/>
+                <w:bCs/>
+                <w:sz w:val="28"/>
+                <w:szCs w:val="28"/>
+              </w:rPr>
+              <w:t>&lt;rotdisk(6)&gt;</w:t>
+            </w:r>
+          </w:p>
+        </w:tc>
+        <w:tc>
+          <w:tcPr>
+            <w:tcW w:w="2100" w:type="dxa"/>
+          </w:tcPr>
+          <w:p>
+            <w:pPr>
+              <w:pStyle w:val="checkboxindent"/>
+              <w:ind w:left="0" w:firstLine="0"/>
+              <w:rPr>
+                <w:rFonts w:ascii="Courier New" w:hAnsi="Courier New" w:cs="Courier New"/>
+                <w:b/>
+                <w:bCs/>
+                <w:sz w:val="28"/>
+                <w:szCs w:val="28"/>
+              </w:rPr>
+            </w:pPr>
+            <w:r>
+              <w:rPr>
+                <w:rFonts w:ascii="Courier New" w:hAnsi="Courier New" w:cs="Courier New"/>
+                <w:b/>
+                <w:bCs/>
+                <w:sz w:val="28"/>
+                <w:szCs w:val="28"/>
+              </w:rPr>
+              <w:t>6I&lt;Disk&gt;</w:t>
+            </w:r>
+          </w:p>
+        </w:tc>
+      </w:tr>
+      <w:tr>
+        <w:tc>
+          <w:tcPr>
+            <w:tcW w:w="4106" w:type="dxa"/>
+          </w:tcPr>
+          <w:p>
+            <w:pPr>
+              <w:pStyle w:val="checkboxindent"/>
+              <w:ind w:left="0" w:firstLine="0"/>
+              <w:rPr>
+                <w:rFonts w:ascii="Courier New" w:hAnsi="Courier New" w:cs="Courier New"/>
+                <w:b/>
+                <w:bCs/>
+                <w:sz w:val="28"/>
+                <w:szCs w:val="28"/>
+              </w:rPr>
+            </w:pPr>
+            <w:r>
+              <w:rPr>
+                <w:rFonts w:ascii="Courier New" w:hAnsi="Courier New" w:cs="Courier New"/>
+                <w:b/>
+                <w:bCs/>
+                <w:sz w:val="28"/>
+                <w:szCs w:val="28"/>
+              </w:rPr>
+              <w:t>&lt;say()=6r6b”X”&gt;</w:t>
+            </w:r>
+          </w:p>
+        </w:tc>
+        <w:tc>
+          <w:tcPr>
+            <w:tcW w:w="3144" w:type="dxa"/>
+          </w:tcPr>
+          <w:p>
+            <w:pPr>
+              <w:pStyle w:val="checkboxindent"/>
+              <w:ind w:left="0" w:firstLine="0"/>
+              <w:rPr>
+                <w:rFonts w:ascii="Courier New" w:hAnsi="Courier New" w:cs="Courier New"/>
+                <w:b/>
+                <w:bCs/>
+                <w:sz w:val="28"/>
+                <w:szCs w:val="28"/>
+              </w:rPr>
+            </w:pPr>
+            <w:r>
+              <w:rPr>
+                <w:rFonts w:ascii="Courier New" w:hAnsi="Courier New" w:cs="Courier New"/>
+                <w:b/>
+                <w:bCs/>
+                <w:sz w:val="28"/>
+                <w:szCs w:val="28"/>
+              </w:rPr>
+              <w:t>&lt;say(Hi)&gt;</w:t>
+            </w:r>
+          </w:p>
+        </w:tc>
+        <w:tc>
+          <w:tcPr>
+            <w:tcW w:w="2100" w:type="dxa"/>
+          </w:tcPr>
+          <w:p>
+            <w:pPr>
+              <w:pStyle w:val="checkboxindent"/>
+              <w:ind w:left="0" w:firstLine="0"/>
+              <w:rPr>
+                <w:rFonts w:ascii="Courier New" w:hAnsi="Courier New" w:cs="Courier New"/>
+                <w:b/>
+                <w:bCs/>
+                <w:sz w:val="28"/>
+                <w:szCs w:val="28"/>
+              </w:rPr>
+            </w:pPr>
+            <w:r>
+              <w:rPr>
+                <w:rFonts w:ascii="Courier New" w:hAnsi="Courier New" w:cs="Courier New"/>
+                <w:b/>
+                <w:bCs/>
+                <w:sz w:val="28"/>
+                <w:szCs w:val="28"/>
+              </w:rPr>
+              <w:t>6r6b”Hi”</w:t>
+            </w:r>
+          </w:p>
+        </w:tc>
+      </w:tr>
+    </w:tbl>
+    <w:p>
+      <w:pPr>
+        <w:pStyle w:val="checkboxindent"/>
+        <w:rPr>
+          <w:rFonts w:ascii="Courier New" w:hAnsi="Courier New" w:cs="Courier New"/>
+          <w:b/>
+          <w:bCs/>
+          <w:sz w:val="28"/>
+          <w:szCs w:val="28"/>
+        </w:rPr>
+      </w:pPr>
+    </w:p>
+    <w:p>
+      <w:pPr>
+        <w:pStyle w:val="checkboxindent"/>
+      </w:pPr>
+      <w:r>
+        <w:t>Note that when you create a function that the capital letter ‘X’</w:t>
+      </w:r>
+      <w:r>
+        <w:t xml:space="preserve"> it </w:t>
+      </w:r>
+      <w:r>
+        <w:t>will be replaced with whatever you pass in the parentheses ().</w:t>
+      </w:r>
+      <w:r>
+        <w:t xml:space="preserve"> You can pass multiplier #’s, Text for 3D Text, a 3D object like &lt;Disk&gt;</w:t>
+      </w:r>
+      <w:r>
+        <w:t>, or even call a fun</w:t>
+      </w:r>
+      <w:r>
+        <w:t>ction inside a function</w:t>
+      </w:r>
+      <w:r>
+        <w:t>.</w:t>
+      </w:r>
+      <w:r>
+        <w:t xml:space="preserve"> </w:t>
+      </w:r>
+      <w:r>
+        <w:t xml:space="preserve"> A</w:t>
+      </w:r>
+      <w:r>
+        <w:t xml:space="preserve"> function can even call itself, for some cool recursion!</w:t>
       </w:r>
     </w:p>
     <w:sectPr>
@@ -1763,17 +2714,17 @@
   <w:abstractNum w:abstractNumId="0" w15:restartNumberingAfterBreak="0">
     <w:nsid w:val="176B06CD"/>
     <w:multiLevelType w:val="hybridMultilevel"/>
-    <w:tmpl w:val="DDE8C658"/>
-    <w:lvl w:ilvl="0" w:tplc="04090003">
-      <w:start w:val="1"/>
-      <w:numFmt w:val="bullet"/>
-      <w:lvlText w:val="o"/>
+    <w:tmpl w:val="25FCA4CC"/>
+    <w:lvl w:ilvl="0" w:tplc="04090001">
+      <w:start w:val="1"/>
+      <w:numFmt w:val="bullet"/>
+      <w:lvlText w:val=""/>
       <w:lvlJc w:val="left"/>
       <w:pPr>
         <w:ind w:left="720" w:hanging="360"/>
       </w:pPr>
       <w:rPr>
-        <w:rFonts w:ascii="Courier New" w:hAnsi="Courier New" w:cs="Courier New" w:hint="default"/>
+        <w:rFonts w:ascii="Symbol" w:hAnsi="Symbol" w:hint="default"/>
       </w:rPr>
     </w:lvl>
     <w:lvl w:ilvl="1" w:tplc="04090001">
@@ -1987,6 +2938,119 @@
     </w:lvl>
   </w:abstractNum>
   <w:abstractNum w:abstractNumId="2" w15:restartNumberingAfterBreak="0">
+    <w:nsid w:val="1C151A86"/>
+    <w:multiLevelType w:val="hybridMultilevel"/>
+    <w:tmpl w:val="67C2EDDE"/>
+    <w:lvl w:ilvl="0" w:tplc="10D8797E">
+      <w:start w:val="1"/>
+      <w:numFmt w:val="bullet"/>
+      <w:lvlText w:val=""/>
+      <w:lvlJc w:val="left"/>
+      <w:pPr>
+        <w:ind w:left="720" w:hanging="360"/>
+      </w:pPr>
+      <w:rPr>
+        <w:rFonts w:ascii="Symbol" w:hAnsi="Symbol" w:cs="Courier New" w:hint="default"/>
+      </w:rPr>
+    </w:lvl>
+    <w:lvl w:ilvl="1" w:tplc="04090003" w:tentative="1">
+      <w:start w:val="1"/>
+      <w:numFmt w:val="bullet"/>
+      <w:lvlText w:val="o"/>
+      <w:lvlJc w:val="left"/>
+      <w:pPr>
+        <w:ind w:left="1440" w:hanging="360"/>
+      </w:pPr>
+      <w:rPr>
+        <w:rFonts w:ascii="Courier New" w:hAnsi="Courier New" w:cs="Courier New" w:hint="default"/>
+      </w:rPr>
+    </w:lvl>
+    <w:lvl w:ilvl="2" w:tplc="04090005" w:tentative="1">
+      <w:start w:val="1"/>
+      <w:numFmt w:val="bullet"/>
+      <w:lvlText w:val=""/>
+      <w:lvlJc w:val="left"/>
+      <w:pPr>
+        <w:ind w:left="2160" w:hanging="360"/>
+      </w:pPr>
+      <w:rPr>
+        <w:rFonts w:ascii="Wingdings" w:hAnsi="Wingdings" w:hint="default"/>
+      </w:rPr>
+    </w:lvl>
+    <w:lvl w:ilvl="3" w:tplc="04090001" w:tentative="1">
+      <w:start w:val="1"/>
+      <w:numFmt w:val="bullet"/>
+      <w:lvlText w:val=""/>
+      <w:lvlJc w:val="left"/>
+      <w:pPr>
+        <w:ind w:left="2880" w:hanging="360"/>
+      </w:pPr>
+      <w:rPr>
+        <w:rFonts w:ascii="Symbol" w:hAnsi="Symbol" w:hint="default"/>
+      </w:rPr>
+    </w:lvl>
+    <w:lvl w:ilvl="4" w:tplc="04090003" w:tentative="1">
+      <w:start w:val="1"/>
+      <w:numFmt w:val="bullet"/>
+      <w:lvlText w:val="o"/>
+      <w:lvlJc w:val="left"/>
+      <w:pPr>
+        <w:ind w:left="3600" w:hanging="360"/>
+      </w:pPr>
+      <w:rPr>
+        <w:rFonts w:ascii="Courier New" w:hAnsi="Courier New" w:cs="Courier New" w:hint="default"/>
+      </w:rPr>
+    </w:lvl>
+    <w:lvl w:ilvl="5" w:tplc="04090005" w:tentative="1">
+      <w:start w:val="1"/>
+      <w:numFmt w:val="bullet"/>
+      <w:lvlText w:val=""/>
+      <w:lvlJc w:val="left"/>
+      <w:pPr>
+        <w:ind w:left="4320" w:hanging="360"/>
+      </w:pPr>
+      <w:rPr>
+        <w:rFonts w:ascii="Wingdings" w:hAnsi="Wingdings" w:hint="default"/>
+      </w:rPr>
+    </w:lvl>
+    <w:lvl w:ilvl="6" w:tplc="04090001" w:tentative="1">
+      <w:start w:val="1"/>
+      <w:numFmt w:val="bullet"/>
+      <w:lvlText w:val=""/>
+      <w:lvlJc w:val="left"/>
+      <w:pPr>
+        <w:ind w:left="5040" w:hanging="360"/>
+      </w:pPr>
+      <w:rPr>
+        <w:rFonts w:ascii="Symbol" w:hAnsi="Symbol" w:hint="default"/>
+      </w:rPr>
+    </w:lvl>
+    <w:lvl w:ilvl="7" w:tplc="04090003" w:tentative="1">
+      <w:start w:val="1"/>
+      <w:numFmt w:val="bullet"/>
+      <w:lvlText w:val="o"/>
+      <w:lvlJc w:val="left"/>
+      <w:pPr>
+        <w:ind w:left="5760" w:hanging="360"/>
+      </w:pPr>
+      <w:rPr>
+        <w:rFonts w:ascii="Courier New" w:hAnsi="Courier New" w:cs="Courier New" w:hint="default"/>
+      </w:rPr>
+    </w:lvl>
+    <w:lvl w:ilvl="8" w:tplc="04090005" w:tentative="1">
+      <w:start w:val="1"/>
+      <w:numFmt w:val="bullet"/>
+      <w:lvlText w:val=""/>
+      <w:lvlJc w:val="left"/>
+      <w:pPr>
+        <w:ind w:left="6480" w:hanging="360"/>
+      </w:pPr>
+      <w:rPr>
+        <w:rFonts w:ascii="Wingdings" w:hAnsi="Wingdings" w:hint="default"/>
+      </w:rPr>
+    </w:lvl>
+  </w:abstractNum>
+  <w:abstractNum w:abstractNumId="3" w15:restartNumberingAfterBreak="0">
     <w:nsid w:val="1DF5705D"/>
     <w:multiLevelType w:val="hybridMultilevel"/>
     <w:tmpl w:val="B9187080"/>
@@ -2099,7 +3163,120 @@
       </w:rPr>
     </w:lvl>
   </w:abstractNum>
-  <w:abstractNum w:abstractNumId="3" w15:restartNumberingAfterBreak="0">
+  <w:abstractNum w:abstractNumId="4" w15:restartNumberingAfterBreak="0">
+    <w:nsid w:val="25880AFB"/>
+    <w:multiLevelType w:val="hybridMultilevel"/>
+    <w:tmpl w:val="E84651D2"/>
+    <w:lvl w:ilvl="0" w:tplc="04090001">
+      <w:start w:val="1"/>
+      <w:numFmt w:val="bullet"/>
+      <w:lvlText w:val=""/>
+      <w:lvlJc w:val="left"/>
+      <w:pPr>
+        <w:ind w:left="720" w:hanging="360"/>
+      </w:pPr>
+      <w:rPr>
+        <w:rFonts w:ascii="Symbol" w:hAnsi="Symbol" w:hint="default"/>
+      </w:rPr>
+    </w:lvl>
+    <w:lvl w:ilvl="1" w:tplc="04090003" w:tentative="1">
+      <w:start w:val="1"/>
+      <w:numFmt w:val="bullet"/>
+      <w:lvlText w:val="o"/>
+      <w:lvlJc w:val="left"/>
+      <w:pPr>
+        <w:ind w:left="1440" w:hanging="360"/>
+      </w:pPr>
+      <w:rPr>
+        <w:rFonts w:ascii="Courier New" w:hAnsi="Courier New" w:cs="Courier New" w:hint="default"/>
+      </w:rPr>
+    </w:lvl>
+    <w:lvl w:ilvl="2" w:tplc="04090005" w:tentative="1">
+      <w:start w:val="1"/>
+      <w:numFmt w:val="bullet"/>
+      <w:lvlText w:val=""/>
+      <w:lvlJc w:val="left"/>
+      <w:pPr>
+        <w:ind w:left="2160" w:hanging="360"/>
+      </w:pPr>
+      <w:rPr>
+        <w:rFonts w:ascii="Wingdings" w:hAnsi="Wingdings" w:hint="default"/>
+      </w:rPr>
+    </w:lvl>
+    <w:lvl w:ilvl="3" w:tplc="04090001" w:tentative="1">
+      <w:start w:val="1"/>
+      <w:numFmt w:val="bullet"/>
+      <w:lvlText w:val=""/>
+      <w:lvlJc w:val="left"/>
+      <w:pPr>
+        <w:ind w:left="2880" w:hanging="360"/>
+      </w:pPr>
+      <w:rPr>
+        <w:rFonts w:ascii="Symbol" w:hAnsi="Symbol" w:hint="default"/>
+      </w:rPr>
+    </w:lvl>
+    <w:lvl w:ilvl="4" w:tplc="04090003" w:tentative="1">
+      <w:start w:val="1"/>
+      <w:numFmt w:val="bullet"/>
+      <w:lvlText w:val="o"/>
+      <w:lvlJc w:val="left"/>
+      <w:pPr>
+        <w:ind w:left="3600" w:hanging="360"/>
+      </w:pPr>
+      <w:rPr>
+        <w:rFonts w:ascii="Courier New" w:hAnsi="Courier New" w:cs="Courier New" w:hint="default"/>
+      </w:rPr>
+    </w:lvl>
+    <w:lvl w:ilvl="5" w:tplc="04090005" w:tentative="1">
+      <w:start w:val="1"/>
+      <w:numFmt w:val="bullet"/>
+      <w:lvlText w:val=""/>
+      <w:lvlJc w:val="left"/>
+      <w:pPr>
+        <w:ind w:left="4320" w:hanging="360"/>
+      </w:pPr>
+      <w:rPr>
+        <w:rFonts w:ascii="Wingdings" w:hAnsi="Wingdings" w:hint="default"/>
+      </w:rPr>
+    </w:lvl>
+    <w:lvl w:ilvl="6" w:tplc="04090001" w:tentative="1">
+      <w:start w:val="1"/>
+      <w:numFmt w:val="bullet"/>
+      <w:lvlText w:val=""/>
+      <w:lvlJc w:val="left"/>
+      <w:pPr>
+        <w:ind w:left="5040" w:hanging="360"/>
+      </w:pPr>
+      <w:rPr>
+        <w:rFonts w:ascii="Symbol" w:hAnsi="Symbol" w:hint="default"/>
+      </w:rPr>
+    </w:lvl>
+    <w:lvl w:ilvl="7" w:tplc="04090003" w:tentative="1">
+      <w:start w:val="1"/>
+      <w:numFmt w:val="bullet"/>
+      <w:lvlText w:val="o"/>
+      <w:lvlJc w:val="left"/>
+      <w:pPr>
+        <w:ind w:left="5760" w:hanging="360"/>
+      </w:pPr>
+      <w:rPr>
+        <w:rFonts w:ascii="Courier New" w:hAnsi="Courier New" w:cs="Courier New" w:hint="default"/>
+      </w:rPr>
+    </w:lvl>
+    <w:lvl w:ilvl="8" w:tplc="04090005" w:tentative="1">
+      <w:start w:val="1"/>
+      <w:numFmt w:val="bullet"/>
+      <w:lvlText w:val=""/>
+      <w:lvlJc w:val="left"/>
+      <w:pPr>
+        <w:ind w:left="6480" w:hanging="360"/>
+      </w:pPr>
+      <w:rPr>
+        <w:rFonts w:ascii="Wingdings" w:hAnsi="Wingdings" w:hint="default"/>
+      </w:rPr>
+    </w:lvl>
+  </w:abstractNum>
+  <w:abstractNum w:abstractNumId="5" w15:restartNumberingAfterBreak="0">
     <w:nsid w:val="25EB68DF"/>
     <w:multiLevelType w:val="hybridMultilevel"/>
     <w:tmpl w:val="9CE8FBDC"/>
@@ -2211,7 +3388,120 @@
       </w:rPr>
     </w:lvl>
   </w:abstractNum>
-  <w:abstractNum w:abstractNumId="4" w15:restartNumberingAfterBreak="0">
+  <w:abstractNum w:abstractNumId="6" w15:restartNumberingAfterBreak="0">
+    <w:nsid w:val="29717EE3"/>
+    <w:multiLevelType w:val="hybridMultilevel"/>
+    <w:tmpl w:val="4230B9B2"/>
+    <w:lvl w:ilvl="0" w:tplc="04090001">
+      <w:start w:val="1"/>
+      <w:numFmt w:val="bullet"/>
+      <w:lvlText w:val=""/>
+      <w:lvlJc w:val="left"/>
+      <w:pPr>
+        <w:ind w:left="720" w:hanging="360"/>
+      </w:pPr>
+      <w:rPr>
+        <w:rFonts w:ascii="Symbol" w:hAnsi="Symbol" w:hint="default"/>
+      </w:rPr>
+    </w:lvl>
+    <w:lvl w:ilvl="1" w:tplc="04090003" w:tentative="1">
+      <w:start w:val="1"/>
+      <w:numFmt w:val="bullet"/>
+      <w:lvlText w:val="o"/>
+      <w:lvlJc w:val="left"/>
+      <w:pPr>
+        <w:ind w:left="1440" w:hanging="360"/>
+      </w:pPr>
+      <w:rPr>
+        <w:rFonts w:ascii="Courier New" w:hAnsi="Courier New" w:cs="Courier New" w:hint="default"/>
+      </w:rPr>
+    </w:lvl>
+    <w:lvl w:ilvl="2" w:tplc="04090005" w:tentative="1">
+      <w:start w:val="1"/>
+      <w:numFmt w:val="bullet"/>
+      <w:lvlText w:val=""/>
+      <w:lvlJc w:val="left"/>
+      <w:pPr>
+        <w:ind w:left="2160" w:hanging="360"/>
+      </w:pPr>
+      <w:rPr>
+        <w:rFonts w:ascii="Wingdings" w:hAnsi="Wingdings" w:hint="default"/>
+      </w:rPr>
+    </w:lvl>
+    <w:lvl w:ilvl="3" w:tplc="04090001" w:tentative="1">
+      <w:start w:val="1"/>
+      <w:numFmt w:val="bullet"/>
+      <w:lvlText w:val=""/>
+      <w:lvlJc w:val="left"/>
+      <w:pPr>
+        <w:ind w:left="2880" w:hanging="360"/>
+      </w:pPr>
+      <w:rPr>
+        <w:rFonts w:ascii="Symbol" w:hAnsi="Symbol" w:hint="default"/>
+      </w:rPr>
+    </w:lvl>
+    <w:lvl w:ilvl="4" w:tplc="04090003" w:tentative="1">
+      <w:start w:val="1"/>
+      <w:numFmt w:val="bullet"/>
+      <w:lvlText w:val="o"/>
+      <w:lvlJc w:val="left"/>
+      <w:pPr>
+        <w:ind w:left="3600" w:hanging="360"/>
+      </w:pPr>
+      <w:rPr>
+        <w:rFonts w:ascii="Courier New" w:hAnsi="Courier New" w:cs="Courier New" w:hint="default"/>
+      </w:rPr>
+    </w:lvl>
+    <w:lvl w:ilvl="5" w:tplc="04090005" w:tentative="1">
+      <w:start w:val="1"/>
+      <w:numFmt w:val="bullet"/>
+      <w:lvlText w:val=""/>
+      <w:lvlJc w:val="left"/>
+      <w:pPr>
+        <w:ind w:left="4320" w:hanging="360"/>
+      </w:pPr>
+      <w:rPr>
+        <w:rFonts w:ascii="Wingdings" w:hAnsi="Wingdings" w:hint="default"/>
+      </w:rPr>
+    </w:lvl>
+    <w:lvl w:ilvl="6" w:tplc="04090001" w:tentative="1">
+      <w:start w:val="1"/>
+      <w:numFmt w:val="bullet"/>
+      <w:lvlText w:val=""/>
+      <w:lvlJc w:val="left"/>
+      <w:pPr>
+        <w:ind w:left="5040" w:hanging="360"/>
+      </w:pPr>
+      <w:rPr>
+        <w:rFonts w:ascii="Symbol" w:hAnsi="Symbol" w:hint="default"/>
+      </w:rPr>
+    </w:lvl>
+    <w:lvl w:ilvl="7" w:tplc="04090003" w:tentative="1">
+      <w:start w:val="1"/>
+      <w:numFmt w:val="bullet"/>
+      <w:lvlText w:val="o"/>
+      <w:lvlJc w:val="left"/>
+      <w:pPr>
+        <w:ind w:left="5760" w:hanging="360"/>
+      </w:pPr>
+      <w:rPr>
+        <w:rFonts w:ascii="Courier New" w:hAnsi="Courier New" w:cs="Courier New" w:hint="default"/>
+      </w:rPr>
+    </w:lvl>
+    <w:lvl w:ilvl="8" w:tplc="04090005" w:tentative="1">
+      <w:start w:val="1"/>
+      <w:numFmt w:val="bullet"/>
+      <w:lvlText w:val=""/>
+      <w:lvlJc w:val="left"/>
+      <w:pPr>
+        <w:ind w:left="6480" w:hanging="360"/>
+      </w:pPr>
+      <w:rPr>
+        <w:rFonts w:ascii="Wingdings" w:hAnsi="Wingdings" w:hint="default"/>
+      </w:rPr>
+    </w:lvl>
+  </w:abstractNum>
+  <w:abstractNum w:abstractNumId="7" w15:restartNumberingAfterBreak="0">
     <w:nsid w:val="31A410A3"/>
     <w:multiLevelType w:val="hybridMultilevel"/>
     <w:tmpl w:val="24C01E78"/>
@@ -2324,7 +3614,7 @@
       </w:rPr>
     </w:lvl>
   </w:abstractNum>
-  <w:abstractNum w:abstractNumId="5" w15:restartNumberingAfterBreak="0">
+  <w:abstractNum w:abstractNumId="8" w15:restartNumberingAfterBreak="0">
     <w:nsid w:val="32157CCC"/>
     <w:multiLevelType w:val="hybridMultilevel"/>
     <w:tmpl w:val="F4342D24"/>
@@ -2437,7 +3727,120 @@
       </w:rPr>
     </w:lvl>
   </w:abstractNum>
-  <w:abstractNum w:abstractNumId="6" w15:restartNumberingAfterBreak="0">
+  <w:abstractNum w:abstractNumId="9" w15:restartNumberingAfterBreak="0">
+    <w:nsid w:val="385B3AB0"/>
+    <w:multiLevelType w:val="hybridMultilevel"/>
+    <w:tmpl w:val="7B68EA30"/>
+    <w:lvl w:ilvl="0" w:tplc="04090001">
+      <w:start w:val="1"/>
+      <w:numFmt w:val="bullet"/>
+      <w:lvlText w:val=""/>
+      <w:lvlJc w:val="left"/>
+      <w:pPr>
+        <w:ind w:left="720" w:hanging="360"/>
+      </w:pPr>
+      <w:rPr>
+        <w:rFonts w:ascii="Symbol" w:hAnsi="Symbol" w:hint="default"/>
+      </w:rPr>
+    </w:lvl>
+    <w:lvl w:ilvl="1" w:tplc="04090003">
+      <w:start w:val="1"/>
+      <w:numFmt w:val="bullet"/>
+      <w:lvlText w:val="o"/>
+      <w:lvlJc w:val="left"/>
+      <w:pPr>
+        <w:ind w:left="1440" w:hanging="360"/>
+      </w:pPr>
+      <w:rPr>
+        <w:rFonts w:ascii="Courier New" w:hAnsi="Courier New" w:cs="Courier New" w:hint="default"/>
+      </w:rPr>
+    </w:lvl>
+    <w:lvl w:ilvl="2" w:tplc="04090005" w:tentative="1">
+      <w:start w:val="1"/>
+      <w:numFmt w:val="bullet"/>
+      <w:lvlText w:val=""/>
+      <w:lvlJc w:val="left"/>
+      <w:pPr>
+        <w:ind w:left="2160" w:hanging="360"/>
+      </w:pPr>
+      <w:rPr>
+        <w:rFonts w:ascii="Wingdings" w:hAnsi="Wingdings" w:hint="default"/>
+      </w:rPr>
+    </w:lvl>
+    <w:lvl w:ilvl="3" w:tplc="04090001" w:tentative="1">
+      <w:start w:val="1"/>
+      <w:numFmt w:val="bullet"/>
+      <w:lvlText w:val=""/>
+      <w:lvlJc w:val="left"/>
+      <w:pPr>
+        <w:ind w:left="2880" w:hanging="360"/>
+      </w:pPr>
+      <w:rPr>
+        <w:rFonts w:ascii="Symbol" w:hAnsi="Symbol" w:hint="default"/>
+      </w:rPr>
+    </w:lvl>
+    <w:lvl w:ilvl="4" w:tplc="04090003" w:tentative="1">
+      <w:start w:val="1"/>
+      <w:numFmt w:val="bullet"/>
+      <w:lvlText w:val="o"/>
+      <w:lvlJc w:val="left"/>
+      <w:pPr>
+        <w:ind w:left="3600" w:hanging="360"/>
+      </w:pPr>
+      <w:rPr>
+        <w:rFonts w:ascii="Courier New" w:hAnsi="Courier New" w:cs="Courier New" w:hint="default"/>
+      </w:rPr>
+    </w:lvl>
+    <w:lvl w:ilvl="5" w:tplc="04090005" w:tentative="1">
+      <w:start w:val="1"/>
+      <w:numFmt w:val="bullet"/>
+      <w:lvlText w:val=""/>
+      <w:lvlJc w:val="left"/>
+      <w:pPr>
+        <w:ind w:left="4320" w:hanging="360"/>
+      </w:pPr>
+      <w:rPr>
+        <w:rFonts w:ascii="Wingdings" w:hAnsi="Wingdings" w:hint="default"/>
+      </w:rPr>
+    </w:lvl>
+    <w:lvl w:ilvl="6" w:tplc="04090001" w:tentative="1">
+      <w:start w:val="1"/>
+      <w:numFmt w:val="bullet"/>
+      <w:lvlText w:val=""/>
+      <w:lvlJc w:val="left"/>
+      <w:pPr>
+        <w:ind w:left="5040" w:hanging="360"/>
+      </w:pPr>
+      <w:rPr>
+        <w:rFonts w:ascii="Symbol" w:hAnsi="Symbol" w:hint="default"/>
+      </w:rPr>
+    </w:lvl>
+    <w:lvl w:ilvl="7" w:tplc="04090003" w:tentative="1">
+      <w:start w:val="1"/>
+      <w:numFmt w:val="bullet"/>
+      <w:lvlText w:val="o"/>
+      <w:lvlJc w:val="left"/>
+      <w:pPr>
+        <w:ind w:left="5760" w:hanging="360"/>
+      </w:pPr>
+      <w:rPr>
+        <w:rFonts w:ascii="Courier New" w:hAnsi="Courier New" w:cs="Courier New" w:hint="default"/>
+      </w:rPr>
+    </w:lvl>
+    <w:lvl w:ilvl="8" w:tplc="04090005" w:tentative="1">
+      <w:start w:val="1"/>
+      <w:numFmt w:val="bullet"/>
+      <w:lvlText w:val=""/>
+      <w:lvlJc w:val="left"/>
+      <w:pPr>
+        <w:ind w:left="6480" w:hanging="360"/>
+      </w:pPr>
+      <w:rPr>
+        <w:rFonts w:ascii="Wingdings" w:hAnsi="Wingdings" w:hint="default"/>
+      </w:rPr>
+    </w:lvl>
+  </w:abstractNum>
+  <w:abstractNum w:abstractNumId="10" w15:restartNumberingAfterBreak="0">
     <w:nsid w:val="41AD3FD1"/>
     <w:multiLevelType w:val="hybridMultilevel"/>
     <w:tmpl w:val="0784985A"/>
@@ -2549,7 +3952,120 @@
       </w:rPr>
     </w:lvl>
   </w:abstractNum>
-  <w:abstractNum w:abstractNumId="7" w15:restartNumberingAfterBreak="0">
+  <w:abstractNum w:abstractNumId="11" w15:restartNumberingAfterBreak="0">
+    <w:nsid w:val="467C3D5D"/>
+    <w:multiLevelType w:val="hybridMultilevel"/>
+    <w:tmpl w:val="9C283262"/>
+    <w:lvl w:ilvl="0" w:tplc="04090001">
+      <w:start w:val="1"/>
+      <w:numFmt w:val="bullet"/>
+      <w:lvlText w:val=""/>
+      <w:lvlJc w:val="left"/>
+      <w:pPr>
+        <w:ind w:left="1080" w:hanging="360"/>
+      </w:pPr>
+      <w:rPr>
+        <w:rFonts w:ascii="Symbol" w:hAnsi="Symbol" w:hint="default"/>
+      </w:rPr>
+    </w:lvl>
+    <w:lvl w:ilvl="1" w:tplc="04090003" w:tentative="1">
+      <w:start w:val="1"/>
+      <w:numFmt w:val="bullet"/>
+      <w:lvlText w:val="o"/>
+      <w:lvlJc w:val="left"/>
+      <w:pPr>
+        <w:ind w:left="1800" w:hanging="360"/>
+      </w:pPr>
+      <w:rPr>
+        <w:rFonts w:ascii="Courier New" w:hAnsi="Courier New" w:cs="Courier New" w:hint="default"/>
+      </w:rPr>
+    </w:lvl>
+    <w:lvl w:ilvl="2" w:tplc="04090005" w:tentative="1">
+      <w:start w:val="1"/>
+      <w:numFmt w:val="bullet"/>
+      <w:lvlText w:val=""/>
+      <w:lvlJc w:val="left"/>
+      <w:pPr>
+        <w:ind w:left="2520" w:hanging="360"/>
+      </w:pPr>
+      <w:rPr>
+        <w:rFonts w:ascii="Wingdings" w:hAnsi="Wingdings" w:hint="default"/>
+      </w:rPr>
+    </w:lvl>
+    <w:lvl w:ilvl="3" w:tplc="04090001" w:tentative="1">
+      <w:start w:val="1"/>
+      <w:numFmt w:val="bullet"/>
+      <w:lvlText w:val=""/>
+      <w:lvlJc w:val="left"/>
+      <w:pPr>
+        <w:ind w:left="3240" w:hanging="360"/>
+      </w:pPr>
+      <w:rPr>
+        <w:rFonts w:ascii="Symbol" w:hAnsi="Symbol" w:hint="default"/>
+      </w:rPr>
+    </w:lvl>
+    <w:lvl w:ilvl="4" w:tplc="04090003" w:tentative="1">
+      <w:start w:val="1"/>
+      <w:numFmt w:val="bullet"/>
+      <w:lvlText w:val="o"/>
+      <w:lvlJc w:val="left"/>
+      <w:pPr>
+        <w:ind w:left="3960" w:hanging="360"/>
+      </w:pPr>
+      <w:rPr>
+        <w:rFonts w:ascii="Courier New" w:hAnsi="Courier New" w:cs="Courier New" w:hint="default"/>
+      </w:rPr>
+    </w:lvl>
+    <w:lvl w:ilvl="5" w:tplc="04090005" w:tentative="1">
+      <w:start w:val="1"/>
+      <w:numFmt w:val="bullet"/>
+      <w:lvlText w:val=""/>
+      <w:lvlJc w:val="left"/>
+      <w:pPr>
+        <w:ind w:left="4680" w:hanging="360"/>
+      </w:pPr>
+      <w:rPr>
+        <w:rFonts w:ascii="Wingdings" w:hAnsi="Wingdings" w:hint="default"/>
+      </w:rPr>
+    </w:lvl>
+    <w:lvl w:ilvl="6" w:tplc="04090001" w:tentative="1">
+      <w:start w:val="1"/>
+      <w:numFmt w:val="bullet"/>
+      <w:lvlText w:val=""/>
+      <w:lvlJc w:val="left"/>
+      <w:pPr>
+        <w:ind w:left="5400" w:hanging="360"/>
+      </w:pPr>
+      <w:rPr>
+        <w:rFonts w:ascii="Symbol" w:hAnsi="Symbol" w:hint="default"/>
+      </w:rPr>
+    </w:lvl>
+    <w:lvl w:ilvl="7" w:tplc="04090003" w:tentative="1">
+      <w:start w:val="1"/>
+      <w:numFmt w:val="bullet"/>
+      <w:lvlText w:val="o"/>
+      <w:lvlJc w:val="left"/>
+      <w:pPr>
+        <w:ind w:left="6120" w:hanging="360"/>
+      </w:pPr>
+      <w:rPr>
+        <w:rFonts w:ascii="Courier New" w:hAnsi="Courier New" w:cs="Courier New" w:hint="default"/>
+      </w:rPr>
+    </w:lvl>
+    <w:lvl w:ilvl="8" w:tplc="04090005" w:tentative="1">
+      <w:start w:val="1"/>
+      <w:numFmt w:val="bullet"/>
+      <w:lvlText w:val=""/>
+      <w:lvlJc w:val="left"/>
+      <w:pPr>
+        <w:ind w:left="6840" w:hanging="360"/>
+      </w:pPr>
+      <w:rPr>
+        <w:rFonts w:ascii="Wingdings" w:hAnsi="Wingdings" w:hint="default"/>
+      </w:rPr>
+    </w:lvl>
+  </w:abstractNum>
+  <w:abstractNum w:abstractNumId="12" w15:restartNumberingAfterBreak="0">
     <w:nsid w:val="4826272B"/>
     <w:multiLevelType w:val="hybridMultilevel"/>
     <w:tmpl w:val="A7922434"/>
@@ -2662,7 +4178,7 @@
       </w:rPr>
     </w:lvl>
   </w:abstractNum>
-  <w:abstractNum w:abstractNumId="8" w15:restartNumberingAfterBreak="0">
+  <w:abstractNum w:abstractNumId="13" w15:restartNumberingAfterBreak="0">
     <w:nsid w:val="546316DE"/>
     <w:multiLevelType w:val="hybridMultilevel"/>
     <w:tmpl w:val="EA08DB44"/>
@@ -2775,7 +4291,7 @@
       </w:rPr>
     </w:lvl>
   </w:abstractNum>
-  <w:abstractNum w:abstractNumId="9" w15:restartNumberingAfterBreak="0">
+  <w:abstractNum w:abstractNumId="14" w15:restartNumberingAfterBreak="0">
     <w:nsid w:val="55C825C6"/>
     <w:multiLevelType w:val="hybridMultilevel"/>
     <w:tmpl w:val="CE702768"/>
@@ -2890,7 +4406,7 @@
       </w:rPr>
     </w:lvl>
   </w:abstractNum>
-  <w:abstractNum w:abstractNumId="10" w15:restartNumberingAfterBreak="0">
+  <w:abstractNum w:abstractNumId="15" w15:restartNumberingAfterBreak="0">
     <w:nsid w:val="58CE0F7F"/>
     <w:multiLevelType w:val="hybridMultilevel"/>
     <w:tmpl w:val="5DF4D8DA"/>
@@ -3003,7 +4519,7 @@
       </w:rPr>
     </w:lvl>
   </w:abstractNum>
-  <w:abstractNum w:abstractNumId="11" w15:restartNumberingAfterBreak="0">
+  <w:abstractNum w:abstractNumId="16" w15:restartNumberingAfterBreak="0">
     <w:nsid w:val="68E30AF8"/>
     <w:multiLevelType w:val="hybridMultilevel"/>
     <w:tmpl w:val="98D0D30C"/>
@@ -3116,7 +4632,7 @@
       </w:rPr>
     </w:lvl>
   </w:abstractNum>
-  <w:abstractNum w:abstractNumId="12" w15:restartNumberingAfterBreak="0">
+  <w:abstractNum w:abstractNumId="17" w15:restartNumberingAfterBreak="0">
     <w:nsid w:val="69942B2B"/>
     <w:multiLevelType w:val="hybridMultilevel"/>
     <w:tmpl w:val="4E021FC8"/>
@@ -3230,7 +4746,120 @@
       </w:rPr>
     </w:lvl>
   </w:abstractNum>
-  <w:abstractNum w:abstractNumId="13" w15:restartNumberingAfterBreak="0">
+  <w:abstractNum w:abstractNumId="18" w15:restartNumberingAfterBreak="0">
+    <w:nsid w:val="6EB31E1C"/>
+    <w:multiLevelType w:val="hybridMultilevel"/>
+    <w:tmpl w:val="7C2AD396"/>
+    <w:lvl w:ilvl="0" w:tplc="04090001">
+      <w:start w:val="1"/>
+      <w:numFmt w:val="bullet"/>
+      <w:lvlText w:val=""/>
+      <w:lvlJc w:val="left"/>
+      <w:pPr>
+        <w:ind w:left="720" w:hanging="360"/>
+      </w:pPr>
+      <w:rPr>
+        <w:rFonts w:ascii="Symbol" w:hAnsi="Symbol" w:hint="default"/>
+      </w:rPr>
+    </w:lvl>
+    <w:lvl w:ilvl="1" w:tplc="04090003">
+      <w:start w:val="1"/>
+      <w:numFmt w:val="bullet"/>
+      <w:lvlText w:val="o"/>
+      <w:lvlJc w:val="left"/>
+      <w:pPr>
+        <w:ind w:left="1440" w:hanging="360"/>
+      </w:pPr>
+      <w:rPr>
+        <w:rFonts w:ascii="Courier New" w:hAnsi="Courier New" w:cs="Courier New" w:hint="default"/>
+      </w:rPr>
+    </w:lvl>
+    <w:lvl w:ilvl="2" w:tplc="04090005" w:tentative="1">
+      <w:start w:val="1"/>
+      <w:numFmt w:val="bullet"/>
+      <w:lvlText w:val=""/>
+      <w:lvlJc w:val="left"/>
+      <w:pPr>
+        <w:ind w:left="2160" w:hanging="360"/>
+      </w:pPr>
+      <w:rPr>
+        <w:rFonts w:ascii="Wingdings" w:hAnsi="Wingdings" w:hint="default"/>
+      </w:rPr>
+    </w:lvl>
+    <w:lvl w:ilvl="3" w:tplc="04090001" w:tentative="1">
+      <w:start w:val="1"/>
+      <w:numFmt w:val="bullet"/>
+      <w:lvlText w:val=""/>
+      <w:lvlJc w:val="left"/>
+      <w:pPr>
+        <w:ind w:left="2880" w:hanging="360"/>
+      </w:pPr>
+      <w:rPr>
+        <w:rFonts w:ascii="Symbol" w:hAnsi="Symbol" w:hint="default"/>
+      </w:rPr>
+    </w:lvl>
+    <w:lvl w:ilvl="4" w:tplc="04090003" w:tentative="1">
+      <w:start w:val="1"/>
+      <w:numFmt w:val="bullet"/>
+      <w:lvlText w:val="o"/>
+      <w:lvlJc w:val="left"/>
+      <w:pPr>
+        <w:ind w:left="3600" w:hanging="360"/>
+      </w:pPr>
+      <w:rPr>
+        <w:rFonts w:ascii="Courier New" w:hAnsi="Courier New" w:cs="Courier New" w:hint="default"/>
+      </w:rPr>
+    </w:lvl>
+    <w:lvl w:ilvl="5" w:tplc="04090005" w:tentative="1">
+      <w:start w:val="1"/>
+      <w:numFmt w:val="bullet"/>
+      <w:lvlText w:val=""/>
+      <w:lvlJc w:val="left"/>
+      <w:pPr>
+        <w:ind w:left="4320" w:hanging="360"/>
+      </w:pPr>
+      <w:rPr>
+        <w:rFonts w:ascii="Wingdings" w:hAnsi="Wingdings" w:hint="default"/>
+      </w:rPr>
+    </w:lvl>
+    <w:lvl w:ilvl="6" w:tplc="04090001" w:tentative="1">
+      <w:start w:val="1"/>
+      <w:numFmt w:val="bullet"/>
+      <w:lvlText w:val=""/>
+      <w:lvlJc w:val="left"/>
+      <w:pPr>
+        <w:ind w:left="5040" w:hanging="360"/>
+      </w:pPr>
+      <w:rPr>
+        <w:rFonts w:ascii="Symbol" w:hAnsi="Symbol" w:hint="default"/>
+      </w:rPr>
+    </w:lvl>
+    <w:lvl w:ilvl="7" w:tplc="04090003" w:tentative="1">
+      <w:start w:val="1"/>
+      <w:numFmt w:val="bullet"/>
+      <w:lvlText w:val="o"/>
+      <w:lvlJc w:val="left"/>
+      <w:pPr>
+        <w:ind w:left="5760" w:hanging="360"/>
+      </w:pPr>
+      <w:rPr>
+        <w:rFonts w:ascii="Courier New" w:hAnsi="Courier New" w:cs="Courier New" w:hint="default"/>
+      </w:rPr>
+    </w:lvl>
+    <w:lvl w:ilvl="8" w:tplc="04090005" w:tentative="1">
+      <w:start w:val="1"/>
+      <w:numFmt w:val="bullet"/>
+      <w:lvlText w:val=""/>
+      <w:lvlJc w:val="left"/>
+      <w:pPr>
+        <w:ind w:left="6480" w:hanging="360"/>
+      </w:pPr>
+      <w:rPr>
+        <w:rFonts w:ascii="Wingdings" w:hAnsi="Wingdings" w:hint="default"/>
+      </w:rPr>
+    </w:lvl>
+  </w:abstractNum>
+  <w:abstractNum w:abstractNumId="19" w15:restartNumberingAfterBreak="0">
     <w:nsid w:val="75627600"/>
     <w:multiLevelType w:val="hybridMultilevel"/>
     <w:tmpl w:val="4EB256A8"/>
@@ -3344,45 +4973,63 @@
     </w:lvl>
   </w:abstractNum>
   <w:num w:numId="1">
+    <w:abstractNumId w:val="17"/>
+  </w:num>
+  <w:num w:numId="2">
+    <w:abstractNumId w:val="13"/>
+  </w:num>
+  <w:num w:numId="3">
+    <w:abstractNumId w:val="5"/>
+  </w:num>
+  <w:num w:numId="4">
+    <w:abstractNumId w:val="10"/>
+  </w:num>
+  <w:num w:numId="5">
+    <w:abstractNumId w:val="14"/>
+  </w:num>
+  <w:num w:numId="6">
     <w:abstractNumId w:val="12"/>
   </w:num>
-  <w:num w:numId="2">
-    <w:abstractNumId w:val="8"/>
-  </w:num>
-  <w:num w:numId="3">
-    <w:abstractNumId w:val="3"/>
-  </w:num>
-  <w:num w:numId="4">
-    <w:abstractNumId w:val="6"/>
-  </w:num>
-  <w:num w:numId="5">
-    <w:abstractNumId w:val="9"/>
-  </w:num>
-  <w:num w:numId="6">
-    <w:abstractNumId w:val="7"/>
-  </w:num>
   <w:num w:numId="7">
-    <w:abstractNumId w:val="13"/>
+    <w:abstractNumId w:val="19"/>
   </w:num>
   <w:num w:numId="8">
-    <w:abstractNumId w:val="2"/>
+    <w:abstractNumId w:val="3"/>
   </w:num>
   <w:num w:numId="9">
     <w:abstractNumId w:val="1"/>
   </w:num>
   <w:num w:numId="10">
-    <w:abstractNumId w:val="10"/>
+    <w:abstractNumId w:val="15"/>
   </w:num>
   <w:num w:numId="11">
-    <w:abstractNumId w:val="4"/>
+    <w:abstractNumId w:val="7"/>
   </w:num>
   <w:num w:numId="12">
-    <w:abstractNumId w:val="5"/>
+    <w:abstractNumId w:val="8"/>
   </w:num>
   <w:num w:numId="13">
     <w:abstractNumId w:val="0"/>
   </w:num>
   <w:num w:numId="14">
+    <w:abstractNumId w:val="16"/>
+  </w:num>
+  <w:num w:numId="15">
+    <w:abstractNumId w:val="4"/>
+  </w:num>
+  <w:num w:numId="16">
+    <w:abstractNumId w:val="6"/>
+  </w:num>
+  <w:num w:numId="17">
+    <w:abstractNumId w:val="2"/>
+  </w:num>
+  <w:num w:numId="18">
+    <w:abstractNumId w:val="18"/>
+  </w:num>
+  <w:num w:numId="19">
+    <w:abstractNumId w:val="9"/>
+  </w:num>
+  <w:num w:numId="20">
     <w:abstractNumId w:val="11"/>
   </w:num>
 </w:numbering>
@@ -4444,6 +6091,24 @@
 </file>
 
 <file path=customXml/item1.xml><?xml version="1.0" encoding="utf-8"?>
+<?mso-contentType ?>
+<FormTemplates xmlns="http://schemas.microsoft.com/sharepoint/v3/contenttype/forms">
+  <Display>DocumentLibraryForm</Display>
+  <Edit>DocumentLibraryForm</Edit>
+  <New>DocumentLibraryForm</New>
+</FormTemplates>
+</file>
+
+<file path=customXml/item2.xml><?xml version="1.0" encoding="utf-8"?>
+<p:properties xmlns:p="http://schemas.microsoft.com/office/2006/metadata/properties" xmlns:xsi="http://www.w3.org/2001/XMLSchema-instance" xmlns:pc="http://schemas.microsoft.com/office/infopath/2007/PartnerControls">
+  <documentManagement>
+    <_ip_UnifiedCompliancePolicyUIAction xmlns="http://schemas.microsoft.com/sharepoint/v3" xsi:nil="true"/>
+    <_ip_UnifiedCompliancePolicyProperties xmlns="http://schemas.microsoft.com/sharepoint/v3" xsi:nil="true"/>
+  </documentManagement>
+</p:properties>
+</file>
+
+<file path=customXml/item3.xml><?xml version="1.0" encoding="utf-8"?>
 <ct:contentTypeSchema xmlns:ct="http://schemas.microsoft.com/office/2006/metadata/contentType" xmlns:ma="http://schemas.microsoft.com/office/2006/metadata/properties/metaAttributes" ct:_="" ma:_="" ma:contentTypeName="Document" ma:contentTypeID="0x010100DEEA25CC0A0AC24199CDC46C25B8B0BC" ma:contentTypeVersion="10" ma:contentTypeDescription="Create a new document." ma:contentTypeScope="" ma:versionID="e3b47856d4cf355c0dacb39e1084d14f">
   <xsd:schema xmlns:xsd="http://www.w3.org/2001/XMLSchema" xmlns:xs="http://www.w3.org/2001/XMLSchema" xmlns:p="http://schemas.microsoft.com/office/2006/metadata/properties" xmlns:ns1="http://schemas.microsoft.com/sharepoint/v3" xmlns:ns2="6dc4bcd6-49db-4c07-9060-8acfc67cef9f" xmlns:ns3="fb0879af-3eba-417a-a55a-ffe6dcd6ca77" targetNamespace="http://schemas.microsoft.com/office/2006/metadata/properties" ma:root="true" ma:fieldsID="a845a615265fdb1f7b12cc65ac20ecbd" ns1:_="" ns2:_="" ns3:_="">
     <xsd:import namespace="http://schemas.microsoft.com/sharepoint/v3"/>
@@ -4651,25 +6316,25 @@
 </ct:contentTypeSchema>
 </file>
 
-<file path=customXml/item2.xml><?xml version="1.0" encoding="utf-8"?>
-<?mso-contentType ?>
-<FormTemplates xmlns="http://schemas.microsoft.com/sharepoint/v3/contenttype/forms">
-  <Display>DocumentLibraryForm</Display>
-  <Edit>DocumentLibraryForm</Edit>
-  <New>DocumentLibraryForm</New>
-</FormTemplates>
+<file path=customXml/itemProps1.xml><?xml version="1.0" encoding="utf-8"?>
+<ds:datastoreItem xmlns:ds="http://schemas.openxmlformats.org/officeDocument/2006/customXml" ds:itemID="{D2FE428D-C27A-47C5-9B91-EF8FBB317E0E}">
+  <ds:schemaRefs>
+    <ds:schemaRef ds:uri="http://schemas.microsoft.com/sharepoint/v3/contenttype/forms"/>
+  </ds:schemaRefs>
+</ds:datastoreItem>
 </file>
 
-<file path=customXml/item3.xml><?xml version="1.0" encoding="utf-8"?>
-<p:properties xmlns:p="http://schemas.microsoft.com/office/2006/metadata/properties" xmlns:xsi="http://www.w3.org/2001/XMLSchema-instance" xmlns:pc="http://schemas.microsoft.com/office/infopath/2007/PartnerControls">
-  <documentManagement>
-    <_ip_UnifiedCompliancePolicyUIAction xmlns="http://schemas.microsoft.com/sharepoint/v3" xsi:nil="true"/>
-    <_ip_UnifiedCompliancePolicyProperties xmlns="http://schemas.microsoft.com/sharepoint/v3" xsi:nil="true"/>
-  </documentManagement>
-</p:properties>
+<file path=customXml/itemProps2.xml><?xml version="1.0" encoding="utf-8"?>
+<ds:datastoreItem xmlns:ds="http://schemas.openxmlformats.org/officeDocument/2006/customXml" ds:itemID="{DCA74777-9C48-4306-9439-1305A002AB95}">
+  <ds:schemaRefs>
+    <ds:schemaRef ds:uri="http://schemas.microsoft.com/office/2006/metadata/properties"/>
+    <ds:schemaRef ds:uri="http://schemas.microsoft.com/office/infopath/2007/PartnerControls"/>
+    <ds:schemaRef ds:uri="http://schemas.microsoft.com/sharepoint/v3"/>
+  </ds:schemaRefs>
+</ds:datastoreItem>
 </file>
 
-<file path=customXml/itemProps1.xml><?xml version="1.0" encoding="utf-8"?>
+<file path=customXml/itemProps3.xml><?xml version="1.0" encoding="utf-8"?>
 <ds:datastoreItem xmlns:ds="http://schemas.openxmlformats.org/officeDocument/2006/customXml" ds:itemID="{0833989E-2E01-4DC8-9851-4C3574082655}">
   <ds:schemaRefs>
     <ds:schemaRef ds:uri="http://schemas.microsoft.com/office/2006/metadata/contentType"/>
@@ -4687,22 +6352,4 @@
     <ds:schemaRef ds:uri="http://schemas.microsoft.com/internal/obd"/>
   </ds:schemaRefs>
 </ds:datastoreItem>
-</file>
-
-<file path=customXml/itemProps2.xml><?xml version="1.0" encoding="utf-8"?>
-<ds:datastoreItem xmlns:ds="http://schemas.openxmlformats.org/officeDocument/2006/customXml" ds:itemID="{D2FE428D-C27A-47C5-9B91-EF8FBB317E0E}">
-  <ds:schemaRefs>
-    <ds:schemaRef ds:uri="http://schemas.microsoft.com/sharepoint/v3/contenttype/forms"/>
-  </ds:schemaRefs>
-</ds:datastoreItem>
-</file>
-
-<file path=customXml/itemProps3.xml><?xml version="1.0" encoding="utf-8"?>
-<ds:datastoreItem xmlns:ds="http://schemas.openxmlformats.org/officeDocument/2006/customXml" ds:itemID="{DCA74777-9C48-4306-9439-1305A002AB95}">
-  <ds:schemaRefs>
-    <ds:schemaRef ds:uri="http://schemas.microsoft.com/office/2006/metadata/properties"/>
-    <ds:schemaRef ds:uri="http://schemas.microsoft.com/office/infopath/2007/PartnerControls"/>
-    <ds:schemaRef ds:uri="http://schemas.microsoft.com/sharepoint/v3"/>
-  </ds:schemaRefs>
-</ds:datastoreItem>
 </file>
</xml_diff>

<commit_message>
getting things working again WebGL and soon UWP
</commit_message>
<xml_diff>
--- a/Dyna Draw 3D instructions.docx
+++ b/Dyna Draw 3D instructions.docx
@@ -201,10 +201,13 @@
         </mc:AlternateContent>
       </w:r>
       <w:r>
+        <w:t xml:space="preserve">3D </w:t>
+      </w:r>
+      <w:r>
         <w:t>Dyna Draw</w:t>
       </w:r>
       <w:r>
-        <w:t xml:space="preserve"> 3D instructions</w:t>
+        <w:t xml:space="preserve"> instructions</w:t>
       </w:r>
     </w:p>
     <w:p>
@@ -357,7 +360,31 @@
         <w:t>This dynamic drawing tool will have you creating wild and crazy scenes that you will love to share with others. The single letter programming commands are like the LOGO Turtle graphics of ‘old’ and a great educational platform</w:t>
       </w:r>
       <w:r>
-        <w:t xml:space="preserve"> for 3 dimensional special concepts and programming.</w:t>
+        <w:t xml:space="preserve"> for</w:t>
+      </w:r>
+      <w:r>
+        <w:t xml:space="preserve"> learning</w:t>
+      </w:r>
+      <w:r>
+        <w:t xml:space="preserve"> </w:t>
+      </w:r>
+      <w:r>
+        <w:t>three-</w:t>
+      </w:r>
+      <w:r>
+        <w:t xml:space="preserve">dimensional </w:t>
+      </w:r>
+      <w:r>
+        <w:t>spatial</w:t>
+      </w:r>
+      <w:r>
+        <w:t xml:space="preserve"> concepts and </w:t>
+      </w:r>
+      <w:r>
+        <w:t>coding</w:t>
+      </w:r>
+      <w:r>
+        <w:t>.</w:t>
       </w:r>
     </w:p>
     <w:p>
@@ -410,7 +437,15 @@
         <w:t>,</w:t>
       </w:r>
       <w:r>
-        <w:t xml:space="preserve"> ‘ffff’</w:t>
+        <w:t xml:space="preserve"> ‘</w:t>
+      </w:r>
+      <w:proofErr w:type="spellStart"/>
+      <w:r>
+        <w:t>ffff</w:t>
+      </w:r>
+      <w:proofErr w:type="spellEnd"/>
+      <w:r>
+        <w:t>’</w:t>
       </w:r>
       <w:r>
         <w:t xml:space="preserve"> is four times as long</w:t>
@@ -547,56 +582,43 @@
         <w:t>: as a multiplier</w:t>
       </w:r>
       <w:r>
-        <w:t xml:space="preserve"> </w:t>
-      </w:r>
-      <w:r>
-        <w:t>(Maximum 25)</w:t>
-      </w:r>
-    </w:p>
-    <w:p>
-      <w:r>
-        <w:t>#’s Give a multiplier to a single letter command</w:t>
-      </w:r>
-      <w:r>
-        <w:t>.  For example, 5f is the same as ‘fffff’</w:t>
-      </w:r>
-      <w:r>
-        <w:t>, 6r is a 90</w:t>
-      </w:r>
-      <w:r>
-        <w:t xml:space="preserve"> ˚</w:t>
-      </w:r>
-      <w:r>
-        <w:t xml:space="preserve"> turn!</w:t>
-      </w:r>
-    </w:p>
-    <w:p>
-      <w:pPr>
-        <w:rPr>
-          <w:rFonts w:ascii="Courier New" w:hAnsi="Courier New" w:cs="Courier New"/>
-          <w:b/>
-          <w:bCs/>
-          <w:sz w:val="28"/>
-          <w:szCs w:val="28"/>
-        </w:rPr>
-      </w:pPr>
-      <w:r>
-        <w:t xml:space="preserve">Note, this also </w:t>
-      </w:r>
-      <w:r>
-        <w:t xml:space="preserve">works with </w:t>
-      </w:r>
-      <w:r>
-        <w:t xml:space="preserve">all step and dynamic rotate commands as well as </w:t>
-      </w:r>
-      <w:r>
-        <w:t xml:space="preserve">c (copy), and z (zoom) </w:t>
+        <w:t xml:space="preserve"> (Maximum 25)</w:t>
+      </w:r>
+    </w:p>
+    <w:p>
+      <w:r>
+        <w:t>#’s Give a multiplier to a single letter command.  For example, 5f is the same as ‘</w:t>
+      </w:r>
+      <w:proofErr w:type="spellStart"/>
+      <w:r>
+        <w:t>fffff</w:t>
+      </w:r>
+      <w:proofErr w:type="spellEnd"/>
+      <w:r>
+        <w:t>’</w:t>
+      </w:r>
+      <w:r>
+        <w:t>, 6r is a 90 ˚ turn!</w:t>
+      </w:r>
+    </w:p>
+    <w:p>
+      <w:pPr>
+        <w:rPr>
+          <w:rFonts w:ascii="Courier New" w:hAnsi="Courier New" w:cs="Courier New"/>
+          <w:b/>
+          <w:bCs/>
+          <w:sz w:val="28"/>
+          <w:szCs w:val="28"/>
+        </w:rPr>
+      </w:pPr>
+      <w:r>
+        <w:t xml:space="preserve">Note, this also works with all step and dynamic rotate commands as well as c (copy), and z (zoom) </w:t>
       </w:r>
     </w:p>
     <w:p>
       <w:pPr>
         <w:pStyle w:val="checkboxindent"/>
-        <w:ind w:left="0" w:right="3240" w:firstLine="0"/>
+        <w:ind w:left="0" w:right="720" w:firstLine="0"/>
       </w:pPr>
       <w:r>
         <w:rPr>
@@ -616,13 +638,60 @@
           <w:sz w:val="28"/>
           <w:szCs w:val="56"/>
         </w:rPr>
-        <w:t xml:space="preserve"> - </w:t>
-      </w:r>
-      <w:r>
-        <w:t>Lower case, single step, upper case dynamic motion</w:t>
+        <w:t xml:space="preserve"> </w:t>
+      </w:r>
+      <w:r>
+        <w:rPr>
+          <w:rFonts w:asciiTheme="majorHAnsi" w:hAnsiTheme="majorHAnsi"/>
+          <w:caps/>
+          <w:color w:val="19AED7" w:themeColor="accent2"/>
+          <w:sz w:val="28"/>
+          <w:szCs w:val="56"/>
+        </w:rPr>
+        <w:t xml:space="preserve">Motion </w:t>
+      </w:r>
+      <w:r>
+        <w:rPr>
+          <w:rFonts w:asciiTheme="majorHAnsi" w:hAnsiTheme="majorHAnsi"/>
+          <w:caps/>
+          <w:color w:val="19AED7" w:themeColor="accent2"/>
+          <w:sz w:val="28"/>
+          <w:szCs w:val="56"/>
+        </w:rPr>
+        <w:t xml:space="preserve">- </w:t>
+      </w:r>
+      <w:r>
+        <w:t>Lower case</w:t>
+      </w:r>
+      <w:r>
+        <w:t xml:space="preserve"> gives a</w:t>
+      </w:r>
+      <w:r>
+        <w:t xml:space="preserve"> single step, </w:t>
+      </w:r>
+    </w:p>
+    <w:p>
+      <w:pPr>
+        <w:pStyle w:val="checkboxindent"/>
+        <w:ind w:left="0" w:right="720" w:firstLine="720"/>
+      </w:pPr>
+      <w:r>
+        <w:t>UPPER</w:t>
+      </w:r>
+      <w:r>
+        <w:t xml:space="preserve"> case</w:t>
+      </w:r>
+      <w:r>
+        <w:t xml:space="preserve"> gives</w:t>
+      </w:r>
+      <w:r>
+        <w:t xml:space="preserve"> dynamic motion</w:t>
       </w:r>
       <w:r>
         <w:t>/rotation</w:t>
+      </w:r>
+      <w:r>
+        <w:t xml:space="preserve"> for all these commands:</w:t>
       </w:r>
     </w:p>
     <w:tbl>
@@ -882,14 +951,7 @@
     <w:p>
       <w:pPr>
         <w:pStyle w:val="checkboxindent"/>
-        <w:ind w:left="0" w:right="3240" w:firstLine="0"/>
-        <w:rPr>
-          <w:rFonts w:ascii="Courier New" w:hAnsi="Courier New" w:cs="Courier New"/>
-          <w:b/>
-          <w:bCs/>
-          <w:sz w:val="28"/>
-          <w:szCs w:val="28"/>
-        </w:rPr>
+        <w:ind w:left="0" w:right="720" w:firstLine="0"/>
       </w:pPr>
       <w:r>
         <w:rPr>
@@ -899,13 +961,39 @@
           <w:sz w:val="28"/>
           <w:szCs w:val="56"/>
         </w:rPr>
-        <w:t xml:space="preserve">3D - </w:t>
-      </w:r>
-      <w:r>
-        <w:t xml:space="preserve">Lower case, single step, upper case dynamic </w:t>
-      </w:r>
-      <w:r>
-        <w:t>rotation</w:t>
+        <w:t xml:space="preserve">3D </w:t>
+      </w:r>
+      <w:r>
+        <w:rPr>
+          <w:rFonts w:asciiTheme="majorHAnsi" w:hAnsiTheme="majorHAnsi"/>
+          <w:caps/>
+          <w:color w:val="19AED7" w:themeColor="accent2"/>
+          <w:sz w:val="28"/>
+          <w:szCs w:val="56"/>
+        </w:rPr>
+        <w:t xml:space="preserve">Motion </w:t>
+      </w:r>
+      <w:r>
+        <w:rPr>
+          <w:rFonts w:asciiTheme="majorHAnsi" w:hAnsiTheme="majorHAnsi"/>
+          <w:caps/>
+          <w:color w:val="19AED7" w:themeColor="accent2"/>
+          <w:sz w:val="28"/>
+          <w:szCs w:val="56"/>
+        </w:rPr>
+        <w:t xml:space="preserve">- </w:t>
+      </w:r>
+      <w:r>
+        <w:t xml:space="preserve">Lower case gives a single step, </w:t>
+      </w:r>
+    </w:p>
+    <w:p>
+      <w:pPr>
+        <w:pStyle w:val="checkboxindent"/>
+        <w:ind w:left="0" w:right="720" w:firstLine="720"/>
+      </w:pPr>
+      <w:r>
+        <w:t>UPPER case gives dynamic motion/rotation for all these commands:</w:t>
       </w:r>
     </w:p>
     <w:tbl>
@@ -1062,6 +1150,7 @@
                 <w:szCs w:val="28"/>
               </w:rPr>
             </w:pPr>
+            <w:proofErr w:type="spellStart"/>
             <w:r>
               <w:rPr>
                 <w:rFonts w:ascii="Courier New" w:hAnsi="Courier New" w:cs="Courier New"/>
@@ -1070,7 +1159,18 @@
                 <w:sz w:val="28"/>
                 <w:szCs w:val="28"/>
               </w:rPr>
-              <w:t>i/I</w:t>
+              <w:t>i</w:t>
+            </w:r>
+            <w:proofErr w:type="spellEnd"/>
+            <w:r>
+              <w:rPr>
+                <w:rFonts w:ascii="Courier New" w:hAnsi="Courier New" w:cs="Courier New"/>
+                <w:b/>
+                <w:bCs/>
+                <w:sz w:val="28"/>
+                <w:szCs w:val="28"/>
+              </w:rPr>
+              <w:t>/I</w:t>
             </w:r>
             <w:r>
               <w:t xml:space="preserve">: Rotate In </w:t>
@@ -1191,26 +1291,17 @@
     </w:p>
     <w:p>
       <w:pPr>
-        <w:pStyle w:val="checkboxindent"/>
-        <w:ind w:left="0" w:firstLine="0"/>
-        <w:rPr>
-          <w:rFonts w:ascii="Courier New" w:hAnsi="Courier New" w:cs="Courier New"/>
-          <w:b/>
-          <w:bCs/>
-          <w:sz w:val="28"/>
-          <w:szCs w:val="28"/>
-        </w:rPr>
-      </w:pPr>
-    </w:p>
-    <w:p>
-      <w:pPr>
         <w:pStyle w:val="Heading1"/>
+        <w:ind w:right="720"/>
       </w:pPr>
       <w:r>
         <w:lastRenderedPageBreak/>
         <w:t>3D Objects to add to your Scene</w:t>
       </w:r>
       <w:bookmarkEnd w:id="0"/>
+      <w:r>
+        <w:t xml:space="preserve"> – This is the   F U N   Stuff!!</w:t>
+      </w:r>
     </w:p>
     <w:p>
       <w:pPr>
@@ -1227,12 +1318,7 @@
           <w:szCs w:val="28"/>
         </w:rPr>
         <w:sectPr>
-          <w:headerReference w:type="even" r:id="rId10"/>
-          <w:headerReference w:type="default" r:id="rId11"/>
-          <w:footerReference w:type="even" r:id="rId12"/>
-          <w:footerReference w:type="default" r:id="rId13"/>
-          <w:headerReference w:type="first" r:id="rId14"/>
-          <w:footerReference w:type="first" r:id="rId15"/>
+          <w:footerReference w:type="first" r:id="rId10"/>
           <w:type w:val="continuous"/>
           <w:pgSz w:w="12240" w:h="15840"/>
           <w:pgMar w:top="936" w:right="1080" w:bottom="936" w:left="1080" w:header="720" w:footer="144" w:gutter="0"/>
@@ -1264,7 +1350,79 @@
           <w:sz w:val="28"/>
           <w:szCs w:val="28"/>
         </w:rPr>
-        <w:t>&lt;World&gt; &lt;Sword&gt; &lt;Asteroid&gt; &lt;Rocket&gt; &lt;Disk&gt; &lt;Torus&gt;</w:t>
+        <w:t>&lt;World</w:t>
+      </w:r>
+      <w:proofErr w:type="gramStart"/>
+      <w:r>
+        <w:rPr>
+          <w:rFonts w:ascii="Courier New" w:hAnsi="Courier New" w:cs="Courier New"/>
+          <w:b/>
+          <w:bCs/>
+          <w:sz w:val="28"/>
+          <w:szCs w:val="28"/>
+        </w:rPr>
+        <w:t xml:space="preserve">&gt; </w:t>
+      </w:r>
+      <w:r>
+        <w:rPr>
+          <w:rFonts w:ascii="Courier New" w:hAnsi="Courier New" w:cs="Courier New"/>
+          <w:b/>
+          <w:bCs/>
+          <w:sz w:val="28"/>
+          <w:szCs w:val="28"/>
+        </w:rPr>
+        <w:t xml:space="preserve"> </w:t>
+      </w:r>
+      <w:r>
+        <w:rPr>
+          <w:rFonts w:ascii="Courier New" w:hAnsi="Courier New" w:cs="Courier New"/>
+          <w:b/>
+          <w:bCs/>
+          <w:sz w:val="28"/>
+          <w:szCs w:val="28"/>
+        </w:rPr>
+        <w:tab/>
+      </w:r>
+      <w:proofErr w:type="gramEnd"/>
+      <w:r>
+        <w:rPr>
+          <w:rFonts w:ascii="Courier New" w:hAnsi="Courier New" w:cs="Courier New"/>
+          <w:b/>
+          <w:bCs/>
+          <w:sz w:val="28"/>
+          <w:szCs w:val="28"/>
+        </w:rPr>
+        <w:t>&lt;Rocket&gt;</w:t>
+      </w:r>
+      <w:r>
+        <w:rPr>
+          <w:rFonts w:ascii="Courier New" w:hAnsi="Courier New" w:cs="Courier New"/>
+          <w:b/>
+          <w:bCs/>
+          <w:sz w:val="28"/>
+          <w:szCs w:val="28"/>
+        </w:rPr>
+        <w:tab/>
+      </w:r>
+      <w:r>
+        <w:rPr>
+          <w:rFonts w:ascii="Courier New" w:hAnsi="Courier New" w:cs="Courier New"/>
+          <w:b/>
+          <w:bCs/>
+          <w:sz w:val="28"/>
+          <w:szCs w:val="28"/>
+        </w:rPr>
+        <w:tab/>
+      </w:r>
+      <w:r>
+        <w:rPr>
+          <w:rFonts w:ascii="Courier New" w:hAnsi="Courier New" w:cs="Courier New"/>
+          <w:b/>
+          <w:bCs/>
+          <w:sz w:val="28"/>
+          <w:szCs w:val="28"/>
+        </w:rPr>
+        <w:t>&lt;Asteroid&gt;</w:t>
       </w:r>
     </w:p>
     <w:p>
@@ -1276,20 +1434,96 @@
         </w:numPr>
       </w:pPr>
       <w:r>
-        <w:t xml:space="preserve">Lights: </w:t>
-      </w:r>
-      <w:r>
-        <w:rPr>
-          <w:rFonts w:ascii="Courier New" w:hAnsi="Courier New" w:cs="Courier New"/>
-          <w:b/>
-          <w:bCs/>
-          <w:sz w:val="28"/>
-          <w:szCs w:val="28"/>
-        </w:rPr>
-        <w:t>&lt;Point&gt; &lt;Spot&gt;</w:t>
-      </w:r>
-      <w:r>
-        <w:t xml:space="preserve"> for a point light or a spotlight.</w:t>
+        <w:rPr>
+          <w:rFonts w:ascii="Courier New" w:hAnsi="Courier New" w:cs="Courier New"/>
+          <w:b/>
+          <w:bCs/>
+          <w:sz w:val="28"/>
+          <w:szCs w:val="28"/>
+        </w:rPr>
+        <w:t>&lt;Sword</w:t>
+      </w:r>
+      <w:proofErr w:type="gramStart"/>
+      <w:r>
+        <w:rPr>
+          <w:rFonts w:ascii="Courier New" w:hAnsi="Courier New" w:cs="Courier New"/>
+          <w:b/>
+          <w:bCs/>
+          <w:sz w:val="28"/>
+          <w:szCs w:val="28"/>
+        </w:rPr>
+        <w:t xml:space="preserve">&gt; </w:t>
+      </w:r>
+      <w:r>
+        <w:rPr>
+          <w:rFonts w:ascii="Courier New" w:hAnsi="Courier New" w:cs="Courier New"/>
+          <w:b/>
+          <w:bCs/>
+          <w:sz w:val="28"/>
+          <w:szCs w:val="28"/>
+        </w:rPr>
+        <w:t xml:space="preserve"> </w:t>
+      </w:r>
+      <w:r>
+        <w:rPr>
+          <w:rFonts w:ascii="Courier New" w:hAnsi="Courier New" w:cs="Courier New"/>
+          <w:b/>
+          <w:bCs/>
+          <w:sz w:val="28"/>
+          <w:szCs w:val="28"/>
+        </w:rPr>
+        <w:tab/>
+      </w:r>
+      <w:proofErr w:type="gramEnd"/>
+      <w:r>
+        <w:rPr>
+          <w:rFonts w:ascii="Courier New" w:hAnsi="Courier New" w:cs="Courier New"/>
+          <w:b/>
+          <w:bCs/>
+          <w:sz w:val="28"/>
+          <w:szCs w:val="28"/>
+        </w:rPr>
+        <w:t>&lt;Disk&gt;</w:t>
+      </w:r>
+      <w:r>
+        <w:rPr>
+          <w:rFonts w:ascii="Courier New" w:hAnsi="Courier New" w:cs="Courier New"/>
+          <w:b/>
+          <w:bCs/>
+          <w:sz w:val="28"/>
+          <w:szCs w:val="28"/>
+        </w:rPr>
+        <w:tab/>
+      </w:r>
+      <w:r>
+        <w:rPr>
+          <w:rFonts w:ascii="Courier New" w:hAnsi="Courier New" w:cs="Courier New"/>
+          <w:b/>
+          <w:bCs/>
+          <w:sz w:val="28"/>
+          <w:szCs w:val="28"/>
+        </w:rPr>
+        <w:tab/>
+      </w:r>
+      <w:r>
+        <w:rPr>
+          <w:rFonts w:ascii="Courier New" w:hAnsi="Courier New" w:cs="Courier New"/>
+          <w:b/>
+          <w:bCs/>
+          <w:sz w:val="28"/>
+          <w:szCs w:val="28"/>
+        </w:rPr>
+        <w:t>&lt;Torus&gt;</w:t>
+      </w:r>
+      <w:r>
+        <w:rPr>
+          <w:rFonts w:ascii="Courier New" w:hAnsi="Courier New" w:cs="Courier New"/>
+          <w:b/>
+          <w:bCs/>
+          <w:sz w:val="28"/>
+          <w:szCs w:val="28"/>
+        </w:rPr>
+        <w:tab/>
       </w:r>
     </w:p>
     <w:p>
@@ -1301,20 +1535,20 @@
         </w:numPr>
       </w:pPr>
       <w:r>
-        <w:t xml:space="preserve">Drawing </w:t>
-      </w:r>
-      <w:r>
-        <w:rPr>
-          <w:rFonts w:ascii="Courier New" w:hAnsi="Courier New" w:cs="Courier New"/>
-          <w:b/>
-          <w:bCs/>
-          <w:sz w:val="28"/>
-          <w:szCs w:val="28"/>
-        </w:rPr>
-        <w:t>&lt;Smoke&gt;</w:t>
-      </w:r>
-      <w:r>
-        <w:t xml:space="preserve"> must be placed somewhere that is moving. It will leave a smoke trail behind.</w:t>
+        <w:t xml:space="preserve">Lights: </w:t>
+      </w:r>
+      <w:r>
+        <w:rPr>
+          <w:rFonts w:ascii="Courier New" w:hAnsi="Courier New" w:cs="Courier New"/>
+          <w:b/>
+          <w:bCs/>
+          <w:sz w:val="28"/>
+          <w:szCs w:val="28"/>
+        </w:rPr>
+        <w:t>&lt;Point&gt; &lt;Spot&gt;</w:t>
+      </w:r>
+      <w:r>
+        <w:t xml:space="preserve"> for a point light or a spotlight.</w:t>
       </w:r>
     </w:p>
     <w:p>
@@ -1326,67 +1560,244 @@
         </w:numPr>
       </w:pPr>
       <w:r>
-        <w:rPr>
-          <w:rFonts w:ascii="Courier New" w:hAnsi="Courier New" w:cs="Courier New"/>
-          <w:b/>
-          <w:bCs/>
-          <w:sz w:val="28"/>
-          <w:szCs w:val="28"/>
-        </w:rPr>
-        <w:t>“”</w:t>
+        <w:t xml:space="preserve">Drawing </w:t>
+      </w:r>
+      <w:r>
+        <w:rPr>
+          <w:rFonts w:ascii="Courier New" w:hAnsi="Courier New" w:cs="Courier New"/>
+          <w:b/>
+          <w:bCs/>
+          <w:sz w:val="28"/>
+          <w:szCs w:val="28"/>
+        </w:rPr>
+        <w:t>&lt;Smoke&gt;</w:t>
+      </w:r>
+      <w:r>
+        <w:t xml:space="preserve"> </w:t>
+      </w:r>
+      <w:r>
+        <w:t xml:space="preserve">  </w:t>
+      </w:r>
+      <w:r>
+        <w:rPr>
+          <w:rFonts w:ascii="Courier New" w:hAnsi="Courier New" w:cs="Courier New"/>
+          <w:b/>
+          <w:bCs/>
+          <w:sz w:val="28"/>
+          <w:szCs w:val="28"/>
+        </w:rPr>
+        <w:t>&lt;Draw&gt;</w:t>
+      </w:r>
+      <w:r>
+        <w:t xml:space="preserve"> </w:t>
+      </w:r>
+      <w:r>
+        <w:t>must be placed somewhere that is moving. It will leave a smoke trail behind.</w:t>
+      </w:r>
+      <w:r>
+        <w:t xml:space="preserve"> </w:t>
+      </w:r>
+      <w:r>
+        <w:t xml:space="preserve">Smoke </w:t>
+      </w:r>
+      <w:r>
+        <w:t>is the same as</w:t>
+      </w:r>
+      <w:r>
+        <w:t xml:space="preserve"> Draw.</w:t>
+      </w:r>
+      <w:r>
+        <w:t xml:space="preserve"> </w:t>
+      </w:r>
+    </w:p>
+    <w:p>
+      <w:pPr>
+        <w:pStyle w:val="checkboxindent"/>
+        <w:numPr>
+          <w:ilvl w:val="0"/>
+          <w:numId w:val="17"/>
+        </w:numPr>
+      </w:pPr>
+      <w:r>
+        <w:rPr>
+          <w:rFonts w:ascii="Courier New" w:hAnsi="Courier New" w:cs="Courier New"/>
+          <w:b/>
+          <w:bCs/>
+          <w:sz w:val="36"/>
+          <w:szCs w:val="36"/>
+        </w:rPr>
+        <w:t>̎̎</w:t>
       </w:r>
       <w:r>
         <w:t>:</w:t>
       </w:r>
       <w:r>
-        <w:t xml:space="preserve"> Quotes. Any letters (or space character) inside quotes will be drawn as 3D characters. </w:t>
+        <w:t xml:space="preserve"> Quotes. </w:t>
+      </w:r>
+      <w:r>
+        <w:t>Anything</w:t>
+      </w:r>
+      <w:r>
+        <w:t xml:space="preserve"> inside quotes will be drawn as 3D </w:t>
+      </w:r>
+      <w:r>
+        <w:t>text</w:t>
+      </w:r>
+      <w:r>
+        <w:t>.</w:t>
+      </w:r>
+      <w:r>
+        <w:t xml:space="preserve"> **Will not draw until opening and closing Quotes are in place.</w:t>
+      </w:r>
+      <w:r>
+        <w:t xml:space="preserve"> </w:t>
+      </w:r>
+    </w:p>
+    <w:p>
+      <w:pPr>
+        <w:pStyle w:val="checkboxindent"/>
+        <w:numPr>
+          <w:ilvl w:val="0"/>
+          <w:numId w:val="17"/>
+        </w:numPr>
+      </w:pPr>
+      <w:r>
+        <w:rPr>
+          <w:rFonts w:ascii="Courier New" w:hAnsi="Courier New" w:cs="Courier New"/>
+          <w:b/>
+          <w:bCs/>
+          <w:sz w:val="28"/>
+          <w:szCs w:val="28"/>
+        </w:rPr>
+        <w:t>&lt;</w:t>
+      </w:r>
+      <w:proofErr w:type="spellStart"/>
+      <w:proofErr w:type="gramStart"/>
+      <w:r>
+        <w:rPr>
+          <w:rFonts w:ascii="Courier New" w:hAnsi="Courier New" w:cs="Courier New"/>
+          <w:b/>
+          <w:bCs/>
+          <w:sz w:val="28"/>
+          <w:szCs w:val="28"/>
+        </w:rPr>
+        <w:t>C</w:t>
+      </w:r>
+      <w:r>
+        <w:rPr>
+          <w:rFonts w:ascii="Courier New" w:hAnsi="Courier New" w:cs="Courier New"/>
+          <w:b/>
+          <w:bCs/>
+          <w:sz w:val="28"/>
+          <w:szCs w:val="28"/>
+        </w:rPr>
+        <w:t>ircletext</w:t>
+      </w:r>
+      <w:proofErr w:type="spellEnd"/>
+      <w:r>
+        <w:rPr>
+          <w:rFonts w:ascii="Courier New" w:hAnsi="Courier New" w:cs="Courier New"/>
+          <w:b/>
+          <w:bCs/>
+          <w:sz w:val="28"/>
+          <w:szCs w:val="28"/>
+        </w:rPr>
+        <w:t>(</w:t>
+      </w:r>
+      <w:proofErr w:type="gramEnd"/>
+      <w:r>
+        <w:rPr>
+          <w:rFonts w:ascii="Courier New" w:hAnsi="Courier New" w:cs="Courier New"/>
+          <w:b/>
+          <w:bCs/>
+          <w:sz w:val="28"/>
+          <w:szCs w:val="28"/>
+        </w:rPr>
+        <w:t>5)&gt;</w:t>
+      </w:r>
+      <w:r>
+        <w:rPr>
+          <w:rFonts w:ascii="Courier New" w:hAnsi="Courier New" w:cs="Courier New"/>
+          <w:b/>
+          <w:bCs/>
+          <w:sz w:val="28"/>
+          <w:szCs w:val="28"/>
+        </w:rPr>
+        <w:t xml:space="preserve"> </w:t>
+      </w:r>
+      <w:r>
+        <w:t>Will</w:t>
+      </w:r>
+      <w:r>
+        <w:t xml:space="preserve"> put your 3D Text on a Circle Path with a Radius of 5 units.</w:t>
+      </w:r>
+    </w:p>
+    <w:p>
+      <w:pPr>
+        <w:pStyle w:val="checkboxindent"/>
+        <w:numPr>
+          <w:ilvl w:val="0"/>
+          <w:numId w:val="17"/>
+        </w:numPr>
+      </w:pPr>
+      <w:r>
+        <w:rPr>
+          <w:rFonts w:ascii="Courier New" w:hAnsi="Courier New" w:cs="Courier New"/>
+          <w:b/>
+          <w:bCs/>
+          <w:sz w:val="28"/>
+          <w:szCs w:val="28"/>
+        </w:rPr>
+        <w:t>&lt;</w:t>
+      </w:r>
+      <w:proofErr w:type="spellStart"/>
+      <w:proofErr w:type="gramStart"/>
+      <w:r>
+        <w:rPr>
+          <w:rFonts w:ascii="Courier New" w:hAnsi="Courier New" w:cs="Courier New"/>
+          <w:b/>
+          <w:bCs/>
+          <w:sz w:val="28"/>
+          <w:szCs w:val="28"/>
+        </w:rPr>
+        <w:t>Linetext</w:t>
+      </w:r>
+      <w:proofErr w:type="spellEnd"/>
+      <w:r>
+        <w:rPr>
+          <w:rFonts w:ascii="Courier New" w:hAnsi="Courier New" w:cs="Courier New"/>
+          <w:b/>
+          <w:bCs/>
+          <w:sz w:val="28"/>
+          <w:szCs w:val="28"/>
+        </w:rPr>
+        <w:t>(</w:t>
+      </w:r>
+      <w:proofErr w:type="gramEnd"/>
+      <w:r>
+        <w:rPr>
+          <w:rFonts w:ascii="Courier New" w:hAnsi="Courier New" w:cs="Courier New"/>
+          <w:b/>
+          <w:bCs/>
+          <w:sz w:val="28"/>
+          <w:szCs w:val="28"/>
+        </w:rPr>
+        <w:t xml:space="preserve">)&gt; </w:t>
+      </w:r>
+      <w:r>
+        <w:t>Th</w:t>
+      </w:r>
+      <w:r>
+        <w:t>is will return you back to standard Line Text.  This is the default, so this command is only needed if you have started with some Circle Text and want to return to Line Text.</w:t>
       </w:r>
     </w:p>
     <w:p>
       <w:pPr>
         <w:pStyle w:val="Heading1"/>
-      </w:pPr>
-      <w:r>
-        <w:t xml:space="preserve">Objects </w:t>
-      </w:r>
-      <w:r>
-        <w:t>That Add Interaction</w:t>
-      </w:r>
-    </w:p>
-    <w:p>
-      <w:pPr>
-        <w:pStyle w:val="checkboxindent"/>
-        <w:ind w:left="0" w:firstLine="0"/>
-      </w:pPr>
-      <w:r>
-        <w:t>Keyboard</w:t>
-      </w:r>
-      <w:r>
-        <w:t xml:space="preserve">, </w:t>
-      </w:r>
-      <w:r>
-        <w:t>Gamepad</w:t>
-      </w:r>
-      <w:r>
-        <w:t xml:space="preserve"> &amp; Onscreen</w:t>
-      </w:r>
-      <w:r>
-        <w:t xml:space="preserve"> controls</w:t>
-      </w:r>
-      <w:r>
-        <w:t xml:space="preserve"> will control</w:t>
-      </w:r>
-      <w:r>
-        <w:t xml:space="preserve"> the angle</w:t>
-      </w:r>
-      <w:r>
-        <w:t xml:space="preserve"> &amp;</w:t>
-      </w:r>
-      <w:r>
-        <w:t xml:space="preserve"> s</w:t>
-      </w:r>
-      <w:r>
-        <w:t>hooting</w:t>
+        <w:ind w:right="0"/>
+      </w:pPr>
+      <w:r>
+        <w:t>POINT and Shoot</w:t>
       </w:r>
     </w:p>
     <w:p>
@@ -1421,110 +1832,7 @@
         <w:pStyle w:val="checkboxindent"/>
         <w:numPr>
           <w:ilvl w:val="0"/>
-          <w:numId w:val="20"/>
-        </w:numPr>
-        <w:sectPr>
-          <w:type w:val="continuous"/>
-          <w:pgSz w:w="12240" w:h="15840"/>
-          <w:pgMar w:top="936" w:right="1080" w:bottom="936" w:left="1080" w:header="720" w:footer="144" w:gutter="0"/>
-          <w:pgBorders w:zOrder="back" w:offsetFrom="page">
-            <w:top w:val="single" w:sz="4" w:space="31" w:color="80B350" w:themeColor="accent3"/>
-            <w:left w:val="single" w:sz="4" w:space="31" w:color="80B350" w:themeColor="accent3"/>
-            <w:bottom w:val="single" w:sz="4" w:space="31" w:color="80B350" w:themeColor="accent3"/>
-            <w:right w:val="single" w:sz="4" w:space="31" w:color="80B350" w:themeColor="accent3"/>
-          </w:pgBorders>
-          <w:cols w:num="2" w:space="720"/>
-          <w:titlePg/>
-          <w:docGrid w:linePitch="360"/>
-        </w:sectPr>
-      </w:pPr>
-      <w:r>
-        <w:rPr>
-          <w:rFonts w:ascii="Courier New" w:hAnsi="Courier New" w:cs="Courier New"/>
-          <w:b/>
-          <w:bCs/>
-          <w:sz w:val="28"/>
-          <w:szCs w:val="28"/>
-        </w:rPr>
-        <w:t>&lt;Shoot&gt;</w:t>
-      </w:r>
-      <w:r>
-        <w:t>: Shoots a cannon ball</w:t>
-      </w:r>
-    </w:p>
-    <w:p>
-      <w:pPr>
-        <w:pStyle w:val="checkboxindent"/>
-        <w:numPr>
-          <w:ilvl w:val="0"/>
-          <w:numId w:val="20"/>
-        </w:numPr>
-      </w:pPr>
-      <w:r>
-        <w:rPr>
-          <w:rFonts w:ascii="Courier New" w:hAnsi="Courier New" w:cs="Courier New"/>
-          <w:b/>
-          <w:bCs/>
-          <w:sz w:val="28"/>
-          <w:szCs w:val="28"/>
-        </w:rPr>
-        <w:t>&lt;Tilt&gt;</w:t>
-      </w:r>
-      <w:r>
-        <w:t xml:space="preserve">: </w:t>
-      </w:r>
-      <w:r>
-        <w:t>Tilter</w:t>
-      </w:r>
-    </w:p>
-    <w:p>
-      <w:pPr>
-        <w:pStyle w:val="checkboxindent"/>
-        <w:numPr>
-          <w:ilvl w:val="0"/>
-          <w:numId w:val="20"/>
-        </w:numPr>
-      </w:pPr>
-      <w:r>
-        <w:rPr>
-          <w:rFonts w:ascii="Courier New" w:hAnsi="Courier New" w:cs="Courier New"/>
-          <w:b/>
-          <w:bCs/>
-          <w:sz w:val="28"/>
-          <w:szCs w:val="28"/>
-        </w:rPr>
-        <w:t>&lt;Atilt&gt;</w:t>
-      </w:r>
-      <w:r>
-        <w:t>: Tilter</w:t>
-      </w:r>
-      <w:r>
-        <w:t>, but in the</w:t>
-      </w:r>
-      <w:r>
-        <w:t xml:space="preserve"> </w:t>
-      </w:r>
-      <w:r>
-        <w:t>opposite directio</w:t>
-      </w:r>
-      <w:r>
-        <w:t>n</w:t>
-      </w:r>
-    </w:p>
-    <w:p>
-      <w:pPr>
-        <w:pStyle w:val="Heading1"/>
-      </w:pPr>
-      <w:r>
-        <w:t>Commands to add PIzzaz</w:t>
-      </w:r>
-    </w:p>
-    <w:p>
-      <w:pPr>
-        <w:pStyle w:val="checkboxindent"/>
-        <w:numPr>
-          <w:ilvl w:val="0"/>
-          <w:numId w:val="11"/>
+          <w:numId w:val="17"/>
         </w:numPr>
         <w:rPr>
           <w:rFonts w:ascii="Courier New" w:hAnsi="Courier New" w:cs="Courier New"/>
@@ -1548,6 +1856,220 @@
           <w:docGrid w:linePitch="360"/>
         </w:sectPr>
       </w:pPr>
+      <w:r>
+        <w:rPr>
+          <w:rFonts w:ascii="Courier New" w:hAnsi="Courier New" w:cs="Courier New"/>
+          <w:b/>
+          <w:bCs/>
+          <w:sz w:val="28"/>
+          <w:szCs w:val="28"/>
+        </w:rPr>
+        <w:t>&lt;Shoot</w:t>
+      </w:r>
+      <w:r>
+        <w:rPr>
+          <w:rFonts w:ascii="Courier New" w:hAnsi="Courier New" w:cs="Courier New"/>
+          <w:b/>
+          <w:bCs/>
+          <w:sz w:val="28"/>
+          <w:szCs w:val="28"/>
+        </w:rPr>
+        <w:t>&gt;:</w:t>
+      </w:r>
+      <w:r>
+        <w:t xml:space="preserve"> S</w:t>
+      </w:r>
+      <w:r>
+        <w:t>hoots a cannon ball</w:t>
+      </w:r>
+      <w:r>
+        <w:t xml:space="preserve"> when you press Space Bar, or the Fire button on your Game Controller</w:t>
+      </w:r>
+      <w:r>
+        <w:t>.</w:t>
+      </w:r>
+    </w:p>
+    <w:p>
+      <w:pPr>
+        <w:pStyle w:val="checkboxindent"/>
+        <w:numPr>
+          <w:ilvl w:val="0"/>
+          <w:numId w:val="17"/>
+        </w:numPr>
+        <w:rPr>
+          <w:rFonts w:ascii="Courier New" w:hAnsi="Courier New" w:cs="Courier New"/>
+          <w:b/>
+          <w:bCs/>
+          <w:sz w:val="28"/>
+          <w:szCs w:val="28"/>
+        </w:rPr>
+      </w:pPr>
+      <w:r>
+        <w:rPr>
+          <w:rFonts w:ascii="Courier New" w:hAnsi="Courier New" w:cs="Courier New"/>
+          <w:b/>
+          <w:bCs/>
+          <w:sz w:val="28"/>
+          <w:szCs w:val="28"/>
+        </w:rPr>
+        <w:t>&lt;Tilt</w:t>
+      </w:r>
+      <w:r>
+        <w:rPr>
+          <w:rFonts w:ascii="Courier New" w:hAnsi="Courier New" w:cs="Courier New"/>
+          <w:b/>
+          <w:bCs/>
+          <w:sz w:val="28"/>
+          <w:szCs w:val="28"/>
+        </w:rPr>
+        <w:t>er</w:t>
+      </w:r>
+      <w:r>
+        <w:rPr>
+          <w:rFonts w:ascii="Courier New" w:hAnsi="Courier New" w:cs="Courier New"/>
+          <w:b/>
+          <w:bCs/>
+          <w:sz w:val="28"/>
+          <w:szCs w:val="28"/>
+        </w:rPr>
+        <w:t>&gt;</w:t>
+      </w:r>
+      <w:r>
+        <w:rPr>
+          <w:rFonts w:ascii="Courier New" w:hAnsi="Courier New" w:cs="Courier New"/>
+          <w:b/>
+          <w:bCs/>
+          <w:sz w:val="28"/>
+          <w:szCs w:val="28"/>
+        </w:rPr>
+        <w:t>:</w:t>
+      </w:r>
+      <w:r>
+        <w:t xml:space="preserve"> Arrow key on the keyboard and Game Controller control the t</w:t>
+      </w:r>
+      <w:r>
+        <w:t>ilt</w:t>
+      </w:r>
+      <w:r>
+        <w:t xml:space="preserve"> – Also try &lt;Tilter&gt;&lt;Tilter&gt; for 360 degrees of tilting.</w:t>
+      </w:r>
+    </w:p>
+    <w:p>
+      <w:pPr>
+        <w:pStyle w:val="checkboxindent"/>
+        <w:numPr>
+          <w:ilvl w:val="0"/>
+          <w:numId w:val="17"/>
+        </w:numPr>
+        <w:rPr>
+          <w:rFonts w:ascii="Courier New" w:hAnsi="Courier New" w:cs="Courier New"/>
+          <w:b/>
+          <w:bCs/>
+          <w:sz w:val="28"/>
+          <w:szCs w:val="28"/>
+        </w:rPr>
+      </w:pPr>
+      <w:r>
+        <w:rPr>
+          <w:rFonts w:ascii="Courier New" w:hAnsi="Courier New" w:cs="Courier New"/>
+          <w:b/>
+          <w:bCs/>
+          <w:sz w:val="28"/>
+          <w:szCs w:val="28"/>
+        </w:rPr>
+        <w:t>&lt;</w:t>
+      </w:r>
+      <w:proofErr w:type="spellStart"/>
+      <w:r>
+        <w:rPr>
+          <w:rFonts w:ascii="Courier New" w:hAnsi="Courier New" w:cs="Courier New"/>
+          <w:b/>
+          <w:bCs/>
+          <w:sz w:val="28"/>
+          <w:szCs w:val="28"/>
+        </w:rPr>
+        <w:t>Atilt</w:t>
+      </w:r>
+      <w:r>
+        <w:rPr>
+          <w:rFonts w:ascii="Courier New" w:hAnsi="Courier New" w:cs="Courier New"/>
+          <w:b/>
+          <w:bCs/>
+          <w:sz w:val="28"/>
+          <w:szCs w:val="28"/>
+        </w:rPr>
+        <w:t>er</w:t>
+      </w:r>
+      <w:proofErr w:type="spellEnd"/>
+      <w:r>
+        <w:rPr>
+          <w:rFonts w:ascii="Courier New" w:hAnsi="Courier New" w:cs="Courier New"/>
+          <w:b/>
+          <w:bCs/>
+          <w:sz w:val="28"/>
+          <w:szCs w:val="28"/>
+        </w:rPr>
+        <w:t>&gt;:</w:t>
+      </w:r>
+      <w:r>
+        <w:t xml:space="preserve"> </w:t>
+      </w:r>
+      <w:r>
+        <w:t xml:space="preserve">Just like </w:t>
+      </w:r>
+      <w:r>
+        <w:t>Tilter, but in the</w:t>
+      </w:r>
+      <w:r>
+        <w:t xml:space="preserve"> </w:t>
+      </w:r>
+      <w:r>
+        <w:t>opposite directio</w:t>
+      </w:r>
+      <w:r>
+        <w:t>n</w:t>
+      </w:r>
+      <w:r>
+        <w:t>.</w:t>
+      </w:r>
+    </w:p>
+    <w:p>
+      <w:pPr>
+        <w:pStyle w:val="Heading1"/>
+      </w:pPr>
+      <w:r>
+        <w:t>Commands to add PIzzaz</w:t>
+      </w:r>
+    </w:p>
+    <w:p>
+      <w:pPr>
+        <w:pStyle w:val="checkboxindent"/>
+        <w:numPr>
+          <w:ilvl w:val="0"/>
+          <w:numId w:val="11"/>
+        </w:numPr>
+        <w:rPr>
+          <w:rFonts w:ascii="Courier New" w:hAnsi="Courier New" w:cs="Courier New"/>
+          <w:b/>
+          <w:bCs/>
+          <w:sz w:val="28"/>
+          <w:szCs w:val="28"/>
+        </w:rPr>
+        <w:sectPr>
+          <w:type w:val="continuous"/>
+          <w:pgSz w:w="12240" w:h="15840"/>
+          <w:pgMar w:top="936" w:right="1080" w:bottom="936" w:left="1080" w:header="720" w:footer="144" w:gutter="0"/>
+          <w:pgBorders w:zOrder="back" w:offsetFrom="page">
+            <w:top w:val="single" w:sz="4" w:space="31" w:color="80B350" w:themeColor="accent3"/>
+            <w:left w:val="single" w:sz="4" w:space="31" w:color="80B350" w:themeColor="accent3"/>
+            <w:bottom w:val="single" w:sz="4" w:space="31" w:color="80B350" w:themeColor="accent3"/>
+            <w:right w:val="single" w:sz="4" w:space="31" w:color="80B350" w:themeColor="accent3"/>
+          </w:pgBorders>
+          <w:cols w:space="720"/>
+          <w:titlePg/>
+          <w:docGrid w:linePitch="360"/>
+        </w:sectPr>
+      </w:pPr>
     </w:p>
     <w:p>
       <w:pPr>
@@ -1573,6 +2095,7 @@
       <w:r>
         <w:t xml:space="preserve"> Zoom </w:t>
       </w:r>
+      <w:proofErr w:type="gramStart"/>
       <w:r>
         <w:t>Smaller</w:t>
       </w:r>
@@ -1589,6 +2112,7 @@
         </w:rPr>
         <w:t>Z</w:t>
       </w:r>
+      <w:proofErr w:type="gramEnd"/>
       <w:r>
         <w:t>: Zoom</w:t>
       </w:r>
@@ -1618,13 +2142,7 @@
         <w:t>C</w:t>
       </w:r>
       <w:r>
-        <w:t>: Dynamic Rotate colors</w:t>
-      </w:r>
-      <w:r>
-        <w:t xml:space="preserve"> of anything drawn after this</w:t>
-      </w:r>
-      <w:r>
-        <w:t xml:space="preserve"> – “Taste the Rainbow!”</w:t>
+        <w:t>: Dynamic Rotate colors of anything drawn after this – “Taste the Rainbow!”</w:t>
       </w:r>
     </w:p>
     <w:p>
@@ -1643,33 +2161,10 @@
           <w:sz w:val="28"/>
           <w:szCs w:val="28"/>
         </w:rPr>
-        <w:t>&lt;Color(</w:t>
-      </w:r>
-      <w:r>
-        <w:rPr>
-          <w:rFonts w:ascii="Courier New" w:hAnsi="Courier New" w:cs="Courier New"/>
-          <w:b/>
-          <w:bCs/>
-          <w:sz w:val="28"/>
-          <w:szCs w:val="28"/>
-        </w:rPr>
-        <w:t>C</w:t>
-      </w:r>
-      <w:r>
-        <w:rPr>
-          <w:rFonts w:ascii="Courier New" w:hAnsi="Courier New" w:cs="Courier New"/>
-          <w:b/>
-          <w:bCs/>
-          <w:sz w:val="28"/>
-          <w:szCs w:val="28"/>
-        </w:rPr>
-        <w:t>)&gt;</w:t>
-      </w:r>
-      <w:r>
-        <w:t>: S</w:t>
-      </w:r>
-      <w:r>
-        <w:t>ame as the above single letter ‘C’ command.</w:t>
+        <w:t>&lt;Color(C)&gt;</w:t>
+      </w:r>
+      <w:r>
+        <w:t>: Same as the above single letter ‘C’ command.</w:t>
       </w:r>
     </w:p>
     <w:p>
@@ -1688,7 +2183,29 @@
           <w:sz w:val="28"/>
           <w:szCs w:val="28"/>
         </w:rPr>
-        <w:t>&lt;Color(1)&gt;</w:t>
+        <w:t>&lt;</w:t>
+      </w:r>
+      <w:proofErr w:type="gramStart"/>
+      <w:r>
+        <w:rPr>
+          <w:rFonts w:ascii="Courier New" w:hAnsi="Courier New" w:cs="Courier New"/>
+          <w:b/>
+          <w:bCs/>
+          <w:sz w:val="28"/>
+          <w:szCs w:val="28"/>
+        </w:rPr>
+        <w:t>Color(</w:t>
+      </w:r>
+      <w:proofErr w:type="gramEnd"/>
+      <w:r>
+        <w:rPr>
+          <w:rFonts w:ascii="Courier New" w:hAnsi="Courier New" w:cs="Courier New"/>
+          <w:b/>
+          <w:bCs/>
+          <w:sz w:val="28"/>
+          <w:szCs w:val="28"/>
+        </w:rPr>
+        <w:t>1)&gt;</w:t>
       </w:r>
       <w:r>
         <w:t xml:space="preserve">: Set a </w:t>
@@ -1763,7 +2280,7 @@
         <w:t xml:space="preserve"> </w:t>
       </w:r>
       <w:r>
-        <w:t>clear</w:t>
+        <w:t>black</w:t>
       </w:r>
     </w:p>
     <w:p>
@@ -1782,6 +2299,7 @@
           <w:numId w:val="19"/>
         </w:numPr>
       </w:pPr>
+      <w:proofErr w:type="gramStart"/>
       <w:r>
         <w:rPr>
           <w:rFonts w:ascii="Courier New" w:hAnsi="Courier New" w:cs="Courier New"/>
@@ -1812,6 +2330,7 @@
         </w:rPr>
         <w:t>)c</w:t>
       </w:r>
+      <w:proofErr w:type="gramEnd"/>
       <w:r>
         <w:t>: Copy stuff found in last (...), example:</w:t>
       </w:r>
@@ -1823,8 +2342,42 @@
           <w:sz w:val="28"/>
           <w:szCs w:val="28"/>
         </w:rPr>
-        <w:t>(fr)cccc</w:t>
-      </w:r>
+        <w:t>(</w:t>
+      </w:r>
+      <w:proofErr w:type="spellStart"/>
+      <w:r>
+        <w:rPr>
+          <w:rFonts w:ascii="Courier New" w:hAnsi="Courier New" w:cs="Courier New"/>
+          <w:b/>
+          <w:bCs/>
+          <w:sz w:val="28"/>
+          <w:szCs w:val="28"/>
+        </w:rPr>
+        <w:t>fr</w:t>
+      </w:r>
+      <w:proofErr w:type="spellEnd"/>
+      <w:r>
+        <w:rPr>
+          <w:rFonts w:ascii="Courier New" w:hAnsi="Courier New" w:cs="Courier New"/>
+          <w:b/>
+          <w:bCs/>
+          <w:sz w:val="28"/>
+          <w:szCs w:val="28"/>
+        </w:rPr>
+        <w:t>)</w:t>
+      </w:r>
+      <w:proofErr w:type="spellStart"/>
+      <w:r>
+        <w:rPr>
+          <w:rFonts w:ascii="Courier New" w:hAnsi="Courier New" w:cs="Courier New"/>
+          <w:b/>
+          <w:bCs/>
+          <w:sz w:val="28"/>
+          <w:szCs w:val="28"/>
+        </w:rPr>
+        <w:t>cccc</w:t>
+      </w:r>
+      <w:proofErr w:type="spellEnd"/>
     </w:p>
     <w:p>
       <w:pPr>
@@ -1857,15 +2410,27 @@
         </w:rPr>
         <w:t>5</w:t>
       </w:r>
-      <w:r>
-        <w:rPr>
-          <w:rFonts w:ascii="Courier New" w:hAnsi="Courier New" w:cs="Courier New"/>
-          <w:b/>
-          <w:bCs/>
-          <w:sz w:val="28"/>
-          <w:szCs w:val="28"/>
-        </w:rPr>
-        <w:t>f)ccc6r)ccc</w:t>
+      <w:proofErr w:type="gramStart"/>
+      <w:r>
+        <w:rPr>
+          <w:rFonts w:ascii="Courier New" w:hAnsi="Courier New" w:cs="Courier New"/>
+          <w:b/>
+          <w:bCs/>
+          <w:sz w:val="28"/>
+          <w:szCs w:val="28"/>
+        </w:rPr>
+        <w:t>f)ccc</w:t>
+      </w:r>
+      <w:proofErr w:type="gramEnd"/>
+      <w:r>
+        <w:rPr>
+          <w:rFonts w:ascii="Courier New" w:hAnsi="Courier New" w:cs="Courier New"/>
+          <w:b/>
+          <w:bCs/>
+          <w:sz w:val="28"/>
+          <w:szCs w:val="28"/>
+        </w:rPr>
+        <w:t>6r)ccc</w:t>
       </w:r>
     </w:p>
     <w:p>
@@ -1882,6 +2447,7 @@
           <w:numId w:val="19"/>
         </w:numPr>
       </w:pPr>
+      <w:proofErr w:type="gramStart"/>
       <w:r>
         <w:rPr>
           <w:rFonts w:ascii="Courier New" w:hAnsi="Courier New" w:cs="Courier New"/>
@@ -1912,6 +2478,7 @@
         </w:rPr>
         <w:t>]</w:t>
       </w:r>
+      <w:proofErr w:type="gramEnd"/>
       <w:r>
         <w:t xml:space="preserve">: </w:t>
       </w:r>
@@ -1933,15 +2500,73 @@
       <w:r>
         <w:t xml:space="preserve"> </w:t>
       </w:r>
-      <w:r>
-        <w:rPr>
-          <w:rFonts w:ascii="Courier New" w:hAnsi="Courier New" w:cs="Courier New"/>
-          <w:b/>
-          <w:bCs/>
-          <w:sz w:val="28"/>
-          <w:szCs w:val="28"/>
-        </w:rPr>
-        <w:t>ffff[Rffff][Lffff]</w:t>
+      <w:proofErr w:type="spellStart"/>
+      <w:proofErr w:type="gramStart"/>
+      <w:r>
+        <w:rPr>
+          <w:rFonts w:ascii="Courier New" w:hAnsi="Courier New" w:cs="Courier New"/>
+          <w:b/>
+          <w:bCs/>
+          <w:sz w:val="28"/>
+          <w:szCs w:val="28"/>
+        </w:rPr>
+        <w:t>ffff</w:t>
+      </w:r>
+      <w:proofErr w:type="spellEnd"/>
+      <w:r>
+        <w:rPr>
+          <w:rFonts w:ascii="Courier New" w:hAnsi="Courier New" w:cs="Courier New"/>
+          <w:b/>
+          <w:bCs/>
+          <w:sz w:val="28"/>
+          <w:szCs w:val="28"/>
+        </w:rPr>
+        <w:t>[</w:t>
+      </w:r>
+      <w:proofErr w:type="spellStart"/>
+      <w:proofErr w:type="gramEnd"/>
+      <w:r>
+        <w:rPr>
+          <w:rFonts w:ascii="Courier New" w:hAnsi="Courier New" w:cs="Courier New"/>
+          <w:b/>
+          <w:bCs/>
+          <w:sz w:val="28"/>
+          <w:szCs w:val="28"/>
+        </w:rPr>
+        <w:t>Rffff</w:t>
+      </w:r>
+      <w:proofErr w:type="spellEnd"/>
+      <w:r>
+        <w:rPr>
+          <w:rFonts w:ascii="Courier New" w:hAnsi="Courier New" w:cs="Courier New"/>
+          <w:b/>
+          <w:bCs/>
+          <w:sz w:val="28"/>
+          <w:szCs w:val="28"/>
+        </w:rPr>
+        <w:t>][</w:t>
+      </w:r>
+      <w:proofErr w:type="spellStart"/>
+      <w:r>
+        <w:rPr>
+          <w:rFonts w:ascii="Courier New" w:hAnsi="Courier New" w:cs="Courier New"/>
+          <w:b/>
+          <w:bCs/>
+          <w:sz w:val="28"/>
+          <w:szCs w:val="28"/>
+        </w:rPr>
+        <w:t>Lffff</w:t>
+      </w:r>
+      <w:proofErr w:type="spellEnd"/>
+      <w:r>
+        <w:rPr>
+          <w:rFonts w:ascii="Courier New" w:hAnsi="Courier New" w:cs="Courier New"/>
+          <w:b/>
+          <w:bCs/>
+          <w:sz w:val="28"/>
+          <w:szCs w:val="28"/>
+        </w:rPr>
+        <w:t>]</w:t>
       </w:r>
       <w:r>
         <w:t>, both arms start from the same point</w:t>
@@ -1995,13 +2620,340 @@
         <w:t>&gt;</w:t>
       </w:r>
       <w:r>
-        <w:t xml:space="preserve">: Create and use your own functions </w:t>
+        <w:t xml:space="preserve">: Create and </w:t>
+      </w:r>
+      <w:r>
+        <w:t>call</w:t>
+      </w:r>
+      <w:r>
+        <w:t xml:space="preserve"> your own functions </w:t>
+      </w:r>
+    </w:p>
+    <w:p>
+      <w:pPr>
+        <w:pStyle w:val="checkboxindent"/>
+        <w:numPr>
+          <w:ilvl w:val="1"/>
+          <w:numId w:val="13"/>
+        </w:numPr>
+      </w:pPr>
+      <w:r>
+        <w:t xml:space="preserve">Step 1, define the function </w:t>
+      </w:r>
+      <w:r>
+        <w:rPr>
+          <w:rFonts w:ascii="Courier New" w:hAnsi="Courier New" w:cs="Courier New"/>
+          <w:b/>
+          <w:bCs/>
+          <w:sz w:val="28"/>
+          <w:szCs w:val="28"/>
+        </w:rPr>
+        <w:t>&lt;</w:t>
+      </w:r>
+      <w:proofErr w:type="spellStart"/>
+      <w:r>
+        <w:rPr>
+          <w:rFonts w:ascii="Courier New" w:hAnsi="Courier New" w:cs="Courier New"/>
+          <w:b/>
+          <w:bCs/>
+          <w:sz w:val="28"/>
+          <w:szCs w:val="28"/>
+        </w:rPr>
+        <w:t>rightbend</w:t>
+      </w:r>
+      <w:proofErr w:type="spellEnd"/>
+      <w:r>
+        <w:rPr>
+          <w:rFonts w:ascii="Courier New" w:hAnsi="Courier New" w:cs="Courier New"/>
+          <w:b/>
+          <w:bCs/>
+          <w:sz w:val="28"/>
+          <w:szCs w:val="28"/>
+        </w:rPr>
+        <w:t>=</w:t>
+      </w:r>
+      <w:proofErr w:type="spellStart"/>
+      <w:r>
+        <w:rPr>
+          <w:rFonts w:ascii="Courier New" w:hAnsi="Courier New" w:cs="Courier New"/>
+          <w:b/>
+          <w:bCs/>
+          <w:sz w:val="28"/>
+          <w:szCs w:val="28"/>
+        </w:rPr>
+        <w:t>ffrrffrr</w:t>
+      </w:r>
+      <w:proofErr w:type="spellEnd"/>
+      <w:r>
+        <w:rPr>
+          <w:rFonts w:ascii="Courier New" w:hAnsi="Courier New" w:cs="Courier New"/>
+          <w:b/>
+          <w:bCs/>
+          <w:sz w:val="28"/>
+          <w:szCs w:val="28"/>
+        </w:rPr>
+        <w:t>&gt;</w:t>
+      </w:r>
+    </w:p>
+    <w:p>
+      <w:pPr>
+        <w:pStyle w:val="checkboxindent"/>
+        <w:numPr>
+          <w:ilvl w:val="1"/>
+          <w:numId w:val="13"/>
+        </w:numPr>
+      </w:pPr>
+      <w:r>
+        <w:t>Step 2</w:t>
+      </w:r>
+      <w:r>
+        <w:t xml:space="preserve">, call the function </w:t>
+      </w:r>
+      <w:r>
+        <w:rPr>
+          <w:rFonts w:ascii="Courier New" w:hAnsi="Courier New" w:cs="Courier New"/>
+          <w:b/>
+          <w:bCs/>
+          <w:sz w:val="28"/>
+          <w:szCs w:val="28"/>
+        </w:rPr>
+        <w:t>&lt;</w:t>
+      </w:r>
+      <w:proofErr w:type="spellStart"/>
+      <w:r>
+        <w:rPr>
+          <w:rFonts w:ascii="Courier New" w:hAnsi="Courier New" w:cs="Courier New"/>
+          <w:b/>
+          <w:bCs/>
+          <w:sz w:val="28"/>
+          <w:szCs w:val="28"/>
+        </w:rPr>
+        <w:t>rightbend</w:t>
+      </w:r>
+      <w:proofErr w:type="spellEnd"/>
+      <w:r>
+        <w:rPr>
+          <w:rFonts w:ascii="Courier New" w:hAnsi="Courier New" w:cs="Courier New"/>
+          <w:b/>
+          <w:bCs/>
+          <w:sz w:val="28"/>
+          <w:szCs w:val="28"/>
+        </w:rPr>
+        <w:t>&gt;</w:t>
+      </w:r>
+      <w:r>
+        <w:rPr>
+          <w:rFonts w:ascii="Courier New" w:hAnsi="Courier New" w:cs="Courier New"/>
+          <w:b/>
+          <w:bCs/>
+          <w:sz w:val="28"/>
+          <w:szCs w:val="28"/>
+        </w:rPr>
+        <w:t xml:space="preserve"> </w:t>
+      </w:r>
+      <w:r>
+        <w:t>results in</w:t>
+      </w:r>
+      <w:r>
+        <w:rPr>
+          <w:rFonts w:ascii="Courier New" w:hAnsi="Courier New" w:cs="Courier New"/>
+          <w:b/>
+          <w:bCs/>
+          <w:sz w:val="28"/>
+          <w:szCs w:val="28"/>
+        </w:rPr>
+        <w:t xml:space="preserve"> </w:t>
+      </w:r>
+      <w:proofErr w:type="spellStart"/>
+      <w:r>
+        <w:rPr>
+          <w:rFonts w:ascii="Courier New" w:hAnsi="Courier New" w:cs="Courier New"/>
+          <w:b/>
+          <w:bCs/>
+          <w:sz w:val="28"/>
+          <w:szCs w:val="28"/>
+        </w:rPr>
+        <w:t>ffrrff</w:t>
+      </w:r>
+      <w:proofErr w:type="spellEnd"/>
+    </w:p>
+    <w:p>
+      <w:pPr>
+        <w:pStyle w:val="checkboxindent"/>
+        <w:numPr>
+          <w:ilvl w:val="0"/>
+          <w:numId w:val="13"/>
+        </w:numPr>
+      </w:pPr>
+      <w:r>
+        <w:t>You can also pass a parameter to your function</w:t>
+      </w:r>
+      <w:r>
+        <w:t xml:space="preserve">. </w:t>
+      </w:r>
+      <w:r>
+        <w:t>The k</w:t>
+      </w:r>
+      <w:r>
+        <w:t>ey word X gets replaced by what you put inside the () when you call the fun</w:t>
+      </w:r>
+      <w:r>
+        <w:t>c</w:t>
+      </w:r>
+      <w:r>
+        <w:t>tion</w:t>
+      </w:r>
+      <w:r>
+        <w:t>:</w:t>
+      </w:r>
+    </w:p>
+    <w:p>
+      <w:pPr>
+        <w:pStyle w:val="checkboxindent"/>
+        <w:numPr>
+          <w:ilvl w:val="1"/>
+          <w:numId w:val="13"/>
+        </w:numPr>
+      </w:pPr>
+      <w:r>
+        <w:rPr>
+          <w:rFonts w:ascii="Courier New" w:hAnsi="Courier New" w:cs="Courier New"/>
+          <w:b/>
+          <w:bCs/>
+          <w:sz w:val="28"/>
+          <w:szCs w:val="28"/>
+        </w:rPr>
+        <w:t>&lt;say</w:t>
+      </w:r>
+      <w:proofErr w:type="gramStart"/>
+      <w:r>
+        <w:rPr>
+          <w:rFonts w:ascii="Courier New" w:hAnsi="Courier New" w:cs="Courier New"/>
+          <w:b/>
+          <w:bCs/>
+          <w:sz w:val="28"/>
+          <w:szCs w:val="28"/>
+        </w:rPr>
+        <w:t>()=</w:t>
+      </w:r>
+      <w:proofErr w:type="gramEnd"/>
+      <w:r>
+        <w:rPr>
+          <w:rFonts w:ascii="Courier New" w:hAnsi="Courier New" w:cs="Courier New"/>
+          <w:b/>
+          <w:bCs/>
+          <w:sz w:val="28"/>
+          <w:szCs w:val="28"/>
+        </w:rPr>
+        <w:t>”X”&gt;</w:t>
+      </w:r>
+      <w:r>
+        <w:rPr>
+          <w:rFonts w:ascii="Courier New" w:hAnsi="Courier New" w:cs="Courier New"/>
+          <w:b/>
+          <w:bCs/>
+          <w:sz w:val="28"/>
+          <w:szCs w:val="28"/>
+        </w:rPr>
+        <w:t xml:space="preserve"> </w:t>
+      </w:r>
+      <w:r>
+        <w:rPr>
+          <w:rFonts w:ascii="Courier New" w:hAnsi="Courier New" w:cs="Courier New"/>
+          <w:b/>
+          <w:bCs/>
+          <w:sz w:val="28"/>
+          <w:szCs w:val="28"/>
+        </w:rPr>
+        <w:t>&lt;say(</w:t>
+      </w:r>
+      <w:r>
+        <w:rPr>
+          <w:rFonts w:ascii="Courier New" w:hAnsi="Courier New" w:cs="Courier New"/>
+          <w:b/>
+          <w:bCs/>
+          <w:sz w:val="28"/>
+          <w:szCs w:val="28"/>
+        </w:rPr>
+        <w:t>Hello</w:t>
+      </w:r>
+      <w:r>
+        <w:rPr>
+          <w:rFonts w:ascii="Courier New" w:hAnsi="Courier New" w:cs="Courier New"/>
+          <w:b/>
+          <w:bCs/>
+          <w:sz w:val="28"/>
+          <w:szCs w:val="28"/>
+        </w:rPr>
+        <w:t>)&gt;</w:t>
+      </w:r>
+      <w:r>
+        <w:rPr>
+          <w:rFonts w:ascii="Courier New" w:hAnsi="Courier New" w:cs="Courier New"/>
+          <w:b/>
+          <w:bCs/>
+          <w:sz w:val="28"/>
+          <w:szCs w:val="28"/>
+        </w:rPr>
+        <w:t xml:space="preserve"> </w:t>
+      </w:r>
+      <w:r>
+        <w:t>results i</w:t>
+      </w:r>
+      <w:r>
+        <w:t xml:space="preserve">n </w:t>
+      </w:r>
+      <w:r>
+        <w:t xml:space="preserve"> </w:t>
+      </w:r>
+      <w:r>
+        <w:rPr>
+          <w:rFonts w:ascii="Courier New" w:hAnsi="Courier New" w:cs="Courier New"/>
+          <w:b/>
+          <w:bCs/>
+          <w:sz w:val="28"/>
+          <w:szCs w:val="28"/>
+        </w:rPr>
+        <w:t>“Hello”</w:t>
       </w:r>
     </w:p>
     <w:p>
       <w:pPr>
         <w:pStyle w:val="checkboxindent"/>
         <w:ind w:left="720" w:firstLine="0"/>
+      </w:pPr>
+    </w:p>
+    <w:p>
+      <w:pPr>
+        <w:pStyle w:val="checkboxindent"/>
+        <w:rPr>
+          <w:rFonts w:ascii="Courier New" w:hAnsi="Courier New" w:cs="Courier New"/>
+          <w:b/>
+          <w:bCs/>
+          <w:sz w:val="28"/>
+          <w:szCs w:val="28"/>
+        </w:rPr>
+      </w:pPr>
+    </w:p>
+    <w:p>
+      <w:pPr>
+        <w:pStyle w:val="Heading1"/>
+      </w:pPr>
+      <w:r>
+        <w:lastRenderedPageBreak/>
+        <w:t>More PROGRAMMING Examples</w:t>
+      </w:r>
+    </w:p>
+    <w:p>
+      <w:pPr>
+        <w:pStyle w:val="checkboxindent"/>
+        <w:rPr>
+          <w:rFonts w:ascii="Courier New" w:hAnsi="Courier New" w:cs="Courier New"/>
+          <w:b/>
+          <w:bCs/>
+          <w:sz w:val="28"/>
+          <w:szCs w:val="28"/>
+        </w:rPr>
       </w:pPr>
     </w:p>
     <w:tbl>
@@ -2012,14 +2964,16 @@
         <w:tblLook w:val="04A0" w:firstRow="1" w:lastRow="0" w:firstColumn="1" w:lastColumn="0" w:noHBand="0" w:noVBand="1"/>
       </w:tblPr>
       <w:tblGrid>
-        <w:gridCol w:w="4106"/>
-        <w:gridCol w:w="3144"/>
-        <w:gridCol w:w="2100"/>
+        <w:gridCol w:w="5225"/>
+        <w:gridCol w:w="4001"/>
       </w:tblGrid>
       <w:tr>
+        <w:trPr>
+          <w:trHeight w:val="278"/>
+        </w:trPr>
         <w:tc>
           <w:tcPr>
-            <w:tcW w:w="4106" w:type="dxa"/>
+            <w:tcW w:w="5225" w:type="dxa"/>
           </w:tcPr>
           <w:p>
             <w:pPr>
@@ -2035,7 +2989,7 @@
         </w:tc>
         <w:tc>
           <w:tcPr>
-            <w:tcW w:w="3144" w:type="dxa"/>
+            <w:tcW w:w="4001" w:type="dxa"/>
           </w:tcPr>
           <w:p>
             <w:pPr>
@@ -2052,33 +3006,24 @@
             </w:r>
           </w:p>
         </w:tc>
+      </w:tr>
+      <w:tr>
+        <w:trPr>
+          <w:trHeight w:val="339"/>
+        </w:trPr>
         <w:tc>
           <w:tcPr>
-            <w:tcW w:w="2100" w:type="dxa"/>
-          </w:tcPr>
-          <w:p>
-            <w:pPr>
-              <w:pStyle w:val="checkboxindent"/>
-            </w:pPr>
-            <w:r>
-              <w:t>Result</w:t>
-            </w:r>
-            <w:r>
-              <w:t>s</w:t>
-            </w:r>
-          </w:p>
-        </w:tc>
-      </w:tr>
-      <w:tr>
-        <w:tc>
-          <w:tcPr>
-            <w:tcW w:w="4106" w:type="dxa"/>
+            <w:tcW w:w="5225" w:type="dxa"/>
           </w:tcPr>
           <w:p>
             <w:pPr>
               <w:pStyle w:val="checkboxindent"/>
               <w:rPr>
                 <w:rFonts w:ascii="Courier New" w:hAnsi="Courier New" w:cs="Courier New"/>
+                <w:b/>
+                <w:bCs/>
+                <w:sz w:val="28"/>
+                <w:szCs w:val="28"/>
               </w:rPr>
             </w:pPr>
             <w:r>
@@ -2089,13 +3034,35 @@
                 <w:sz w:val="28"/>
                 <w:szCs w:val="28"/>
               </w:rPr>
-              <w:t>&lt;rightbend=ffrrffrr&gt;</w:t>
+              <w:t>&lt;square</w:t>
+            </w:r>
+            <w:proofErr w:type="gramStart"/>
+            <w:r>
+              <w:rPr>
+                <w:rFonts w:ascii="Courier New" w:hAnsi="Courier New" w:cs="Courier New"/>
+                <w:b/>
+                <w:bCs/>
+                <w:sz w:val="28"/>
+                <w:szCs w:val="28"/>
+              </w:rPr>
+              <w:t>()=</w:t>
+            </w:r>
+            <w:proofErr w:type="gramEnd"/>
+            <w:r>
+              <w:rPr>
+                <w:rFonts w:ascii="Courier New" w:hAnsi="Courier New" w:cs="Courier New"/>
+                <w:b/>
+                <w:bCs/>
+                <w:sz w:val="28"/>
+                <w:szCs w:val="28"/>
+              </w:rPr>
+              <w:t>(Xf6r)ccc&gt;</w:t>
             </w:r>
           </w:p>
         </w:tc>
         <w:tc>
           <w:tcPr>
-            <w:tcW w:w="3144" w:type="dxa"/>
+            <w:tcW w:w="4001" w:type="dxa"/>
           </w:tcPr>
           <w:p>
             <w:pPr>
@@ -2117,13 +3084,85 @@
                 <w:sz w:val="28"/>
                 <w:szCs w:val="28"/>
               </w:rPr>
-              <w:t>&lt;rightbend&gt;</w:t>
+              <w:t>&lt;</w:t>
+            </w:r>
+            <w:proofErr w:type="gramStart"/>
+            <w:r>
+              <w:rPr>
+                <w:rFonts w:ascii="Courier New" w:hAnsi="Courier New" w:cs="Courier New"/>
+                <w:b/>
+                <w:bCs/>
+                <w:sz w:val="28"/>
+                <w:szCs w:val="28"/>
+              </w:rPr>
+              <w:t>square(</w:t>
+            </w:r>
+            <w:proofErr w:type="gramEnd"/>
+            <w:r>
+              <w:rPr>
+                <w:rFonts w:ascii="Courier New" w:hAnsi="Courier New" w:cs="Courier New"/>
+                <w:b/>
+                <w:bCs/>
+                <w:sz w:val="28"/>
+                <w:szCs w:val="28"/>
+              </w:rPr>
+              <w:t>3)&gt;</w:t>
+            </w:r>
+          </w:p>
+        </w:tc>
+      </w:tr>
+      <w:tr>
+        <w:trPr>
+          <w:trHeight w:val="339"/>
+        </w:trPr>
+        <w:tc>
+          <w:tcPr>
+            <w:tcW w:w="5225" w:type="dxa"/>
+          </w:tcPr>
+          <w:p>
+            <w:pPr>
+              <w:pStyle w:val="checkboxindent"/>
+              <w:rPr>
+                <w:rFonts w:ascii="Courier New" w:hAnsi="Courier New" w:cs="Courier New"/>
+              </w:rPr>
+            </w:pPr>
+            <w:r>
+              <w:rPr>
+                <w:rFonts w:ascii="Courier New" w:hAnsi="Courier New" w:cs="Courier New"/>
+                <w:b/>
+                <w:bCs/>
+                <w:sz w:val="28"/>
+                <w:szCs w:val="28"/>
+              </w:rPr>
+              <w:t>&lt;triangle</w:t>
+            </w:r>
+            <w:proofErr w:type="gramStart"/>
+            <w:r>
+              <w:rPr>
+                <w:rFonts w:ascii="Courier New" w:hAnsi="Courier New" w:cs="Courier New"/>
+                <w:b/>
+                <w:bCs/>
+                <w:sz w:val="28"/>
+                <w:szCs w:val="28"/>
+              </w:rPr>
+              <w:t>()=</w:t>
+            </w:r>
+            <w:proofErr w:type="gramEnd"/>
+            <w:r>
+              <w:rPr>
+                <w:rFonts w:ascii="Courier New" w:hAnsi="Courier New" w:cs="Courier New"/>
+                <w:b/>
+                <w:bCs/>
+                <w:sz w:val="28"/>
+                <w:szCs w:val="28"/>
+              </w:rPr>
+              <w:t>(Xf8r)2c&gt;</w:t>
             </w:r>
           </w:p>
         </w:tc>
         <w:tc>
           <w:tcPr>
-            <w:tcW w:w="2100" w:type="dxa"/>
+            <w:tcW w:w="4001" w:type="dxa"/>
           </w:tcPr>
           <w:p>
             <w:pPr>
@@ -2145,15 +3184,50 @@
                 <w:sz w:val="28"/>
                 <w:szCs w:val="28"/>
               </w:rPr>
-              <w:t>ffrrffrr</w:t>
+              <w:t>&lt;</w:t>
+            </w:r>
+            <w:proofErr w:type="gramStart"/>
+            <w:r>
+              <w:rPr>
+                <w:rFonts w:ascii="Courier New" w:hAnsi="Courier New" w:cs="Courier New"/>
+                <w:b/>
+                <w:bCs/>
+                <w:sz w:val="28"/>
+                <w:szCs w:val="28"/>
+              </w:rPr>
+              <w:t>triangle(</w:t>
+            </w:r>
+            <w:proofErr w:type="gramEnd"/>
+            <w:r>
+              <w:rPr>
+                <w:rFonts w:ascii="Courier New" w:hAnsi="Courier New" w:cs="Courier New"/>
+                <w:b/>
+                <w:bCs/>
+                <w:sz w:val="28"/>
+                <w:szCs w:val="28"/>
+              </w:rPr>
+              <w:t>4)</w:t>
+            </w:r>
+            <w:r>
+              <w:rPr>
+                <w:rFonts w:ascii="Courier New" w:hAnsi="Courier New" w:cs="Courier New"/>
+                <w:b/>
+                <w:bCs/>
+                <w:sz w:val="28"/>
+                <w:szCs w:val="28"/>
+              </w:rPr>
+              <w:t>&gt;</w:t>
             </w:r>
           </w:p>
         </w:tc>
       </w:tr>
       <w:tr>
+        <w:trPr>
+          <w:trHeight w:val="348"/>
+        </w:trPr>
         <w:tc>
           <w:tcPr>
-            <w:tcW w:w="4106" w:type="dxa"/>
+            <w:tcW w:w="5225" w:type="dxa"/>
           </w:tcPr>
           <w:p>
             <w:pPr>
@@ -2175,13 +3249,57 @@
                 <w:sz w:val="28"/>
                 <w:szCs w:val="28"/>
               </w:rPr>
-              <w:t>&lt;square()=(Xf6r)ccc&gt;</w:t>
+              <w:t>&lt;circle</w:t>
+            </w:r>
+            <w:proofErr w:type="gramStart"/>
+            <w:r>
+              <w:rPr>
+                <w:rFonts w:ascii="Courier New" w:hAnsi="Courier New" w:cs="Courier New"/>
+                <w:b/>
+                <w:bCs/>
+                <w:sz w:val="28"/>
+                <w:szCs w:val="28"/>
+              </w:rPr>
+              <w:t>()=</w:t>
+            </w:r>
+            <w:proofErr w:type="gramEnd"/>
+            <w:r>
+              <w:rPr>
+                <w:rFonts w:ascii="Courier New" w:hAnsi="Courier New" w:cs="Courier New"/>
+                <w:b/>
+                <w:bCs/>
+                <w:sz w:val="28"/>
+                <w:szCs w:val="28"/>
+              </w:rPr>
+              <w:t>(</w:t>
+            </w:r>
+            <w:proofErr w:type="spellStart"/>
+            <w:r>
+              <w:rPr>
+                <w:rFonts w:ascii="Courier New" w:hAnsi="Courier New" w:cs="Courier New"/>
+                <w:b/>
+                <w:bCs/>
+                <w:sz w:val="28"/>
+                <w:szCs w:val="28"/>
+              </w:rPr>
+              <w:t>Xfr</w:t>
+            </w:r>
+            <w:proofErr w:type="spellEnd"/>
+            <w:r>
+              <w:rPr>
+                <w:rFonts w:ascii="Courier New" w:hAnsi="Courier New" w:cs="Courier New"/>
+                <w:b/>
+                <w:bCs/>
+                <w:sz w:val="28"/>
+                <w:szCs w:val="28"/>
+              </w:rPr>
+              <w:t>)24c&gt;</w:t>
             </w:r>
           </w:p>
         </w:tc>
         <w:tc>
           <w:tcPr>
-            <w:tcW w:w="3144" w:type="dxa"/>
+            <w:tcW w:w="4001" w:type="dxa"/>
           </w:tcPr>
           <w:p>
             <w:pPr>
@@ -2203,13 +3321,60 @@
                 <w:sz w:val="28"/>
                 <w:szCs w:val="28"/>
               </w:rPr>
-              <w:t>&lt;square(3)&gt;</w:t>
+              <w:t>&lt;</w:t>
+            </w:r>
+            <w:proofErr w:type="gramStart"/>
+            <w:r>
+              <w:rPr>
+                <w:rFonts w:ascii="Courier New" w:hAnsi="Courier New" w:cs="Courier New"/>
+                <w:b/>
+                <w:bCs/>
+                <w:sz w:val="28"/>
+                <w:szCs w:val="28"/>
+              </w:rPr>
+              <w:t>circle</w:t>
+            </w:r>
+            <w:r>
+              <w:rPr>
+                <w:rFonts w:ascii="Courier New" w:hAnsi="Courier New" w:cs="Courier New"/>
+                <w:b/>
+                <w:bCs/>
+                <w:sz w:val="28"/>
+                <w:szCs w:val="28"/>
+              </w:rPr>
+              <w:t>(</w:t>
+            </w:r>
+            <w:proofErr w:type="gramEnd"/>
+            <w:r>
+              <w:rPr>
+                <w:rFonts w:ascii="Courier New" w:hAnsi="Courier New" w:cs="Courier New"/>
+                <w:b/>
+                <w:bCs/>
+                <w:sz w:val="28"/>
+                <w:szCs w:val="28"/>
+              </w:rPr>
+              <w:t>1</w:t>
+            </w:r>
+            <w:r>
+              <w:rPr>
+                <w:rFonts w:ascii="Courier New" w:hAnsi="Courier New" w:cs="Courier New"/>
+                <w:b/>
+                <w:bCs/>
+                <w:sz w:val="28"/>
+                <w:szCs w:val="28"/>
+              </w:rPr>
+              <w:t>)&gt;</w:t>
             </w:r>
           </w:p>
         </w:tc>
+      </w:tr>
+      <w:tr>
+        <w:trPr>
+          <w:trHeight w:val="339"/>
+        </w:trPr>
         <w:tc>
           <w:tcPr>
-            <w:tcW w:w="2100" w:type="dxa"/>
+            <w:tcW w:w="5225" w:type="dxa"/>
           </w:tcPr>
           <w:p>
             <w:pPr>
@@ -2231,15 +3396,47 @@
                 <w:sz w:val="28"/>
                 <w:szCs w:val="28"/>
               </w:rPr>
-              <w:t>(3f6r)ccc</w:t>
+              <w:t>&lt;</w:t>
+            </w:r>
+            <w:proofErr w:type="spellStart"/>
+            <w:r>
+              <w:rPr>
+                <w:rFonts w:ascii="Courier New" w:hAnsi="Courier New" w:cs="Courier New"/>
+                <w:b/>
+                <w:bCs/>
+                <w:sz w:val="28"/>
+                <w:szCs w:val="28"/>
+              </w:rPr>
+              <w:t>rotdisk</w:t>
+            </w:r>
+            <w:proofErr w:type="spellEnd"/>
+            <w:proofErr w:type="gramStart"/>
+            <w:r>
+              <w:rPr>
+                <w:rFonts w:ascii="Courier New" w:hAnsi="Courier New" w:cs="Courier New"/>
+                <w:b/>
+                <w:bCs/>
+                <w:sz w:val="28"/>
+                <w:szCs w:val="28"/>
+              </w:rPr>
+              <w:t>()=</w:t>
+            </w:r>
+            <w:proofErr w:type="gramEnd"/>
+            <w:r>
+              <w:rPr>
+                <w:rFonts w:ascii="Courier New" w:hAnsi="Courier New" w:cs="Courier New"/>
+                <w:b/>
+                <w:bCs/>
+                <w:sz w:val="28"/>
+                <w:szCs w:val="28"/>
+              </w:rPr>
+              <w:t>XI&lt;Disk&gt;&gt;</w:t>
             </w:r>
           </w:p>
         </w:tc>
-      </w:tr>
-      <w:tr>
         <w:tc>
           <w:tcPr>
-            <w:tcW w:w="4106" w:type="dxa"/>
+            <w:tcW w:w="4001" w:type="dxa"/>
           </w:tcPr>
           <w:p>
             <w:pPr>
@@ -2261,13 +3458,52 @@
                 <w:sz w:val="28"/>
                 <w:szCs w:val="28"/>
               </w:rPr>
-              <w:t>&lt;rotdisk()=XI&lt;Disk&gt;&gt;</w:t>
+              <w:t>&lt;</w:t>
+            </w:r>
+            <w:proofErr w:type="spellStart"/>
+            <w:proofErr w:type="gramStart"/>
+            <w:r>
+              <w:rPr>
+                <w:rFonts w:ascii="Courier New" w:hAnsi="Courier New" w:cs="Courier New"/>
+                <w:b/>
+                <w:bCs/>
+                <w:sz w:val="28"/>
+                <w:szCs w:val="28"/>
+              </w:rPr>
+              <w:t>rotdisk</w:t>
+            </w:r>
+            <w:proofErr w:type="spellEnd"/>
+            <w:r>
+              <w:rPr>
+                <w:rFonts w:ascii="Courier New" w:hAnsi="Courier New" w:cs="Courier New"/>
+                <w:b/>
+                <w:bCs/>
+                <w:sz w:val="28"/>
+                <w:szCs w:val="28"/>
+              </w:rPr>
+              <w:t>(</w:t>
+            </w:r>
+            <w:proofErr w:type="gramEnd"/>
+            <w:r>
+              <w:rPr>
+                <w:rFonts w:ascii="Courier New" w:hAnsi="Courier New" w:cs="Courier New"/>
+                <w:b/>
+                <w:bCs/>
+                <w:sz w:val="28"/>
+                <w:szCs w:val="28"/>
+              </w:rPr>
+              <w:t>6)&gt;</w:t>
             </w:r>
           </w:p>
         </w:tc>
+      </w:tr>
+      <w:tr>
+        <w:trPr>
+          <w:trHeight w:val="348"/>
+        </w:trPr>
         <w:tc>
           <w:tcPr>
-            <w:tcW w:w="3144" w:type="dxa"/>
+            <w:tcW w:w="5225" w:type="dxa"/>
           </w:tcPr>
           <w:p>
             <w:pPr>
@@ -2289,13 +3525,67 @@
                 <w:sz w:val="28"/>
                 <w:szCs w:val="28"/>
               </w:rPr>
-              <w:t>&lt;rotdisk(6)&gt;</w:t>
+              <w:t>&lt;</w:t>
+            </w:r>
+            <w:proofErr w:type="spellStart"/>
+            <w:r>
+              <w:rPr>
+                <w:rFonts w:ascii="Courier New" w:hAnsi="Courier New" w:cs="Courier New"/>
+                <w:b/>
+                <w:bCs/>
+                <w:sz w:val="28"/>
+                <w:szCs w:val="28"/>
+              </w:rPr>
+              <w:t>s</w:t>
+            </w:r>
+            <w:r>
+              <w:rPr>
+                <w:rFonts w:ascii="Courier New" w:hAnsi="Courier New" w:cs="Courier New"/>
+                <w:b/>
+                <w:bCs/>
+                <w:sz w:val="28"/>
+                <w:szCs w:val="28"/>
+              </w:rPr>
+              <w:t>pinthis</w:t>
+            </w:r>
+            <w:proofErr w:type="spellEnd"/>
+            <w:proofErr w:type="gramStart"/>
+            <w:r>
+              <w:rPr>
+                <w:rFonts w:ascii="Courier New" w:hAnsi="Courier New" w:cs="Courier New"/>
+                <w:b/>
+                <w:bCs/>
+                <w:sz w:val="28"/>
+                <w:szCs w:val="28"/>
+              </w:rPr>
+              <w:t>()=</w:t>
+            </w:r>
+            <w:proofErr w:type="gramEnd"/>
+            <w:r>
+              <w:rPr>
+                <w:rFonts w:ascii="Courier New" w:hAnsi="Courier New" w:cs="Courier New"/>
+                <w:b/>
+                <w:bCs/>
+                <w:sz w:val="28"/>
+                <w:szCs w:val="28"/>
+              </w:rPr>
+              <w:t>IX</w:t>
+            </w:r>
+            <w:r>
+              <w:rPr>
+                <w:rFonts w:ascii="Courier New" w:hAnsi="Courier New" w:cs="Courier New"/>
+                <w:b/>
+                <w:bCs/>
+                <w:sz w:val="28"/>
+                <w:szCs w:val="28"/>
+              </w:rPr>
+              <w:t>&gt;</w:t>
             </w:r>
           </w:p>
         </w:tc>
         <w:tc>
           <w:tcPr>
-            <w:tcW w:w="2100" w:type="dxa"/>
+            <w:tcW w:w="4001" w:type="dxa"/>
           </w:tcPr>
           <w:p>
             <w:pPr>
@@ -2317,28 +3607,9 @@
                 <w:sz w:val="28"/>
                 <w:szCs w:val="28"/>
               </w:rPr>
-              <w:t>6I&lt;Disk&gt;</w:t>
+              <w:t>&lt;</w:t>
             </w:r>
-          </w:p>
-        </w:tc>
-      </w:tr>
-      <w:tr>
-        <w:tc>
-          <w:tcPr>
-            <w:tcW w:w="4106" w:type="dxa"/>
-          </w:tcPr>
-          <w:p>
-            <w:pPr>
-              <w:pStyle w:val="checkboxindent"/>
-              <w:ind w:left="0" w:firstLine="0"/>
-              <w:rPr>
-                <w:rFonts w:ascii="Courier New" w:hAnsi="Courier New" w:cs="Courier New"/>
-                <w:b/>
-                <w:bCs/>
-                <w:sz w:val="28"/>
-                <w:szCs w:val="28"/>
-              </w:rPr>
-            </w:pPr>
+            <w:proofErr w:type="spellStart"/>
             <w:r>
               <w:rPr>
                 <w:rFonts w:ascii="Courier New" w:hAnsi="Courier New" w:cs="Courier New"/>
@@ -2347,26 +3618,9 @@
                 <w:sz w:val="28"/>
                 <w:szCs w:val="28"/>
               </w:rPr>
-              <w:t>&lt;say()=6r6b”X”&gt;</w:t>
+              <w:t>spinthis</w:t>
             </w:r>
-          </w:p>
-        </w:tc>
-        <w:tc>
-          <w:tcPr>
-            <w:tcW w:w="3144" w:type="dxa"/>
-          </w:tcPr>
-          <w:p>
-            <w:pPr>
-              <w:pStyle w:val="checkboxindent"/>
-              <w:ind w:left="0" w:firstLine="0"/>
-              <w:rPr>
-                <w:rFonts w:ascii="Courier New" w:hAnsi="Courier New" w:cs="Courier New"/>
-                <w:b/>
-                <w:bCs/>
-                <w:sz w:val="28"/>
-                <w:szCs w:val="28"/>
-              </w:rPr>
-            </w:pPr>
+            <w:proofErr w:type="spellEnd"/>
             <w:r>
               <w:rPr>
                 <w:rFonts w:ascii="Courier New" w:hAnsi="Courier New" w:cs="Courier New"/>
@@ -2375,26 +3629,8 @@
                 <w:sz w:val="28"/>
                 <w:szCs w:val="28"/>
               </w:rPr>
-              <w:t>&lt;say(Hi)&gt;</w:t>
+              <w:t>(</w:t>
             </w:r>
-          </w:p>
-        </w:tc>
-        <w:tc>
-          <w:tcPr>
-            <w:tcW w:w="2100" w:type="dxa"/>
-          </w:tcPr>
-          <w:p>
-            <w:pPr>
-              <w:pStyle w:val="checkboxindent"/>
-              <w:ind w:left="0" w:firstLine="0"/>
-              <w:rPr>
-                <w:rFonts w:ascii="Courier New" w:hAnsi="Courier New" w:cs="Courier New"/>
-                <w:b/>
-                <w:bCs/>
-                <w:sz w:val="28"/>
-                <w:szCs w:val="28"/>
-              </w:rPr>
-            </w:pPr>
             <w:r>
               <w:rPr>
                 <w:rFonts w:ascii="Courier New" w:hAnsi="Courier New" w:cs="Courier New"/>
@@ -2403,7 +3639,17 @@
                 <w:sz w:val="28"/>
                 <w:szCs w:val="28"/>
               </w:rPr>
-              <w:t>6r6b”Hi”</w:t>
+              <w:t>&lt;Torus&gt;</w:t>
+            </w:r>
+            <w:r>
+              <w:rPr>
+                <w:rFonts w:ascii="Courier New" w:hAnsi="Courier New" w:cs="Courier New"/>
+                <w:b/>
+                <w:bCs/>
+                <w:sz w:val="28"/>
+                <w:szCs w:val="28"/>
+              </w:rPr>
+              <w:t>)&gt;</w:t>
             </w:r>
           </w:p>
         </w:tc>
@@ -2426,10 +3672,16 @@
         <w:pStyle w:val="checkboxindent"/>
       </w:pPr>
       <w:r>
-        <w:t>Note that when you create a function that the capital letter ‘X’</w:t>
-      </w:r>
-      <w:r>
-        <w:t xml:space="preserve"> it </w:t>
+        <w:t>Note that when you create a function</w:t>
+      </w:r>
+      <w:r>
+        <w:t xml:space="preserve">, </w:t>
+      </w:r>
+      <w:r>
+        <w:t>the capital letter ‘X’</w:t>
+      </w:r>
+      <w:r>
+        <w:t xml:space="preserve"> </w:t>
       </w:r>
       <w:r>
         <w:t>will be replaced with whatever you pass in the parentheses ().</w:t>
@@ -2455,6 +3707,742 @@
       <w:r>
         <w:t xml:space="preserve"> function can even call itself, for some cool recursion!</w:t>
       </w:r>
+    </w:p>
+    <w:p>
+      <w:pPr>
+        <w:pStyle w:val="checkboxindent"/>
+      </w:pPr>
+    </w:p>
+    <w:p>
+      <w:pPr>
+        <w:pStyle w:val="checkboxindent"/>
+      </w:pPr>
+      <w:r>
+        <w:t>Stare at this for a while and figure out what it is doing:</w:t>
+      </w:r>
+    </w:p>
+    <w:p>
+      <w:pPr>
+        <w:pStyle w:val="checkboxindent"/>
+        <w:rPr>
+          <w:rFonts w:ascii="Courier New" w:hAnsi="Courier New" w:cs="Courier New"/>
+          <w:b/>
+          <w:bCs/>
+          <w:sz w:val="28"/>
+          <w:szCs w:val="28"/>
+        </w:rPr>
+      </w:pPr>
+      <w:r>
+        <w:rPr>
+          <w:rFonts w:ascii="Courier New" w:hAnsi="Courier New" w:cs="Courier New"/>
+          <w:b/>
+          <w:bCs/>
+          <w:sz w:val="28"/>
+          <w:szCs w:val="28"/>
+        </w:rPr>
+        <w:t>&lt;recurse</w:t>
+      </w:r>
+      <w:proofErr w:type="gramStart"/>
+      <w:r>
+        <w:rPr>
+          <w:rFonts w:ascii="Courier New" w:hAnsi="Courier New" w:cs="Courier New"/>
+          <w:b/>
+          <w:bCs/>
+          <w:sz w:val="28"/>
+          <w:szCs w:val="28"/>
+        </w:rPr>
+        <w:t>()=</w:t>
+      </w:r>
+      <w:proofErr w:type="gramEnd"/>
+      <w:r>
+        <w:rPr>
+          <w:rFonts w:ascii="Courier New" w:hAnsi="Courier New" w:cs="Courier New"/>
+          <w:b/>
+          <w:bCs/>
+          <w:sz w:val="28"/>
+          <w:szCs w:val="28"/>
+        </w:rPr>
+        <w:t>X[RX][LX]&gt;&lt;recurse(&lt;recurse(</w:t>
+      </w:r>
+      <w:proofErr w:type="spellStart"/>
+      <w:r>
+        <w:rPr>
+          <w:rFonts w:ascii="Courier New" w:hAnsi="Courier New" w:cs="Courier New"/>
+          <w:b/>
+          <w:bCs/>
+          <w:sz w:val="28"/>
+          <w:szCs w:val="28"/>
+        </w:rPr>
+        <w:t>fff</w:t>
+      </w:r>
+      <w:proofErr w:type="spellEnd"/>
+      <w:r>
+        <w:rPr>
+          <w:rFonts w:ascii="Courier New" w:hAnsi="Courier New" w:cs="Courier New"/>
+          <w:b/>
+          <w:bCs/>
+          <w:sz w:val="28"/>
+          <w:szCs w:val="28"/>
+        </w:rPr>
+        <w:t>)&gt;)&gt;</w:t>
+      </w:r>
+    </w:p>
+    <w:p>
+      <w:pPr>
+        <w:pStyle w:val="checkboxindent"/>
+        <w:rPr>
+          <w:rFonts w:ascii="Courier New" w:hAnsi="Courier New" w:cs="Courier New"/>
+          <w:b/>
+          <w:bCs/>
+          <w:sz w:val="28"/>
+          <w:szCs w:val="28"/>
+        </w:rPr>
+      </w:pPr>
+    </w:p>
+    <w:p>
+      <w:pPr>
+        <w:pStyle w:val="Heading1"/>
+      </w:pPr>
+      <w:r>
+        <w:t>Some BASIC CONCEPTS</w:t>
+      </w:r>
+    </w:p>
+    <w:p>
+      <w:pPr>
+        <w:pStyle w:val="checkboxindent"/>
+        <w:rPr>
+          <w:rFonts w:ascii="Courier New" w:hAnsi="Courier New" w:cs="Courier New"/>
+          <w:b/>
+          <w:bCs/>
+          <w:sz w:val="28"/>
+          <w:szCs w:val="28"/>
+        </w:rPr>
+      </w:pPr>
+    </w:p>
+    <w:p>
+      <w:pPr>
+        <w:pStyle w:val="checkboxindent"/>
+      </w:pPr>
+      <w:r>
+        <w:t>All these are the same</w:t>
+      </w:r>
+      <w:r>
+        <w:t>, and draw a square:</w:t>
+      </w:r>
+    </w:p>
+    <w:p>
+      <w:pPr>
+        <w:pStyle w:val="checkboxindent"/>
+        <w:ind w:left="714"/>
+        <w:rPr>
+          <w:rFonts w:ascii="Courier New" w:hAnsi="Courier New" w:cs="Courier New"/>
+          <w:b/>
+          <w:bCs/>
+          <w:sz w:val="28"/>
+          <w:szCs w:val="28"/>
+        </w:rPr>
+      </w:pPr>
+      <w:proofErr w:type="spellStart"/>
+      <w:r>
+        <w:rPr>
+          <w:rFonts w:ascii="Courier New" w:hAnsi="Courier New" w:cs="Courier New"/>
+          <w:b/>
+          <w:bCs/>
+          <w:sz w:val="28"/>
+          <w:szCs w:val="28"/>
+        </w:rPr>
+        <w:t>ffffrrrrrrffffrrrrrrffffrrrrrrffffrrrrrr</w:t>
+      </w:r>
+      <w:proofErr w:type="spellEnd"/>
+    </w:p>
+    <w:p>
+      <w:pPr>
+        <w:pStyle w:val="checkboxindent"/>
+        <w:ind w:left="714"/>
+        <w:rPr>
+          <w:rFonts w:ascii="Courier New" w:hAnsi="Courier New" w:cs="Courier New"/>
+          <w:b/>
+          <w:bCs/>
+          <w:sz w:val="28"/>
+          <w:szCs w:val="28"/>
+        </w:rPr>
+      </w:pPr>
+      <w:r>
+        <w:rPr>
+          <w:rFonts w:ascii="Courier New" w:hAnsi="Courier New" w:cs="Courier New"/>
+          <w:b/>
+          <w:bCs/>
+          <w:sz w:val="28"/>
+          <w:szCs w:val="28"/>
+        </w:rPr>
+        <w:t>4f6r4f6r4f6r4f6r</w:t>
+      </w:r>
+    </w:p>
+    <w:p>
+      <w:pPr>
+        <w:pStyle w:val="checkboxindent"/>
+        <w:ind w:firstLine="0"/>
+        <w:rPr>
+          <w:rFonts w:ascii="Courier New" w:hAnsi="Courier New" w:cs="Courier New"/>
+          <w:b/>
+          <w:bCs/>
+          <w:sz w:val="28"/>
+          <w:szCs w:val="28"/>
+        </w:rPr>
+      </w:pPr>
+      <w:r>
+        <w:rPr>
+          <w:rFonts w:ascii="Courier New" w:hAnsi="Courier New" w:cs="Courier New"/>
+          <w:b/>
+          <w:bCs/>
+          <w:sz w:val="28"/>
+          <w:szCs w:val="28"/>
+        </w:rPr>
+        <w:t>(4f6</w:t>
+      </w:r>
+      <w:proofErr w:type="gramStart"/>
+      <w:r>
+        <w:rPr>
+          <w:rFonts w:ascii="Courier New" w:hAnsi="Courier New" w:cs="Courier New"/>
+          <w:b/>
+          <w:bCs/>
+          <w:sz w:val="28"/>
+          <w:szCs w:val="28"/>
+        </w:rPr>
+        <w:t>r)ccc</w:t>
+      </w:r>
+      <w:proofErr w:type="gramEnd"/>
+    </w:p>
+    <w:p>
+      <w:pPr>
+        <w:pStyle w:val="checkboxindent"/>
+        <w:ind w:firstLine="0"/>
+        <w:rPr>
+          <w:rFonts w:ascii="Courier New" w:hAnsi="Courier New" w:cs="Courier New"/>
+          <w:b/>
+          <w:bCs/>
+          <w:sz w:val="28"/>
+          <w:szCs w:val="28"/>
+        </w:rPr>
+      </w:pPr>
+      <w:r>
+        <w:rPr>
+          <w:rFonts w:ascii="Courier New" w:hAnsi="Courier New" w:cs="Courier New"/>
+          <w:b/>
+          <w:bCs/>
+          <w:sz w:val="28"/>
+          <w:szCs w:val="28"/>
+        </w:rPr>
+        <w:t>&lt;square</w:t>
+      </w:r>
+      <w:proofErr w:type="gramStart"/>
+      <w:r>
+        <w:rPr>
+          <w:rFonts w:ascii="Courier New" w:hAnsi="Courier New" w:cs="Courier New"/>
+          <w:b/>
+          <w:bCs/>
+          <w:sz w:val="28"/>
+          <w:szCs w:val="28"/>
+        </w:rPr>
+        <w:t>()=</w:t>
+      </w:r>
+      <w:proofErr w:type="gramEnd"/>
+      <w:r>
+        <w:rPr>
+          <w:rFonts w:ascii="Courier New" w:hAnsi="Courier New" w:cs="Courier New"/>
+          <w:b/>
+          <w:bCs/>
+          <w:sz w:val="28"/>
+          <w:szCs w:val="28"/>
+        </w:rPr>
+        <w:t>(Xf6r)3c&gt;&lt;square(4)&gt;</w:t>
+      </w:r>
+    </w:p>
+    <w:p>
+      <w:pPr>
+        <w:pStyle w:val="checkboxindent"/>
+        <w:ind w:left="0" w:firstLine="0"/>
+        <w:rPr>
+          <w:rFonts w:ascii="Courier New" w:hAnsi="Courier New" w:cs="Courier New"/>
+          <w:b/>
+          <w:bCs/>
+          <w:sz w:val="28"/>
+          <w:szCs w:val="28"/>
+        </w:rPr>
+      </w:pPr>
+    </w:p>
+    <w:p>
+      <w:pPr>
+        <w:pStyle w:val="checkboxindent"/>
+      </w:pPr>
+      <w:r>
+        <w:t>A fill circle is 360 degrees, an ‘r’ command only rotates 15 degrees. So, it takes 24 ‘r’ commands to make a full circle.</w:t>
+      </w:r>
+    </w:p>
+    <w:p>
+      <w:pPr>
+        <w:pStyle w:val="checkboxindent"/>
+        <w:ind w:left="0" w:firstLine="0"/>
+        <w:rPr>
+          <w:rFonts w:ascii="Courier New" w:hAnsi="Courier New" w:cs="Courier New"/>
+          <w:b/>
+          <w:bCs/>
+          <w:sz w:val="28"/>
+          <w:szCs w:val="28"/>
+        </w:rPr>
+      </w:pPr>
+      <w:r>
+        <w:rPr>
+          <w:rFonts w:ascii="Courier New" w:hAnsi="Courier New" w:cs="Courier New"/>
+          <w:b/>
+          <w:bCs/>
+          <w:sz w:val="28"/>
+          <w:szCs w:val="28"/>
+        </w:rPr>
+        <w:tab/>
+        <w:t>(</w:t>
+      </w:r>
+      <w:proofErr w:type="spellStart"/>
+      <w:r>
+        <w:rPr>
+          <w:rFonts w:ascii="Courier New" w:hAnsi="Courier New" w:cs="Courier New"/>
+          <w:b/>
+          <w:bCs/>
+          <w:sz w:val="28"/>
+          <w:szCs w:val="28"/>
+        </w:rPr>
+        <w:t>fr</w:t>
+      </w:r>
+      <w:proofErr w:type="spellEnd"/>
+      <w:r>
+        <w:rPr>
+          <w:rFonts w:ascii="Courier New" w:hAnsi="Courier New" w:cs="Courier New"/>
+          <w:b/>
+          <w:bCs/>
+          <w:sz w:val="28"/>
+          <w:szCs w:val="28"/>
+        </w:rPr>
+        <w:t>)24c</w:t>
+      </w:r>
+    </w:p>
+    <w:p>
+      <w:pPr>
+        <w:pStyle w:val="checkboxindent"/>
+        <w:ind w:left="0" w:firstLine="0"/>
+        <w:rPr>
+          <w:rFonts w:ascii="Courier New" w:hAnsi="Courier New" w:cs="Courier New"/>
+          <w:b/>
+          <w:bCs/>
+          <w:sz w:val="28"/>
+          <w:szCs w:val="28"/>
+        </w:rPr>
+      </w:pPr>
+    </w:p>
+    <w:p>
+      <w:pPr>
+        <w:pStyle w:val="checkboxindent"/>
+      </w:pPr>
+      <w:r>
+        <w:t>Start with a circle and make it wacky by adding dynamic motion:</w:t>
+      </w:r>
+    </w:p>
+    <w:p>
+      <w:pPr>
+        <w:pStyle w:val="checkboxindent"/>
+        <w:ind w:left="0" w:firstLine="0"/>
+        <w:rPr>
+          <w:rFonts w:ascii="Courier New" w:hAnsi="Courier New" w:cs="Courier New"/>
+          <w:b/>
+          <w:bCs/>
+          <w:sz w:val="28"/>
+          <w:szCs w:val="28"/>
+        </w:rPr>
+      </w:pPr>
+      <w:r>
+        <w:rPr>
+          <w:rFonts w:ascii="Courier New" w:hAnsi="Courier New" w:cs="Courier New"/>
+          <w:b/>
+          <w:bCs/>
+          <w:sz w:val="28"/>
+          <w:szCs w:val="28"/>
+        </w:rPr>
+        <w:t>(</w:t>
+      </w:r>
+      <w:proofErr w:type="spellStart"/>
+      <w:r>
+        <w:rPr>
+          <w:rFonts w:ascii="Courier New" w:hAnsi="Courier New" w:cs="Courier New"/>
+          <w:b/>
+          <w:bCs/>
+          <w:sz w:val="28"/>
+          <w:szCs w:val="28"/>
+        </w:rPr>
+        <w:t>fR</w:t>
+      </w:r>
+      <w:proofErr w:type="spellEnd"/>
+      <w:r>
+        <w:rPr>
+          <w:rFonts w:ascii="Courier New" w:hAnsi="Courier New" w:cs="Courier New"/>
+          <w:b/>
+          <w:bCs/>
+          <w:sz w:val="28"/>
+          <w:szCs w:val="28"/>
+        </w:rPr>
+        <w:t>)24</w:t>
+      </w:r>
+      <w:proofErr w:type="gramStart"/>
+      <w:r>
+        <w:rPr>
+          <w:rFonts w:ascii="Courier New" w:hAnsi="Courier New" w:cs="Courier New"/>
+          <w:b/>
+          <w:bCs/>
+          <w:sz w:val="28"/>
+          <w:szCs w:val="28"/>
+        </w:rPr>
+        <w:t xml:space="preserve">c  </w:t>
+      </w:r>
+      <w:r>
+        <w:rPr>
+          <w:rFonts w:ascii="Courier New" w:hAnsi="Courier New" w:cs="Courier New"/>
+          <w:b/>
+          <w:bCs/>
+          <w:sz w:val="28"/>
+          <w:szCs w:val="28"/>
+        </w:rPr>
+        <w:tab/>
+      </w:r>
+      <w:proofErr w:type="gramEnd"/>
+      <w:r>
+        <w:rPr>
+          <w:rFonts w:ascii="Courier New" w:hAnsi="Courier New" w:cs="Courier New"/>
+          <w:b/>
+          <w:bCs/>
+          <w:sz w:val="28"/>
+          <w:szCs w:val="28"/>
+        </w:rPr>
+        <w:tab/>
+      </w:r>
+      <w:r>
+        <w:rPr>
+          <w:rFonts w:ascii="Courier New" w:hAnsi="Courier New" w:cs="Courier New"/>
+          <w:b/>
+          <w:bCs/>
+          <w:sz w:val="28"/>
+          <w:szCs w:val="28"/>
+        </w:rPr>
+        <w:tab/>
+      </w:r>
+      <w:r>
+        <w:rPr>
+          <w:rFonts w:ascii="Courier New" w:hAnsi="Courier New" w:cs="Courier New"/>
+          <w:b/>
+          <w:bCs/>
+          <w:sz w:val="28"/>
+          <w:szCs w:val="28"/>
+        </w:rPr>
+        <w:t xml:space="preserve">** we </w:t>
+      </w:r>
+      <w:r>
+        <w:rPr>
+          <w:rFonts w:ascii="Courier New" w:hAnsi="Courier New" w:cs="Courier New"/>
+          <w:b/>
+          <w:bCs/>
+          <w:sz w:val="28"/>
+          <w:szCs w:val="28"/>
+        </w:rPr>
+        <w:t xml:space="preserve">change the ‘r’ to </w:t>
+      </w:r>
+      <w:r>
+        <w:rPr>
+          <w:rFonts w:ascii="Courier New" w:hAnsi="Courier New" w:cs="Courier New"/>
+          <w:b/>
+          <w:bCs/>
+          <w:sz w:val="28"/>
+          <w:szCs w:val="28"/>
+        </w:rPr>
+        <w:t>‘R’</w:t>
+      </w:r>
+    </w:p>
+    <w:p>
+      <w:pPr>
+        <w:pStyle w:val="checkboxindent"/>
+        <w:ind w:left="0" w:firstLine="0"/>
+        <w:rPr>
+          <w:rFonts w:ascii="Courier New" w:hAnsi="Courier New" w:cs="Courier New"/>
+          <w:b/>
+          <w:bCs/>
+          <w:sz w:val="28"/>
+          <w:szCs w:val="28"/>
+        </w:rPr>
+      </w:pPr>
+      <w:r>
+        <w:rPr>
+          <w:rFonts w:ascii="Courier New" w:hAnsi="Courier New" w:cs="Courier New"/>
+          <w:b/>
+          <w:bCs/>
+          <w:sz w:val="28"/>
+          <w:szCs w:val="28"/>
+        </w:rPr>
+        <w:t>(</w:t>
+      </w:r>
+      <w:proofErr w:type="spellStart"/>
+      <w:r>
+        <w:rPr>
+          <w:rFonts w:ascii="Courier New" w:hAnsi="Courier New" w:cs="Courier New"/>
+          <w:b/>
+          <w:bCs/>
+          <w:sz w:val="28"/>
+          <w:szCs w:val="28"/>
+        </w:rPr>
+        <w:t>fIr</w:t>
+      </w:r>
+      <w:proofErr w:type="spellEnd"/>
+      <w:r>
+        <w:rPr>
+          <w:rFonts w:ascii="Courier New" w:hAnsi="Courier New" w:cs="Courier New"/>
+          <w:b/>
+          <w:bCs/>
+          <w:sz w:val="28"/>
+          <w:szCs w:val="28"/>
+        </w:rPr>
+        <w:t xml:space="preserve">)24c </w:t>
+      </w:r>
+      <w:r>
+        <w:rPr>
+          <w:rFonts w:ascii="Courier New" w:hAnsi="Courier New" w:cs="Courier New"/>
+          <w:b/>
+          <w:bCs/>
+          <w:sz w:val="28"/>
+          <w:szCs w:val="28"/>
+        </w:rPr>
+        <w:tab/>
+      </w:r>
+      <w:r>
+        <w:rPr>
+          <w:rFonts w:ascii="Courier New" w:hAnsi="Courier New" w:cs="Courier New"/>
+          <w:b/>
+          <w:bCs/>
+          <w:sz w:val="28"/>
+          <w:szCs w:val="28"/>
+        </w:rPr>
+        <w:tab/>
+      </w:r>
+      <w:r>
+        <w:rPr>
+          <w:rFonts w:ascii="Courier New" w:hAnsi="Courier New" w:cs="Courier New"/>
+          <w:b/>
+          <w:bCs/>
+          <w:sz w:val="28"/>
+          <w:szCs w:val="28"/>
+        </w:rPr>
+        <w:tab/>
+      </w:r>
+      <w:r>
+        <w:rPr>
+          <w:rFonts w:ascii="Courier New" w:hAnsi="Courier New" w:cs="Courier New"/>
+          <w:b/>
+          <w:bCs/>
+          <w:sz w:val="28"/>
+          <w:szCs w:val="28"/>
+        </w:rPr>
+        <w:t xml:space="preserve">** we added a dynamic </w:t>
+      </w:r>
+      <w:r>
+        <w:rPr>
+          <w:rFonts w:ascii="Courier New" w:hAnsi="Courier New" w:cs="Courier New"/>
+          <w:b/>
+          <w:bCs/>
+          <w:sz w:val="28"/>
+          <w:szCs w:val="28"/>
+        </w:rPr>
+        <w:t>s</w:t>
+      </w:r>
+      <w:r>
+        <w:rPr>
+          <w:rFonts w:ascii="Courier New" w:hAnsi="Courier New" w:cs="Courier New"/>
+          <w:b/>
+          <w:bCs/>
+          <w:sz w:val="28"/>
+          <w:szCs w:val="28"/>
+        </w:rPr>
+        <w:t>pin</w:t>
+      </w:r>
+    </w:p>
+    <w:p>
+      <w:pPr>
+        <w:pStyle w:val="checkboxindent"/>
+        <w:ind w:left="0" w:firstLine="0"/>
+        <w:rPr>
+          <w:rFonts w:ascii="Courier New" w:hAnsi="Courier New" w:cs="Courier New"/>
+          <w:b/>
+          <w:bCs/>
+          <w:sz w:val="28"/>
+          <w:szCs w:val="28"/>
+        </w:rPr>
+      </w:pPr>
+      <w:r>
+        <w:rPr>
+          <w:rFonts w:ascii="Courier New" w:hAnsi="Courier New" w:cs="Courier New"/>
+          <w:b/>
+          <w:bCs/>
+          <w:sz w:val="28"/>
+          <w:szCs w:val="28"/>
+        </w:rPr>
+        <w:t>(</w:t>
+      </w:r>
+      <w:proofErr w:type="spellStart"/>
+      <w:r>
+        <w:rPr>
+          <w:rFonts w:ascii="Courier New" w:hAnsi="Courier New" w:cs="Courier New"/>
+          <w:b/>
+          <w:bCs/>
+          <w:sz w:val="28"/>
+          <w:szCs w:val="28"/>
+        </w:rPr>
+        <w:t>fOUR</w:t>
+      </w:r>
+      <w:proofErr w:type="spellEnd"/>
+      <w:r>
+        <w:rPr>
+          <w:rFonts w:ascii="Courier New" w:hAnsi="Courier New" w:cs="Courier New"/>
+          <w:b/>
+          <w:bCs/>
+          <w:sz w:val="28"/>
+          <w:szCs w:val="28"/>
+        </w:rPr>
+        <w:t xml:space="preserve">)24c </w:t>
+      </w:r>
+      <w:r>
+        <w:rPr>
+          <w:rFonts w:ascii="Courier New" w:hAnsi="Courier New" w:cs="Courier New"/>
+          <w:b/>
+          <w:bCs/>
+          <w:sz w:val="28"/>
+          <w:szCs w:val="28"/>
+        </w:rPr>
+        <w:tab/>
+      </w:r>
+      <w:r>
+        <w:rPr>
+          <w:rFonts w:ascii="Courier New" w:hAnsi="Courier New" w:cs="Courier New"/>
+          <w:b/>
+          <w:bCs/>
+          <w:sz w:val="28"/>
+          <w:szCs w:val="28"/>
+        </w:rPr>
+        <w:tab/>
+      </w:r>
+      <w:r>
+        <w:rPr>
+          <w:rFonts w:ascii="Courier New" w:hAnsi="Courier New" w:cs="Courier New"/>
+          <w:b/>
+          <w:bCs/>
+          <w:sz w:val="28"/>
+          <w:szCs w:val="28"/>
+        </w:rPr>
+        <w:tab/>
+      </w:r>
+      <w:r>
+        <w:rPr>
+          <w:rFonts w:ascii="Courier New" w:hAnsi="Courier New" w:cs="Courier New"/>
+          <w:b/>
+          <w:bCs/>
+          <w:sz w:val="28"/>
+          <w:szCs w:val="28"/>
+        </w:rPr>
+        <w:t>** Really Wacky</w:t>
+      </w:r>
+    </w:p>
+    <w:p>
+      <w:pPr>
+        <w:pStyle w:val="checkboxindent"/>
+        <w:ind w:left="0" w:firstLine="0"/>
+        <w:rPr>
+          <w:rFonts w:ascii="Courier New" w:hAnsi="Courier New" w:cs="Courier New"/>
+          <w:b/>
+          <w:bCs/>
+          <w:sz w:val="28"/>
+          <w:szCs w:val="28"/>
+        </w:rPr>
+      </w:pPr>
+      <w:r>
+        <w:rPr>
+          <w:rFonts w:ascii="Courier New" w:hAnsi="Courier New" w:cs="Courier New"/>
+          <w:b/>
+          <w:bCs/>
+          <w:sz w:val="28"/>
+          <w:szCs w:val="28"/>
+        </w:rPr>
+        <w:t>(</w:t>
+      </w:r>
+      <w:proofErr w:type="spellStart"/>
+      <w:r>
+        <w:rPr>
+          <w:rFonts w:ascii="Courier New" w:hAnsi="Courier New" w:cs="Courier New"/>
+          <w:b/>
+          <w:bCs/>
+          <w:sz w:val="28"/>
+          <w:szCs w:val="28"/>
+        </w:rPr>
+        <w:t>fOUR</w:t>
+      </w:r>
+      <w:proofErr w:type="spellEnd"/>
+      <w:r>
+        <w:rPr>
+          <w:rFonts w:ascii="Courier New" w:hAnsi="Courier New" w:cs="Courier New"/>
+          <w:b/>
+          <w:bCs/>
+          <w:sz w:val="28"/>
+          <w:szCs w:val="28"/>
+        </w:rPr>
+        <w:t>)</w:t>
+      </w:r>
+      <w:r>
+        <w:rPr>
+          <w:rFonts w:ascii="Courier New" w:hAnsi="Courier New" w:cs="Courier New"/>
+          <w:b/>
+          <w:bCs/>
+          <w:sz w:val="28"/>
+          <w:szCs w:val="28"/>
+        </w:rPr>
+        <w:t xml:space="preserve">24c&lt;Rocket&gt; </w:t>
+      </w:r>
+      <w:r>
+        <w:rPr>
+          <w:rFonts w:ascii="Courier New" w:hAnsi="Courier New" w:cs="Courier New"/>
+          <w:b/>
+          <w:bCs/>
+          <w:sz w:val="28"/>
+          <w:szCs w:val="28"/>
+        </w:rPr>
+        <w:tab/>
+        <w:t>** Now that’s just hilarious!</w:t>
+      </w:r>
+    </w:p>
+    <w:p>
+      <w:pPr>
+        <w:pStyle w:val="checkboxindent"/>
+        <w:ind w:left="0" w:firstLine="0"/>
+        <w:rPr>
+          <w:rFonts w:ascii="Courier New" w:hAnsi="Courier New" w:cs="Courier New"/>
+          <w:b/>
+          <w:bCs/>
+          <w:sz w:val="28"/>
+          <w:szCs w:val="28"/>
+        </w:rPr>
+      </w:pPr>
+    </w:p>
+    <w:p>
+      <w:pPr>
+        <w:pStyle w:val="checkboxindent"/>
+        <w:rPr>
+          <w:rFonts w:ascii="Courier New" w:hAnsi="Courier New" w:cs="Courier New"/>
+          <w:b/>
+          <w:bCs/>
+          <w:sz w:val="28"/>
+          <w:szCs w:val="28"/>
+        </w:rPr>
+      </w:pPr>
     </w:p>
     <w:sectPr>
       <w:type w:val="continuous"/>
@@ -2500,26 +4488,6 @@
 </file>
 
 <file path=word/footer1.xml><?xml version="1.0" encoding="utf-8"?>
-<w:ftr xmlns:wpc="http://schemas.microsoft.com/office/word/2010/wordprocessingCanvas" xmlns:cx="http://schemas.microsoft.com/office/drawing/2014/chartex" xmlns:cx1="http://schemas.microsoft.com/office/drawing/2015/9/8/chartex" xmlns:cx2="http://schemas.microsoft.com/office/drawing/2015/10/21/chartex" xmlns:cx3="http://schemas.microsoft.com/office/drawing/2016/5/9/chartex" xmlns:cx4="http://schemas.microsoft.com/office/drawing/2016/5/10/chartex" xmlns:cx5="http://schemas.microsoft.com/office/drawing/2016/5/11/chartex" xmlns:cx6="http://schemas.microsoft.com/office/drawing/2016/5/12/chartex" xmlns:cx7="http://schemas.microsoft.com/office/drawing/2016/5/13/chartex" xmlns:cx8="http://schemas.microsoft.com/office/drawing/2016/5/14/chartex" xmlns:mc="http://schemas.openxmlformats.org/markup-compatibility/2006" xmlns:aink="http://schemas.microsoft.com/office/drawing/2016/ink" xmlns:am3d="http://schemas.microsoft.com/office/drawing/2017/model3d" xmlns:o="urn:schemas-microsoft-com:office:office" xmlns:r="http://schemas.openxmlformats.org/officeDocument/2006/relationships" xmlns:m="http://schemas.openxmlformats.org/officeDocument/2006/math" xmlns:v="urn:schemas-microsoft-com:vml" xmlns:wp14="http://schemas.microsoft.com/office/word/2010/wordprocessingDrawing" xmlns:wp="http://schemas.openxmlformats.org/drawingml/2006/wordprocessingDrawing" xmlns:w10="urn:schemas-microsoft-com:office:word" xmlns:w="http://schemas.openxmlformats.org/wordprocessingml/2006/main" xmlns:w14="http://schemas.microsoft.com/office/word/2010/wordml" xmlns:w15="http://schemas.microsoft.com/office/word/2012/wordml" xmlns:w16cex="http://schemas.microsoft.com/office/word/2018/wordml/cex" xmlns:w16cid="http://schemas.microsoft.com/office/word/2016/wordml/cid" xmlns:w16="http://schemas.microsoft.com/office/word/2018/wordml" xmlns:w16se="http://schemas.microsoft.com/office/word/2015/wordml/symex" xmlns:wpg="http://schemas.microsoft.com/office/word/2010/wordprocessingGroup" xmlns:wpi="http://schemas.microsoft.com/office/word/2010/wordprocessingInk" xmlns:wne="http://schemas.microsoft.com/office/word/2006/wordml" xmlns:wps="http://schemas.microsoft.com/office/word/2010/wordprocessingShape" mc:Ignorable="w14 w15 w16se w16cid w16 w16cex wp14">
-  <w:p>
-    <w:pPr>
-      <w:pStyle w:val="Footer"/>
-    </w:pPr>
-  </w:p>
-</w:ftr>
-</file>
-
-<file path=word/footer2.xml><?xml version="1.0" encoding="utf-8"?>
-<w:ftr xmlns:wpc="http://schemas.microsoft.com/office/word/2010/wordprocessingCanvas" xmlns:cx="http://schemas.microsoft.com/office/drawing/2014/chartex" xmlns:cx1="http://schemas.microsoft.com/office/drawing/2015/9/8/chartex" xmlns:cx2="http://schemas.microsoft.com/office/drawing/2015/10/21/chartex" xmlns:cx3="http://schemas.microsoft.com/office/drawing/2016/5/9/chartex" xmlns:cx4="http://schemas.microsoft.com/office/drawing/2016/5/10/chartex" xmlns:cx5="http://schemas.microsoft.com/office/drawing/2016/5/11/chartex" xmlns:cx6="http://schemas.microsoft.com/office/drawing/2016/5/12/chartex" xmlns:cx7="http://schemas.microsoft.com/office/drawing/2016/5/13/chartex" xmlns:cx8="http://schemas.microsoft.com/office/drawing/2016/5/14/chartex" xmlns:mc="http://schemas.openxmlformats.org/markup-compatibility/2006" xmlns:aink="http://schemas.microsoft.com/office/drawing/2016/ink" xmlns:am3d="http://schemas.microsoft.com/office/drawing/2017/model3d" xmlns:o="urn:schemas-microsoft-com:office:office" xmlns:r="http://schemas.openxmlformats.org/officeDocument/2006/relationships" xmlns:m="http://schemas.openxmlformats.org/officeDocument/2006/math" xmlns:v="urn:schemas-microsoft-com:vml" xmlns:wp14="http://schemas.microsoft.com/office/word/2010/wordprocessingDrawing" xmlns:wp="http://schemas.openxmlformats.org/drawingml/2006/wordprocessingDrawing" xmlns:w10="urn:schemas-microsoft-com:office:word" xmlns:w="http://schemas.openxmlformats.org/wordprocessingml/2006/main" xmlns:w14="http://schemas.microsoft.com/office/word/2010/wordml" xmlns:w15="http://schemas.microsoft.com/office/word/2012/wordml" xmlns:w16cex="http://schemas.microsoft.com/office/word/2018/wordml/cex" xmlns:w16cid="http://schemas.microsoft.com/office/word/2016/wordml/cid" xmlns:w16="http://schemas.microsoft.com/office/word/2018/wordml" xmlns:w16se="http://schemas.microsoft.com/office/word/2015/wordml/symex" xmlns:wpg="http://schemas.microsoft.com/office/word/2010/wordprocessingGroup" xmlns:wpi="http://schemas.microsoft.com/office/word/2010/wordprocessingInk" xmlns:wne="http://schemas.microsoft.com/office/word/2006/wordml" xmlns:wps="http://schemas.microsoft.com/office/word/2010/wordprocessingShape" mc:Ignorable="w14 w15 w16se w16cid w16 w16cex wp14">
-  <w:p>
-    <w:pPr>
-      <w:pStyle w:val="Footer"/>
-    </w:pPr>
-  </w:p>
-</w:ftr>
-</file>
-
-<file path=word/footer3.xml><?xml version="1.0" encoding="utf-8"?>
 <w:ftr xmlns:wpc="http://schemas.microsoft.com/office/word/2010/wordprocessingCanvas" xmlns:cx="http://schemas.microsoft.com/office/drawing/2014/chartex" xmlns:cx1="http://schemas.microsoft.com/office/drawing/2015/9/8/chartex" xmlns:cx2="http://schemas.microsoft.com/office/drawing/2015/10/21/chartex" xmlns:cx3="http://schemas.microsoft.com/office/drawing/2016/5/9/chartex" xmlns:cx4="http://schemas.microsoft.com/office/drawing/2016/5/10/chartex" xmlns:cx5="http://schemas.microsoft.com/office/drawing/2016/5/11/chartex" xmlns:cx6="http://schemas.microsoft.com/office/drawing/2016/5/12/chartex" xmlns:cx7="http://schemas.microsoft.com/office/drawing/2016/5/13/chartex" xmlns:cx8="http://schemas.microsoft.com/office/drawing/2016/5/14/chartex" xmlns:mc="http://schemas.openxmlformats.org/markup-compatibility/2006" xmlns:aink="http://schemas.microsoft.com/office/drawing/2016/ink" xmlns:am3d="http://schemas.microsoft.com/office/drawing/2017/model3d" xmlns:o="urn:schemas-microsoft-com:office:office" xmlns:r="http://schemas.openxmlformats.org/officeDocument/2006/relationships" xmlns:m="http://schemas.openxmlformats.org/officeDocument/2006/math" xmlns:v="urn:schemas-microsoft-com:vml" xmlns:wp14="http://schemas.microsoft.com/office/word/2010/wordprocessingDrawing" xmlns:wp="http://schemas.openxmlformats.org/drawingml/2006/wordprocessingDrawing" xmlns:w10="urn:schemas-microsoft-com:office:word" xmlns:w="http://schemas.openxmlformats.org/wordprocessingml/2006/main" xmlns:w14="http://schemas.microsoft.com/office/word/2010/wordml" xmlns:w15="http://schemas.microsoft.com/office/word/2012/wordml" xmlns:w16cex="http://schemas.microsoft.com/office/word/2018/wordml/cex" xmlns:w16cid="http://schemas.microsoft.com/office/word/2016/wordml/cid" xmlns:w16="http://schemas.microsoft.com/office/word/2018/wordml" xmlns:w16se="http://schemas.microsoft.com/office/word/2015/wordml/symex" xmlns:wpg="http://schemas.microsoft.com/office/word/2010/wordprocessingGroup" xmlns:wpi="http://schemas.microsoft.com/office/word/2010/wordprocessingInk" xmlns:wne="http://schemas.microsoft.com/office/word/2006/wordml" xmlns:wps="http://schemas.microsoft.com/office/word/2010/wordprocessingShape" mc:Ignorable="w14 w15 w16se w16cid w16 w16cex wp14">
   <w:p>
     <w:pPr>
@@ -2677,36 +4645,6 @@
     </w:p>
   </w:footnote>
 </w:footnotes>
-</file>
-
-<file path=word/header1.xml><?xml version="1.0" encoding="utf-8"?>
-<w:hdr xmlns:wpc="http://schemas.microsoft.com/office/word/2010/wordprocessingCanvas" xmlns:cx="http://schemas.microsoft.com/office/drawing/2014/chartex" xmlns:cx1="http://schemas.microsoft.com/office/drawing/2015/9/8/chartex" xmlns:cx2="http://schemas.microsoft.com/office/drawing/2015/10/21/chartex" xmlns:cx3="http://schemas.microsoft.com/office/drawing/2016/5/9/chartex" xmlns:cx4="http://schemas.microsoft.com/office/drawing/2016/5/10/chartex" xmlns:cx5="http://schemas.microsoft.com/office/drawing/2016/5/11/chartex" xmlns:cx6="http://schemas.microsoft.com/office/drawing/2016/5/12/chartex" xmlns:cx7="http://schemas.microsoft.com/office/drawing/2016/5/13/chartex" xmlns:cx8="http://schemas.microsoft.com/office/drawing/2016/5/14/chartex" xmlns:mc="http://schemas.openxmlformats.org/markup-compatibility/2006" xmlns:aink="http://schemas.microsoft.com/office/drawing/2016/ink" xmlns:am3d="http://schemas.microsoft.com/office/drawing/2017/model3d" xmlns:o="urn:schemas-microsoft-com:office:office" xmlns:r="http://schemas.openxmlformats.org/officeDocument/2006/relationships" xmlns:m="http://schemas.openxmlformats.org/officeDocument/2006/math" xmlns:v="urn:schemas-microsoft-com:vml" xmlns:wp14="http://schemas.microsoft.com/office/word/2010/wordprocessingDrawing" xmlns:wp="http://schemas.openxmlformats.org/drawingml/2006/wordprocessingDrawing" xmlns:w10="urn:schemas-microsoft-com:office:word" xmlns:w="http://schemas.openxmlformats.org/wordprocessingml/2006/main" xmlns:w14="http://schemas.microsoft.com/office/word/2010/wordml" xmlns:w15="http://schemas.microsoft.com/office/word/2012/wordml" xmlns:w16cex="http://schemas.microsoft.com/office/word/2018/wordml/cex" xmlns:w16cid="http://schemas.microsoft.com/office/word/2016/wordml/cid" xmlns:w16="http://schemas.microsoft.com/office/word/2018/wordml" xmlns:w16se="http://schemas.microsoft.com/office/word/2015/wordml/symex" xmlns:wpg="http://schemas.microsoft.com/office/word/2010/wordprocessingGroup" xmlns:wpi="http://schemas.microsoft.com/office/word/2010/wordprocessingInk" xmlns:wne="http://schemas.microsoft.com/office/word/2006/wordml" xmlns:wps="http://schemas.microsoft.com/office/word/2010/wordprocessingShape" mc:Ignorable="w14 w15 w16se w16cid w16 w16cex wp14">
-  <w:p>
-    <w:pPr>
-      <w:pStyle w:val="Header"/>
-    </w:pPr>
-  </w:p>
-</w:hdr>
-</file>
-
-<file path=word/header2.xml><?xml version="1.0" encoding="utf-8"?>
-<w:hdr xmlns:wpc="http://schemas.microsoft.com/office/word/2010/wordprocessingCanvas" xmlns:cx="http://schemas.microsoft.com/office/drawing/2014/chartex" xmlns:cx1="http://schemas.microsoft.com/office/drawing/2015/9/8/chartex" xmlns:cx2="http://schemas.microsoft.com/office/drawing/2015/10/21/chartex" xmlns:cx3="http://schemas.microsoft.com/office/drawing/2016/5/9/chartex" xmlns:cx4="http://schemas.microsoft.com/office/drawing/2016/5/10/chartex" xmlns:cx5="http://schemas.microsoft.com/office/drawing/2016/5/11/chartex" xmlns:cx6="http://schemas.microsoft.com/office/drawing/2016/5/12/chartex" xmlns:cx7="http://schemas.microsoft.com/office/drawing/2016/5/13/chartex" xmlns:cx8="http://schemas.microsoft.com/office/drawing/2016/5/14/chartex" xmlns:mc="http://schemas.openxmlformats.org/markup-compatibility/2006" xmlns:aink="http://schemas.microsoft.com/office/drawing/2016/ink" xmlns:am3d="http://schemas.microsoft.com/office/drawing/2017/model3d" xmlns:o="urn:schemas-microsoft-com:office:office" xmlns:r="http://schemas.openxmlformats.org/officeDocument/2006/relationships" xmlns:m="http://schemas.openxmlformats.org/officeDocument/2006/math" xmlns:v="urn:schemas-microsoft-com:vml" xmlns:wp14="http://schemas.microsoft.com/office/word/2010/wordprocessingDrawing" xmlns:wp="http://schemas.openxmlformats.org/drawingml/2006/wordprocessingDrawing" xmlns:w10="urn:schemas-microsoft-com:office:word" xmlns:w="http://schemas.openxmlformats.org/wordprocessingml/2006/main" xmlns:w14="http://schemas.microsoft.com/office/word/2010/wordml" xmlns:w15="http://schemas.microsoft.com/office/word/2012/wordml" xmlns:w16cex="http://schemas.microsoft.com/office/word/2018/wordml/cex" xmlns:w16cid="http://schemas.microsoft.com/office/word/2016/wordml/cid" xmlns:w16="http://schemas.microsoft.com/office/word/2018/wordml" xmlns:w16se="http://schemas.microsoft.com/office/word/2015/wordml/symex" xmlns:wpg="http://schemas.microsoft.com/office/word/2010/wordprocessingGroup" xmlns:wpi="http://schemas.microsoft.com/office/word/2010/wordprocessingInk" xmlns:wne="http://schemas.microsoft.com/office/word/2006/wordml" xmlns:wps="http://schemas.microsoft.com/office/word/2010/wordprocessingShape" mc:Ignorable="w14 w15 w16se w16cid w16 w16cex wp14">
-  <w:p>
-    <w:pPr>
-      <w:pStyle w:val="Header"/>
-    </w:pPr>
-  </w:p>
-</w:hdr>
-</file>
-
-<file path=word/header3.xml><?xml version="1.0" encoding="utf-8"?>
-<w:hdr xmlns:wpc="http://schemas.microsoft.com/office/word/2010/wordprocessingCanvas" xmlns:cx="http://schemas.microsoft.com/office/drawing/2014/chartex" xmlns:cx1="http://schemas.microsoft.com/office/drawing/2015/9/8/chartex" xmlns:cx2="http://schemas.microsoft.com/office/drawing/2015/10/21/chartex" xmlns:cx3="http://schemas.microsoft.com/office/drawing/2016/5/9/chartex" xmlns:cx4="http://schemas.microsoft.com/office/drawing/2016/5/10/chartex" xmlns:cx5="http://schemas.microsoft.com/office/drawing/2016/5/11/chartex" xmlns:cx6="http://schemas.microsoft.com/office/drawing/2016/5/12/chartex" xmlns:cx7="http://schemas.microsoft.com/office/drawing/2016/5/13/chartex" xmlns:cx8="http://schemas.microsoft.com/office/drawing/2016/5/14/chartex" xmlns:mc="http://schemas.openxmlformats.org/markup-compatibility/2006" xmlns:aink="http://schemas.microsoft.com/office/drawing/2016/ink" xmlns:am3d="http://schemas.microsoft.com/office/drawing/2017/model3d" xmlns:o="urn:schemas-microsoft-com:office:office" xmlns:r="http://schemas.openxmlformats.org/officeDocument/2006/relationships" xmlns:m="http://schemas.openxmlformats.org/officeDocument/2006/math" xmlns:v="urn:schemas-microsoft-com:vml" xmlns:wp14="http://schemas.microsoft.com/office/word/2010/wordprocessingDrawing" xmlns:wp="http://schemas.openxmlformats.org/drawingml/2006/wordprocessingDrawing" xmlns:w10="urn:schemas-microsoft-com:office:word" xmlns:w="http://schemas.openxmlformats.org/wordprocessingml/2006/main" xmlns:w14="http://schemas.microsoft.com/office/word/2010/wordml" xmlns:w15="http://schemas.microsoft.com/office/word/2012/wordml" xmlns:w16cex="http://schemas.microsoft.com/office/word/2018/wordml/cex" xmlns:w16cid="http://schemas.microsoft.com/office/word/2016/wordml/cid" xmlns:w16="http://schemas.microsoft.com/office/word/2018/wordml" xmlns:w16se="http://schemas.microsoft.com/office/word/2015/wordml/symex" xmlns:wpg="http://schemas.microsoft.com/office/word/2010/wordprocessingGroup" xmlns:wpi="http://schemas.microsoft.com/office/word/2010/wordprocessingInk" xmlns:wne="http://schemas.microsoft.com/office/word/2006/wordml" xmlns:wps="http://schemas.microsoft.com/office/word/2010/wordprocessingShape" mc:Ignorable="w14 w15 w16se w16cid w16 w16cex wp14">
-  <w:p>
-    <w:pPr>
-      <w:pStyle w:val="Header"/>
-    </w:pPr>
-  </w:p>
-</w:hdr>
 </file>
 
 <file path=word/numbering.xml><?xml version="1.0" encoding="utf-8"?>

</xml_diff>